<commit_message>
Pequeñas actualizaciones y continuación de documentación
</commit_message>
<xml_diff>
--- a/documentation/MongoDBReactivo.docx
+++ b/documentation/MongoDBReactivo.docx
@@ -1248,7 +1248,7 @@
           <w:r>
             <w:fldChar w:fldCharType="separate"/>
           </w:r>
-          <w:hyperlink w:anchor="_Toc125996934" w:history="1">
+          <w:hyperlink w:anchor="_Toc126071490" w:history="1">
             <w:r>
               <w:rPr>
                 <w:rStyle w:val="Hipervnculo"/>
@@ -1275,7 +1275,7 @@
                 <w:noProof/>
                 <w:webHidden/>
               </w:rPr>
-              <w:instrText xml:space="preserve"> PAGEREF _Toc125996934 \h </w:instrText>
+              <w:instrText xml:space="preserve"> PAGEREF _Toc126071490 \h </w:instrText>
             </w:r>
             <w:r>
               <w:rPr>
@@ -1317,7 +1317,7 @@
               <w:noProof/>
             </w:rPr>
           </w:pPr>
-          <w:hyperlink w:anchor="_Toc125996935" w:history="1">
+          <w:hyperlink w:anchor="_Toc126071491" w:history="1">
             <w:r>
               <w:rPr>
                 <w:rStyle w:val="Hipervnculo"/>
@@ -1344,7 +1344,7 @@
                 <w:noProof/>
                 <w:webHidden/>
               </w:rPr>
-              <w:instrText xml:space="preserve"> PAGEREF _Toc125996935 \h </w:instrText>
+              <w:instrText xml:space="preserve"> PAGEREF _Toc126071491 \h </w:instrText>
             </w:r>
             <w:r>
               <w:rPr>
@@ -1386,7 +1386,7 @@
               <w:noProof/>
             </w:rPr>
           </w:pPr>
-          <w:hyperlink w:anchor="_Toc125996936" w:history="1">
+          <w:hyperlink w:anchor="_Toc126071492" w:history="1">
             <w:r>
               <w:rPr>
                 <w:rStyle w:val="Hipervnculo"/>
@@ -1413,7 +1413,76 @@
                 <w:noProof/>
                 <w:webHidden/>
               </w:rPr>
-              <w:instrText xml:space="preserve"> PAGEREF _Toc125996936 \h </w:instrText>
+              <w:instrText xml:space="preserve"> PAGEREF _Toc126071492 \h </w:instrText>
+            </w:r>
+            <w:r>
+              <w:rPr>
+                <w:noProof/>
+                <w:webHidden/>
+              </w:rPr>
+            </w:r>
+            <w:r>
+              <w:rPr>
+                <w:noProof/>
+                <w:webHidden/>
+              </w:rPr>
+              <w:fldChar w:fldCharType="separate"/>
+            </w:r>
+            <w:r>
+              <w:rPr>
+                <w:noProof/>
+                <w:webHidden/>
+              </w:rPr>
+              <w:t>2</w:t>
+            </w:r>
+            <w:r>
+              <w:rPr>
+                <w:noProof/>
+                <w:webHidden/>
+              </w:rPr>
+              <w:fldChar w:fldCharType="end"/>
+            </w:r>
+          </w:hyperlink>
+        </w:p>
+        <w:p>
+          <w:pPr>
+            <w:pStyle w:val="TDC2"/>
+            <w:tabs>
+              <w:tab w:val="right" w:leader="dot" w:pos="8494"/>
+            </w:tabs>
+            <w:rPr>
+              <w:rFonts w:cstheme="minorBidi"/>
+              <w:noProof/>
+            </w:rPr>
+          </w:pPr>
+          <w:hyperlink w:anchor="_Toc126071493" w:history="1">
+            <w:r>
+              <w:rPr>
+                <w:rStyle w:val="Hipervnculo"/>
+                <w:noProof/>
+              </w:rPr>
+              <w:t>Diagrama</w:t>
+            </w:r>
+            <w:r>
+              <w:rPr>
+                <w:noProof/>
+                <w:webHidden/>
+              </w:rPr>
+              <w:tab/>
+            </w:r>
+            <w:r>
+              <w:rPr>
+                <w:noProof/>
+                <w:webHidden/>
+              </w:rPr>
+              <w:fldChar w:fldCharType="begin"/>
+            </w:r>
+            <w:r>
+              <w:rPr>
+                <w:noProof/>
+                <w:webHidden/>
+              </w:rPr>
+              <w:instrText xml:space="preserve"> PAGEREF _Toc126071493 \h </w:instrText>
             </w:r>
             <w:r>
               <w:rPr>
@@ -1479,7 +1548,7 @@
       <w:r>
         <w:t xml:space="preserve">  </w:t>
       </w:r>
-      <w:bookmarkStart w:id="0" w:name="_Toc125996934"/>
+      <w:bookmarkStart w:id="0" w:name="_Toc126071490"/>
       <w:r>
         <w:t>Introducción</w:t>
       </w:r>
@@ -1729,7 +1798,7 @@
       <w:pPr>
         <w:pStyle w:val="Ttulo1"/>
       </w:pPr>
-      <w:bookmarkStart w:id="1" w:name="_Toc125996935"/>
+      <w:bookmarkStart w:id="1" w:name="_Toc126071491"/>
       <w:r>
         <w:lastRenderedPageBreak/>
         <w:t>Diseño</w:t>
@@ -1740,7 +1809,7 @@
       <w:pPr>
         <w:pStyle w:val="Ttulo2"/>
       </w:pPr>
-      <w:bookmarkStart w:id="2" w:name="_Toc125996936"/>
+      <w:bookmarkStart w:id="2" w:name="_Toc126071492"/>
       <w:r>
         <w:t>Lenguaje y tecnologías</w:t>
       </w:r>
@@ -1970,20 +2039,637 @@
     </w:p>
     <w:p>
       <w:pPr>
-        <w:pStyle w:val="Ttulo2"/>
-      </w:pPr>
-      <w:r>
-        <w:t>Diagrama</w:t>
-      </w:r>
-    </w:p>
-    <w:p>
-      <w:pPr>
         <w:spacing w:before="240" w:line="360" w:lineRule="auto"/>
         <w:jc w:val="both"/>
       </w:pPr>
     </w:p>
+    <w:p>
+      <w:pPr>
+        <w:spacing w:before="240" w:line="360" w:lineRule="auto"/>
+        <w:jc w:val="both"/>
+      </w:pPr>
+    </w:p>
+    <w:p>
+      <w:pPr>
+        <w:spacing w:before="240" w:line="360" w:lineRule="auto"/>
+        <w:jc w:val="both"/>
+      </w:pPr>
+    </w:p>
+    <w:p>
+      <w:pPr>
+        <w:spacing w:before="240" w:line="360" w:lineRule="auto"/>
+        <w:jc w:val="both"/>
+      </w:pPr>
+    </w:p>
+    <w:p>
+      <w:pPr>
+        <w:spacing w:before="240" w:line="360" w:lineRule="auto"/>
+        <w:jc w:val="both"/>
+      </w:pPr>
+    </w:p>
+    <w:p>
+      <w:pPr>
+        <w:spacing w:before="240" w:line="360" w:lineRule="auto"/>
+        <w:jc w:val="both"/>
+      </w:pPr>
+    </w:p>
+    <w:p>
+      <w:pPr>
+        <w:spacing w:before="240" w:line="360" w:lineRule="auto"/>
+        <w:jc w:val="both"/>
+      </w:pPr>
+    </w:p>
+    <w:p>
+      <w:pPr>
+        <w:spacing w:before="240" w:line="360" w:lineRule="auto"/>
+        <w:jc w:val="both"/>
+      </w:pPr>
+    </w:p>
+    <w:p>
+      <w:pPr>
+        <w:pStyle w:val="Ttulo2"/>
+      </w:pPr>
+      <w:bookmarkStart w:id="3" w:name="_Toc126071493"/>
+      <w:r>
+        <w:lastRenderedPageBreak/>
+        <w:t>Diagrama</w:t>
+      </w:r>
+      <w:bookmarkEnd w:id="3"/>
+    </w:p>
+    <w:p>
+      <w:pPr>
+        <w:spacing w:before="240" w:line="360" w:lineRule="auto"/>
+        <w:jc w:val="both"/>
+      </w:pPr>
+      <w:r>
+        <w:t xml:space="preserve">Antes de empezar a picar código, una de las partes más importantes del desarrollo de un proyecto es </w:t>
+      </w:r>
+      <w:r>
+        <w:t xml:space="preserve">la creación del diagrama de clases. Este diagrama define las relaciones que van a tener las clases entre sí dando un panorama de cómo </w:t>
+      </w:r>
+      <w:r>
+        <w:t xml:space="preserve">va a funcionar el proyecto. Hay diversos </w:t>
+      </w:r>
+      <w:r>
+        <w:t>diagramas que pueden explicar un proyecto, pero en nuestro caso se ha optado por el de clases ya que nos facilita enseñar las propiedades que tienen cada clase</w:t>
+      </w:r>
+      <w:r>
+        <w:t>, además de poder ver la cardinalidad entre las mismas.</w:t>
+      </w:r>
+    </w:p>
+    <w:p>
+      <w:pPr>
+        <w:keepNext/>
+        <w:spacing w:before="240" w:line="360" w:lineRule="auto"/>
+        <w:jc w:val="center"/>
+      </w:pPr>
+      <w:r>
+        <w:rPr>
+          <w:noProof/>
+        </w:rPr>
+        <w:drawing>
+          <wp:inline distT="0" distB="0" distL="0" distR="0" wp14:anchorId="5A1A9DBB" wp14:editId="7481D176">
+            <wp:extent cx="4720032" cy="2056966"/>
+            <wp:effectExtent l="190500" t="190500" r="194945" b="191135"/>
+            <wp:docPr id="1" name="Imagen 1" descr="Diagrama, Dibujo de ingeniería&#10;&#10;Descripción generada automáticamente"/>
+            <wp:cNvGraphicFramePr>
+              <a:graphicFrameLocks xmlns:a="http://schemas.openxmlformats.org/drawingml/2006/main" noChangeAspect="1"/>
+            </wp:cNvGraphicFramePr>
+            <a:graphic xmlns:a="http://schemas.openxmlformats.org/drawingml/2006/main">
+              <a:graphicData uri="http://schemas.openxmlformats.org/drawingml/2006/picture">
+                <pic:pic xmlns:pic="http://schemas.openxmlformats.org/drawingml/2006/picture">
+                  <pic:nvPicPr>
+                    <pic:cNvPr id="1" name="Imagen 1" descr="Diagrama, Dibujo de ingeniería&#10;&#10;Descripción generada automáticamente"/>
+                    <pic:cNvPicPr/>
+                  </pic:nvPicPr>
+                  <pic:blipFill>
+                    <a:blip r:embed="rId10" cstate="print">
+                      <a:extLst>
+                        <a:ext uri="{28A0092B-C50C-407E-A947-70E740481C1C}">
+                          <a14:useLocalDpi xmlns:a14="http://schemas.microsoft.com/office/drawing/2010/main" val="0"/>
+                        </a:ext>
+                      </a:extLst>
+                    </a:blip>
+                    <a:stretch>
+                      <a:fillRect/>
+                    </a:stretch>
+                  </pic:blipFill>
+                  <pic:spPr>
+                    <a:xfrm>
+                      <a:off x="0" y="0"/>
+                      <a:ext cx="4739931" cy="2065638"/>
+                    </a:xfrm>
+                    <a:prstGeom prst="rect">
+                      <a:avLst/>
+                    </a:prstGeom>
+                    <a:ln>
+                      <a:noFill/>
+                    </a:ln>
+                    <a:effectLst>
+                      <a:outerShdw blurRad="190500" algn="tl" rotWithShape="0">
+                        <a:srgbClr val="000000">
+                          <a:alpha val="70000"/>
+                        </a:srgbClr>
+                      </a:outerShdw>
+                    </a:effectLst>
+                  </pic:spPr>
+                </pic:pic>
+              </a:graphicData>
+            </a:graphic>
+          </wp:inline>
+        </w:drawing>
+      </w:r>
+    </w:p>
+    <w:p>
+      <w:pPr>
+        <w:pStyle w:val="Descripcin"/>
+        <w:jc w:val="right"/>
+      </w:pPr>
+      <w:r>
+        <w:t xml:space="preserve">Ilustración </w:t>
+      </w:r>
+      <w:fldSimple w:instr=" SEQ Ilustración \* ARABIC ">
+        <w:r>
+          <w:rPr>
+            <w:noProof/>
+          </w:rPr>
+          <w:t>1</w:t>
+        </w:r>
+      </w:fldSimple>
+      <w:r>
+        <w:t xml:space="preserve"> Diagrama de clases</w:t>
+      </w:r>
+    </w:p>
+    <w:p>
+      <w:pPr>
+        <w:pStyle w:val="Ttulo3"/>
+      </w:pPr>
+      <w:r>
+        <w:t>Usuario, pedido, turno y raqueta</w:t>
+      </w:r>
+    </w:p>
+    <w:p>
+      <w:pPr>
+        <w:spacing w:before="240" w:line="360" w:lineRule="auto"/>
+        <w:jc w:val="both"/>
+      </w:pPr>
+      <w:r>
+        <w:t xml:space="preserve">Una de las relaciones más importante que tiene este proyecto es la que tiene </w:t>
+      </w:r>
+      <w:r>
+        <w:rPr>
+          <w:i/>
+          <w:iCs/>
+        </w:rPr>
+        <w:t>Usuario</w:t>
+      </w:r>
+      <w:r>
+        <w:t xml:space="preserve"> con </w:t>
+      </w:r>
+      <w:r>
+        <w:rPr>
+          <w:i/>
+          <w:iCs/>
+        </w:rPr>
+        <w:t xml:space="preserve">pedido, turno </w:t>
+      </w:r>
+      <w:r>
+        <w:t xml:space="preserve">y </w:t>
+      </w:r>
+      <w:r>
+        <w:rPr>
+          <w:i/>
+          <w:iCs/>
+        </w:rPr>
+        <w:t>raqueta</w:t>
+      </w:r>
+      <w:r>
+        <w:t xml:space="preserve">. </w:t>
+      </w:r>
+      <w:r>
+        <w:t>Vamos por partes:</w:t>
+      </w:r>
+    </w:p>
+    <w:p>
+      <w:pPr>
+        <w:pStyle w:val="Prrafodelista"/>
+        <w:numPr>
+          <w:ilvl w:val="0"/>
+          <w:numId w:val="6"/>
+        </w:numPr>
+        <w:spacing w:before="240" w:line="360" w:lineRule="auto"/>
+        <w:jc w:val="both"/>
+      </w:pPr>
+      <w:r>
+        <w:t>U</w:t>
+      </w:r>
+      <w:r>
+        <w:t>suario – Pedido.</w:t>
+      </w:r>
+    </w:p>
+    <w:p>
+      <w:pPr>
+        <w:spacing w:before="240" w:line="360" w:lineRule="auto"/>
+        <w:jc w:val="center"/>
+      </w:pPr>
+      <w:r>
+        <w:drawing>
+          <wp:inline distT="0" distB="0" distL="0" distR="0" wp14:anchorId="2934E77B" wp14:editId="55D3E705">
+            <wp:extent cx="3334029" cy="1677455"/>
+            <wp:effectExtent l="0" t="0" r="0" b="0"/>
+            <wp:docPr id="3" name="Imagen 3" descr="Diagrama&#10;&#10;Descripción generada automáticamente"/>
+            <wp:cNvGraphicFramePr>
+              <a:graphicFrameLocks xmlns:a="http://schemas.openxmlformats.org/drawingml/2006/main" noChangeAspect="1"/>
+            </wp:cNvGraphicFramePr>
+            <a:graphic xmlns:a="http://schemas.openxmlformats.org/drawingml/2006/main">
+              <a:graphicData uri="http://schemas.openxmlformats.org/drawingml/2006/picture">
+                <pic:pic xmlns:pic="http://schemas.openxmlformats.org/drawingml/2006/picture">
+                  <pic:nvPicPr>
+                    <pic:cNvPr id="3" name="Imagen 3" descr="Diagrama&#10;&#10;Descripción generada automáticamente"/>
+                    <pic:cNvPicPr/>
+                  </pic:nvPicPr>
+                  <pic:blipFill>
+                    <a:blip r:embed="rId11"/>
+                    <a:stretch>
+                      <a:fillRect/>
+                    </a:stretch>
+                  </pic:blipFill>
+                  <pic:spPr>
+                    <a:xfrm>
+                      <a:off x="0" y="0"/>
+                      <a:ext cx="3368062" cy="1694578"/>
+                    </a:xfrm>
+                    <a:prstGeom prst="rect">
+                      <a:avLst/>
+                    </a:prstGeom>
+                  </pic:spPr>
+                </pic:pic>
+              </a:graphicData>
+            </a:graphic>
+          </wp:inline>
+        </w:drawing>
+      </w:r>
+    </w:p>
+    <w:p>
+      <w:pPr>
+        <w:spacing w:before="240" w:line="360" w:lineRule="auto"/>
+        <w:jc w:val="both"/>
+      </w:pPr>
+      <w:r>
+        <w:t xml:space="preserve">La relación entre estas dos clases </w:t>
+      </w:r>
+      <w:r>
+        <w:t>de uno a uno, es decir, un usuario tiene un pedido, y un pedido pertenece a un usuario.</w:t>
+      </w:r>
+      <w:r>
+        <w:t xml:space="preserve"> La elección de esta relación se ha determinado que sea unidireccional, </w:t>
+      </w:r>
+      <w:r>
+        <w:lastRenderedPageBreak/>
+        <w:t>es decir</w:t>
+      </w:r>
+      <w:r>
+        <w:t xml:space="preserve">, </w:t>
+      </w:r>
+      <w:r>
+        <w:t xml:space="preserve">una de las clases estará en la otra, pero no viceversa. En este caso, se ha optado a </w:t>
+      </w:r>
+      <w:r>
+        <w:t xml:space="preserve">que </w:t>
+      </w:r>
+      <w:r>
+        <w:rPr>
+          <w:i/>
+          <w:iCs/>
+        </w:rPr>
+        <w:t>Pedido</w:t>
+      </w:r>
+      <w:r>
+        <w:t xml:space="preserve"> tenga </w:t>
+      </w:r>
+      <w:r>
+        <w:t xml:space="preserve">un </w:t>
+      </w:r>
+      <w:r>
+        <w:rPr>
+          <w:i/>
+          <w:iCs/>
+        </w:rPr>
+        <w:t>Usuario</w:t>
+      </w:r>
+      <w:r>
+        <w:t xml:space="preserve">, pero que no suceda en el otro sentido. </w:t>
+      </w:r>
+      <w:r>
+        <w:t xml:space="preserve">El motivo de esta elección es que nos parecía mas sencillo consultar el pedido </w:t>
+      </w:r>
+      <w:r>
+        <w:t xml:space="preserve">de un usuario con la identificación de </w:t>
+      </w:r>
+      <w:r>
+        <w:rPr>
+          <w:i/>
+          <w:iCs/>
+        </w:rPr>
+        <w:t>Usuario</w:t>
+      </w:r>
+      <w:r>
+        <w:t xml:space="preserve"> que tuviera el </w:t>
+      </w:r>
+      <w:r>
+        <w:t xml:space="preserve">pedido. </w:t>
+      </w:r>
+      <w:r>
+        <w:t xml:space="preserve">Otro motivo ha sido la recursividad, ya que si el usuario tuviera una lista de pedidos, </w:t>
+      </w:r>
+      <w:r>
+        <w:t>los pedidos también tendrían un usuario y así hasta el infinito. Lo más seguro es que haya una solución más factible en la que funcione la bidireccionalidad, pero nosotros nos decantamos por esta opción</w:t>
+      </w:r>
+      <w:r>
+        <w:t xml:space="preserve"> por encima de las demás.</w:t>
+      </w:r>
+    </w:p>
+    <w:p>
+      <w:pPr>
+        <w:pStyle w:val="Prrafodelista"/>
+        <w:numPr>
+          <w:ilvl w:val="0"/>
+          <w:numId w:val="6"/>
+        </w:numPr>
+        <w:spacing w:before="240" w:line="360" w:lineRule="auto"/>
+        <w:jc w:val="both"/>
+      </w:pPr>
+      <w:r>
+        <w:t>Usuario – Turno</w:t>
+      </w:r>
+      <w:r>
+        <w:t>.</w:t>
+      </w:r>
+    </w:p>
+    <w:p>
+      <w:pPr>
+        <w:spacing w:before="240" w:line="360" w:lineRule="auto"/>
+        <w:jc w:val="center"/>
+      </w:pPr>
+      <w:r>
+        <w:drawing>
+          <wp:inline distT="0" distB="0" distL="0" distR="0" wp14:anchorId="6CCAB4AB" wp14:editId="4FCF63A3">
+            <wp:extent cx="3390371" cy="1723917"/>
+            <wp:effectExtent l="0" t="0" r="635" b="0"/>
+            <wp:docPr id="4" name="Imagen 4" descr="Diagrama&#10;&#10;Descripción generada automáticamente"/>
+            <wp:cNvGraphicFramePr>
+              <a:graphicFrameLocks xmlns:a="http://schemas.openxmlformats.org/drawingml/2006/main" noChangeAspect="1"/>
+            </wp:cNvGraphicFramePr>
+            <a:graphic xmlns:a="http://schemas.openxmlformats.org/drawingml/2006/main">
+              <a:graphicData uri="http://schemas.openxmlformats.org/drawingml/2006/picture">
+                <pic:pic xmlns:pic="http://schemas.openxmlformats.org/drawingml/2006/picture">
+                  <pic:nvPicPr>
+                    <pic:cNvPr id="4" name="Imagen 4" descr="Diagrama&#10;&#10;Descripción generada automáticamente"/>
+                    <pic:cNvPicPr/>
+                  </pic:nvPicPr>
+                  <pic:blipFill>
+                    <a:blip r:embed="rId12"/>
+                    <a:stretch>
+                      <a:fillRect/>
+                    </a:stretch>
+                  </pic:blipFill>
+                  <pic:spPr>
+                    <a:xfrm>
+                      <a:off x="0" y="0"/>
+                      <a:ext cx="3419699" cy="1738830"/>
+                    </a:xfrm>
+                    <a:prstGeom prst="rect">
+                      <a:avLst/>
+                    </a:prstGeom>
+                  </pic:spPr>
+                </pic:pic>
+              </a:graphicData>
+            </a:graphic>
+          </wp:inline>
+        </w:drawing>
+      </w:r>
+    </w:p>
+    <w:p>
+      <w:pPr>
+        <w:spacing w:before="240" w:line="360" w:lineRule="auto"/>
+        <w:jc w:val="both"/>
+      </w:pPr>
+      <w:r>
+        <w:t xml:space="preserve">La relación entre </w:t>
+      </w:r>
+      <w:r>
+        <w:rPr>
+          <w:i/>
+          <w:iCs/>
+        </w:rPr>
+        <w:t>Usuario</w:t>
+      </w:r>
+      <w:r>
+        <w:t xml:space="preserve"> y </w:t>
+      </w:r>
+      <w:r>
+        <w:rPr>
+          <w:i/>
+          <w:iCs/>
+        </w:rPr>
+        <w:t>Turno</w:t>
+      </w:r>
+      <w:r>
+        <w:t xml:space="preserve"> se da en los casos en la que el usuario es un trabajador</w:t>
+      </w:r>
+      <w:r>
+        <w:t>. Como se puede ver en la imagen, esta también es una relación unidireccional</w:t>
+      </w:r>
+      <w:r>
+        <w:t xml:space="preserve"> de uno a muchos</w:t>
+      </w:r>
+      <w:r>
+        <w:t xml:space="preserve">: un usuario tiene un turno de trabajo, y un turno </w:t>
+      </w:r>
+      <w:r>
+        <w:t xml:space="preserve">es asignado a uno o varios usuarios. Al igual que en el caso anterior, </w:t>
+      </w:r>
+      <w:r>
+        <w:rPr>
+          <w:i/>
+          <w:iCs/>
+        </w:rPr>
+        <w:t>Turno</w:t>
+      </w:r>
+      <w:r>
+        <w:t xml:space="preserve"> tendrá la información de </w:t>
+      </w:r>
+      <w:r>
+        <w:rPr>
+          <w:i/>
+          <w:iCs/>
+        </w:rPr>
+        <w:t>Usuario</w:t>
+      </w:r>
+      <w:r>
+        <w:t xml:space="preserve"> para evitar recursividad</w:t>
+      </w:r>
+      <w:r>
+        <w:t xml:space="preserve">, además de que nos parecía más cómodo </w:t>
+      </w:r>
+      <w:r>
+        <w:t>consultar los turnos de los usuarios desde el propio turno</w:t>
+      </w:r>
+      <w:r>
+        <w:t xml:space="preserve">, evitando también que los perfiles de cliente aparecieran un </w:t>
+      </w:r>
+      <w:r>
+        <w:rPr>
+          <w:i/>
+          <w:iCs/>
+        </w:rPr>
+        <w:t>Turno</w:t>
+      </w:r>
+      <w:r>
+        <w:t xml:space="preserve"> en nulo cuando se consultara por la información </w:t>
+      </w:r>
+      <w:r>
+        <w:t xml:space="preserve">del </w:t>
+      </w:r>
+      <w:r>
+        <w:rPr>
+          <w:i/>
+          <w:iCs/>
+        </w:rPr>
+        <w:t>Usuario</w:t>
+      </w:r>
+      <w:r>
+        <w:t>.</w:t>
+      </w:r>
+    </w:p>
+    <w:p>
+      <w:pPr>
+        <w:pStyle w:val="Prrafodelista"/>
+        <w:numPr>
+          <w:ilvl w:val="0"/>
+          <w:numId w:val="6"/>
+        </w:numPr>
+        <w:spacing w:before="240" w:line="360" w:lineRule="auto"/>
+        <w:jc w:val="both"/>
+      </w:pPr>
+      <w:r>
+        <w:t>Usuario – Raqueta.</w:t>
+      </w:r>
+    </w:p>
+    <w:p>
+      <w:pPr>
+        <w:spacing w:before="240" w:line="360" w:lineRule="auto"/>
+        <w:jc w:val="center"/>
+      </w:pPr>
+      <w:r>
+        <w:drawing>
+          <wp:inline distT="0" distB="0" distL="0" distR="0" wp14:anchorId="54152C21" wp14:editId="2D100475">
+            <wp:extent cx="3171062" cy="1735740"/>
+            <wp:effectExtent l="0" t="0" r="0" b="0"/>
+            <wp:docPr id="5" name="Imagen 5" descr="Diagrama&#10;&#10;Descripción generada automáticamente"/>
+            <wp:cNvGraphicFramePr>
+              <a:graphicFrameLocks xmlns:a="http://schemas.openxmlformats.org/drawingml/2006/main" noChangeAspect="1"/>
+            </wp:cNvGraphicFramePr>
+            <a:graphic xmlns:a="http://schemas.openxmlformats.org/drawingml/2006/main">
+              <a:graphicData uri="http://schemas.openxmlformats.org/drawingml/2006/picture">
+                <pic:pic xmlns:pic="http://schemas.openxmlformats.org/drawingml/2006/picture">
+                  <pic:nvPicPr>
+                    <pic:cNvPr id="5" name="Imagen 5" descr="Diagrama&#10;&#10;Descripción generada automáticamente"/>
+                    <pic:cNvPicPr/>
+                  </pic:nvPicPr>
+                  <pic:blipFill>
+                    <a:blip r:embed="rId13"/>
+                    <a:stretch>
+                      <a:fillRect/>
+                    </a:stretch>
+                  </pic:blipFill>
+                  <pic:spPr>
+                    <a:xfrm>
+                      <a:off x="0" y="0"/>
+                      <a:ext cx="3181757" cy="1741594"/>
+                    </a:xfrm>
+                    <a:prstGeom prst="rect">
+                      <a:avLst/>
+                    </a:prstGeom>
+                  </pic:spPr>
+                </pic:pic>
+              </a:graphicData>
+            </a:graphic>
+          </wp:inline>
+        </w:drawing>
+      </w:r>
+    </w:p>
+    <w:p>
+      <w:pPr>
+        <w:spacing w:before="240" w:line="360" w:lineRule="auto"/>
+        <w:jc w:val="center"/>
+      </w:pPr>
+    </w:p>
+    <w:p>
+      <w:pPr>
+        <w:spacing w:before="240" w:line="360" w:lineRule="auto"/>
+        <w:jc w:val="both"/>
+      </w:pPr>
+      <w:r>
+        <w:lastRenderedPageBreak/>
+        <w:t xml:space="preserve">En el caso de la relación entre </w:t>
+      </w:r>
+      <w:r>
+        <w:rPr>
+          <w:i/>
+          <w:iCs/>
+        </w:rPr>
+        <w:t>Usuario</w:t>
+      </w:r>
+      <w:r>
+        <w:t xml:space="preserve"> y </w:t>
+      </w:r>
+      <w:r>
+        <w:rPr>
+          <w:i/>
+          <w:iCs/>
+        </w:rPr>
+        <w:t>Raqueta</w:t>
+      </w:r>
+      <w:r>
+        <w:rPr>
+          <w:i/>
+          <w:iCs/>
+        </w:rPr>
+        <w:t xml:space="preserve"> </w:t>
+      </w:r>
+      <w:r>
+        <w:t xml:space="preserve">es más sencilla que los anteriores. Aquí hemos optado a embeber </w:t>
+      </w:r>
+      <w:r>
+        <w:rPr>
+          <w:i/>
+          <w:iCs/>
+        </w:rPr>
+        <w:t>Raqueta</w:t>
+      </w:r>
+      <w:r>
+        <w:t xml:space="preserve"> en </w:t>
+      </w:r>
+      <w:r>
+        <w:rPr>
+          <w:i/>
+          <w:iCs/>
+        </w:rPr>
+        <w:t>Usuario</w:t>
+      </w:r>
+      <w:r>
+        <w:t xml:space="preserve">, ya que no necesariamente </w:t>
+      </w:r>
+      <w:r>
+        <w:t xml:space="preserve">debe haber una colección con la información de las raquetas de los clientes. </w:t>
+      </w:r>
+      <w:r>
+        <w:t xml:space="preserve">Es por ello que </w:t>
+      </w:r>
+    </w:p>
     <w:sectPr>
-      <w:footerReference w:type="first" r:id="rId10"/>
+      <w:footerReference w:type="first" r:id="rId14"/>
       <w:pgSz w:w="11906" w:h="16838"/>
       <w:pgMar w:top="1417" w:right="1701" w:bottom="1417" w:left="1701" w:header="708" w:footer="708" w:gutter="0"/>
       <w:pgNumType w:start="1"/>
@@ -2222,6 +2908,95 @@
 <file path=word/numbering.xml><?xml version="1.0" encoding="utf-8"?>
 <w:numbering xmlns:wpc="http://schemas.microsoft.com/office/word/2010/wordprocessingCanvas" xmlns:cx="http://schemas.microsoft.com/office/drawing/2014/chartex" xmlns:cx1="http://schemas.microsoft.com/office/drawing/2015/9/8/chartex" xmlns:cx2="http://schemas.microsoft.com/office/drawing/2015/10/21/chartex" xmlns:cx3="http://schemas.microsoft.com/office/drawing/2016/5/9/chartex" xmlns:cx4="http://schemas.microsoft.com/office/drawing/2016/5/10/chartex" xmlns:cx5="http://schemas.microsoft.com/office/drawing/2016/5/11/chartex" xmlns:cx6="http://schemas.microsoft.com/office/drawing/2016/5/12/chartex" xmlns:cx7="http://schemas.microsoft.com/office/drawing/2016/5/13/chartex" xmlns:cx8="http://schemas.microsoft.com/office/drawing/2016/5/14/chartex" xmlns:mc="http://schemas.openxmlformats.org/markup-compatibility/2006" xmlns:aink="http://schemas.microsoft.com/office/drawing/2016/ink" xmlns:am3d="http://schemas.microsoft.com/office/drawing/2017/model3d" xmlns:o="urn:schemas-microsoft-com:office:office" xmlns:oel="http://schemas.microsoft.com/office/2019/extlst" xmlns:r="http://schemas.openxmlformats.org/officeDocument/2006/relationships" xmlns:m="http://schemas.openxmlformats.org/officeDocument/2006/math" xmlns:v="urn:schemas-microsoft-com:vml" xmlns:wp14="http://schemas.microsoft.com/office/word/2010/wordprocessingDrawing" xmlns:wp="http://schemas.openxmlformats.org/drawingml/2006/wordprocessingDrawing" xmlns:w10="urn:schemas-microsoft-com:office:word" xmlns:w="http://schemas.openxmlformats.org/wordprocessingml/2006/main" xmlns:w14="http://schemas.microsoft.com/office/word/2010/wordml" xmlns:w15="http://schemas.microsoft.com/office/word/2012/wordml" xmlns:w16cex="http://schemas.microsoft.com/office/word/2018/wordml/cex" xmlns:w16cid="http://schemas.microsoft.com/office/word/2016/wordml/cid" xmlns:w16="http://schemas.microsoft.com/office/word/2018/wordml" xmlns:w16sdtdh="http://schemas.microsoft.com/office/word/2020/wordml/sdtdatahash" xmlns:w16se="http://schemas.microsoft.com/office/word/2015/wordml/symex" xmlns:wpg="http://schemas.microsoft.com/office/word/2010/wordprocessingGroup" xmlns:wpi="http://schemas.microsoft.com/office/word/2010/wordprocessingInk" xmlns:wne="http://schemas.microsoft.com/office/word/2006/wordml" xmlns:wps="http://schemas.microsoft.com/office/word/2010/wordprocessingShape" mc:Ignorable="w14 w15 w16se w16cid w16 w16cex w16sdtdh wp14">
   <w:abstractNum w:abstractNumId="0" w15:restartNumberingAfterBreak="0">
+    <w:nsid w:val="06103FBE"/>
+    <w:multiLevelType w:val="hybridMultilevel"/>
+    <w:tmpl w:val="D4E4DF46"/>
+    <w:lvl w:ilvl="0" w:tplc="0C0A000F">
+      <w:start w:val="1"/>
+      <w:numFmt w:val="decimal"/>
+      <w:lvlText w:val="%1."/>
+      <w:lvlJc w:val="left"/>
+      <w:pPr>
+        <w:ind w:left="720" w:hanging="360"/>
+      </w:pPr>
+      <w:rPr>
+        <w:rFonts w:hint="default"/>
+      </w:rPr>
+    </w:lvl>
+    <w:lvl w:ilvl="1" w:tplc="0C0A0019" w:tentative="1">
+      <w:start w:val="1"/>
+      <w:numFmt w:val="lowerLetter"/>
+      <w:lvlText w:val="%2."/>
+      <w:lvlJc w:val="left"/>
+      <w:pPr>
+        <w:ind w:left="1440" w:hanging="360"/>
+      </w:pPr>
+    </w:lvl>
+    <w:lvl w:ilvl="2" w:tplc="0C0A001B" w:tentative="1">
+      <w:start w:val="1"/>
+      <w:numFmt w:val="lowerRoman"/>
+      <w:lvlText w:val="%3."/>
+      <w:lvlJc w:val="right"/>
+      <w:pPr>
+        <w:ind w:left="2160" w:hanging="180"/>
+      </w:pPr>
+    </w:lvl>
+    <w:lvl w:ilvl="3" w:tplc="0C0A000F" w:tentative="1">
+      <w:start w:val="1"/>
+      <w:numFmt w:val="decimal"/>
+      <w:lvlText w:val="%4."/>
+      <w:lvlJc w:val="left"/>
+      <w:pPr>
+        <w:ind w:left="2880" w:hanging="360"/>
+      </w:pPr>
+    </w:lvl>
+    <w:lvl w:ilvl="4" w:tplc="0C0A0019" w:tentative="1">
+      <w:start w:val="1"/>
+      <w:numFmt w:val="lowerLetter"/>
+      <w:lvlText w:val="%5."/>
+      <w:lvlJc w:val="left"/>
+      <w:pPr>
+        <w:ind w:left="3600" w:hanging="360"/>
+      </w:pPr>
+    </w:lvl>
+    <w:lvl w:ilvl="5" w:tplc="0C0A001B" w:tentative="1">
+      <w:start w:val="1"/>
+      <w:numFmt w:val="lowerRoman"/>
+      <w:lvlText w:val="%6."/>
+      <w:lvlJc w:val="right"/>
+      <w:pPr>
+        <w:ind w:left="4320" w:hanging="180"/>
+      </w:pPr>
+    </w:lvl>
+    <w:lvl w:ilvl="6" w:tplc="0C0A000F" w:tentative="1">
+      <w:start w:val="1"/>
+      <w:numFmt w:val="decimal"/>
+      <w:lvlText w:val="%7."/>
+      <w:lvlJc w:val="left"/>
+      <w:pPr>
+        <w:ind w:left="5040" w:hanging="360"/>
+      </w:pPr>
+    </w:lvl>
+    <w:lvl w:ilvl="7" w:tplc="0C0A0019" w:tentative="1">
+      <w:start w:val="1"/>
+      <w:numFmt w:val="lowerLetter"/>
+      <w:lvlText w:val="%8."/>
+      <w:lvlJc w:val="left"/>
+      <w:pPr>
+        <w:ind w:left="5760" w:hanging="360"/>
+      </w:pPr>
+    </w:lvl>
+    <w:lvl w:ilvl="8" w:tplc="0C0A001B" w:tentative="1">
+      <w:start w:val="1"/>
+      <w:numFmt w:val="lowerRoman"/>
+      <w:lvlText w:val="%9."/>
+      <w:lvlJc w:val="right"/>
+      <w:pPr>
+        <w:ind w:left="6480" w:hanging="180"/>
+      </w:pPr>
+    </w:lvl>
+  </w:abstractNum>
+  <w:abstractNum w:abstractNumId="1" w15:restartNumberingAfterBreak="0">
     <w:nsid w:val="1D3529CE"/>
     <w:multiLevelType w:val="hybridMultilevel"/>
     <w:tmpl w:val="FBE66808"/>
@@ -2334,7 +3109,7 @@
       </w:rPr>
     </w:lvl>
   </w:abstractNum>
-  <w:abstractNum w:abstractNumId="1" w15:restartNumberingAfterBreak="0">
+  <w:abstractNum w:abstractNumId="2" w15:restartNumberingAfterBreak="0">
     <w:nsid w:val="25A72770"/>
     <w:multiLevelType w:val="hybridMultilevel"/>
     <w:tmpl w:val="3BC69450"/>
@@ -2447,7 +3222,7 @@
       </w:rPr>
     </w:lvl>
   </w:abstractNum>
-  <w:abstractNum w:abstractNumId="2" w15:restartNumberingAfterBreak="0">
+  <w:abstractNum w:abstractNumId="3" w15:restartNumberingAfterBreak="0">
     <w:nsid w:val="263C0F84"/>
     <w:multiLevelType w:val="hybridMultilevel"/>
     <w:tmpl w:val="FDE27E5E"/>
@@ -2560,7 +3335,7 @@
       </w:rPr>
     </w:lvl>
   </w:abstractNum>
-  <w:abstractNum w:abstractNumId="3" w15:restartNumberingAfterBreak="0">
+  <w:abstractNum w:abstractNumId="4" w15:restartNumberingAfterBreak="0">
     <w:nsid w:val="502E4A54"/>
     <w:multiLevelType w:val="hybridMultilevel"/>
     <w:tmpl w:val="61708E84"/>
@@ -2673,7 +3448,7 @@
       </w:rPr>
     </w:lvl>
   </w:abstractNum>
-  <w:abstractNum w:abstractNumId="4" w15:restartNumberingAfterBreak="0">
+  <w:abstractNum w:abstractNumId="5" w15:restartNumberingAfterBreak="0">
     <w:nsid w:val="7980080D"/>
     <w:multiLevelType w:val="multilevel"/>
     <w:tmpl w:val="15AA612A"/>
@@ -2823,19 +3598,22 @@
     </w:lvl>
   </w:abstractNum>
   <w:num w:numId="1" w16cid:durableId="371810724">
+    <w:abstractNumId w:val="5"/>
+  </w:num>
+  <w:num w:numId="2" w16cid:durableId="1033505258">
+    <w:abstractNumId w:val="3"/>
+  </w:num>
+  <w:num w:numId="3" w16cid:durableId="297761867">
+    <w:abstractNumId w:val="1"/>
+  </w:num>
+  <w:num w:numId="4" w16cid:durableId="710761273">
+    <w:abstractNumId w:val="2"/>
+  </w:num>
+  <w:num w:numId="5" w16cid:durableId="1170560199">
     <w:abstractNumId w:val="4"/>
   </w:num>
-  <w:num w:numId="2" w16cid:durableId="1033505258">
-    <w:abstractNumId w:val="2"/>
-  </w:num>
-  <w:num w:numId="3" w16cid:durableId="297761867">
+  <w:num w:numId="6" w16cid:durableId="2004696357">
     <w:abstractNumId w:val="0"/>
-  </w:num>
-  <w:num w:numId="4" w16cid:durableId="710761273">
-    <w:abstractNumId w:val="1"/>
-  </w:num>
-  <w:num w:numId="5" w16cid:durableId="1170560199">
-    <w:abstractNumId w:val="3"/>
   </w:num>
 </w:numbering>
 </file>
@@ -3282,9 +4060,32 @@
       <w:szCs w:val="26"/>
     </w:rPr>
   </w:style>
+  <w:style w:type="paragraph" w:styleId="Ttulo3">
+    <w:name w:val="heading 3"/>
+    <w:basedOn w:val="Normal"/>
+    <w:next w:val="Normal"/>
+    <w:link w:val="Ttulo3Car"/>
+    <w:uiPriority w:val="9"/>
+    <w:unhideWhenUsed/>
+    <w:qFormat/>
+    <w:rsid w:val="00242371"/>
+    <w:pPr>
+      <w:keepNext/>
+      <w:keepLines/>
+      <w:spacing w:before="40" w:after="0"/>
+      <w:outlineLvl w:val="2"/>
+    </w:pPr>
+    <w:rPr>
+      <w:rFonts w:asciiTheme="majorHAnsi" w:eastAsiaTheme="majorEastAsia" w:hAnsiTheme="majorHAnsi" w:cstheme="majorBidi"/>
+      <w:color w:val="1F4D78" w:themeColor="accent1" w:themeShade="7F"/>
+      <w:sz w:val="24"/>
+      <w:szCs w:val="24"/>
+    </w:rPr>
+  </w:style>
   <w:style w:type="character" w:default="1" w:styleId="Fuentedeprrafopredeter">
     <w:name w:val="Default Paragraph Font"/>
     <w:uiPriority w:val="1"/>
+    <w:semiHidden/>
     <w:unhideWhenUsed/>
   </w:style>
   <w:style w:type="table" w:default="1" w:styleId="Tablanormal">
@@ -3527,6 +4328,38 @@
     <w:rsid w:val="009D26E5"/>
     <w:rPr>
       <w:vertAlign w:val="superscript"/>
+    </w:rPr>
+  </w:style>
+  <w:style w:type="paragraph" w:styleId="Descripcin">
+    <w:name w:val="caption"/>
+    <w:basedOn w:val="Normal"/>
+    <w:next w:val="Normal"/>
+    <w:uiPriority w:val="35"/>
+    <w:unhideWhenUsed/>
+    <w:qFormat/>
+    <w:rsid w:val="00304A9A"/>
+    <w:pPr>
+      <w:spacing w:after="200" w:line="240" w:lineRule="auto"/>
+    </w:pPr>
+    <w:rPr>
+      <w:i/>
+      <w:iCs/>
+      <w:color w:val="44546A" w:themeColor="text2"/>
+      <w:sz w:val="18"/>
+      <w:szCs w:val="18"/>
+    </w:rPr>
+  </w:style>
+  <w:style w:type="character" w:customStyle="1" w:styleId="Ttulo3Car">
+    <w:name w:val="Título 3 Car"/>
+    <w:basedOn w:val="Fuentedeprrafopredeter"/>
+    <w:link w:val="Ttulo3"/>
+    <w:uiPriority w:val="9"/>
+    <w:rsid w:val="00242371"/>
+    <w:rPr>
+      <w:rFonts w:asciiTheme="majorHAnsi" w:eastAsiaTheme="majorEastAsia" w:hAnsiTheme="majorHAnsi" w:cstheme="majorBidi"/>
+      <w:color w:val="1F4D78" w:themeColor="accent1" w:themeShade="7F"/>
+      <w:sz w:val="24"/>
+      <w:szCs w:val="24"/>
     </w:rPr>
   </w:style>
 </w:styles>

</xml_diff>

<commit_message>
Primera parte de la documentación
</commit_message>
<xml_diff>
--- a/documentation/MongoDBReactivo.docx
+++ b/documentation/MongoDBReactivo.docx
@@ -100,6 +100,7 @@
                                   <w:dataBinding w:prefixMappings="xmlns:ns0='http://purl.org/dc/elements/1.1/' xmlns:ns1='http://schemas.openxmlformats.org/package/2006/metadata/core-properties' " w:xpath="/ns1:coreProperties[1]/ns0:title[1]" w:storeItemID="{6C3C8BC8-F283-45AE-878A-BAB7291924A1}"/>
                                   <w:text/>
                                 </w:sdtPr>
+                                <w:sdtEndPr/>
                                 <w:sdtContent>
                                   <w:p>
                                     <w:pPr>
@@ -148,6 +149,7 @@
                                     <w:dataBinding w:prefixMappings="xmlns:ns0='http://purl.org/dc/elements/1.1/' xmlns:ns1='http://schemas.openxmlformats.org/package/2006/metadata/core-properties' " w:xpath="/ns1:coreProperties[1]/ns0:subject[1]" w:storeItemID="{6C3C8BC8-F283-45AE-878A-BAB7291924A1}"/>
                                     <w:text/>
                                   </w:sdtPr>
+                                  <w:sdtEndPr/>
                                   <w:sdtContent>
                                     <w:r>
                                       <w:rPr>
@@ -231,6 +233,7 @@
                             <w:dataBinding w:prefixMappings="xmlns:ns0='http://purl.org/dc/elements/1.1/' xmlns:ns1='http://schemas.openxmlformats.org/package/2006/metadata/core-properties' " w:xpath="/ns1:coreProperties[1]/ns0:title[1]" w:storeItemID="{6C3C8BC8-F283-45AE-878A-BAB7291924A1}"/>
                             <w:text/>
                           </w:sdtPr>
+                          <w:sdtEndPr/>
                           <w:sdtContent>
                             <w:p>
                               <w:pPr>
@@ -279,6 +282,7 @@
                               <w:dataBinding w:prefixMappings="xmlns:ns0='http://purl.org/dc/elements/1.1/' xmlns:ns1='http://schemas.openxmlformats.org/package/2006/metadata/core-properties' " w:xpath="/ns1:coreProperties[1]/ns0:subject[1]" w:storeItemID="{6C3C8BC8-F283-45AE-878A-BAB7291924A1}"/>
                               <w:text/>
                             </w:sdtPr>
+                            <w:sdtEndPr/>
                             <w:sdtContent>
                               <w:r>
                                 <w:rPr>
@@ -943,6 +947,7 @@
                                     <w:dataBinding w:prefixMappings="xmlns:ns0='http://schemas.openxmlformats.org/officeDocument/2006/extended-properties' " w:xpath="/ns0:Properties[1]/ns0:Company[1]" w:storeItemID="{6668398D-A668-4E3E-A5EB-62B293D839F1}"/>
                                     <w:text/>
                                   </w:sdtPr>
+                                  <w:sdtEndPr/>
                                   <w:sdtContent>
                                     <w:r>
                                       <w:rPr>
@@ -968,6 +973,7 @@
                                   <w:dataBinding w:prefixMappings="xmlns:ns0='http://purl.org/dc/elements/1.1/' xmlns:ns1='http://schemas.openxmlformats.org/package/2006/metadata/core-properties' " w:xpath="/ns1:coreProperties[1]/ns1:category[1]" w:storeItemID="{6C3C8BC8-F283-45AE-878A-BAB7291924A1}"/>
                                   <w:text/>
                                 </w:sdtPr>
+                                <w:sdtEndPr/>
                                 <w:sdtContent>
                                   <w:p>
                                     <w:pPr>
@@ -1080,6 +1086,7 @@
                               <w:dataBinding w:prefixMappings="xmlns:ns0='http://schemas.openxmlformats.org/officeDocument/2006/extended-properties' " w:xpath="/ns0:Properties[1]/ns0:Company[1]" w:storeItemID="{6668398D-A668-4E3E-A5EB-62B293D839F1}"/>
                               <w:text/>
                             </w:sdtPr>
+                            <w:sdtEndPr/>
                             <w:sdtContent>
                               <w:r>
                                 <w:rPr>
@@ -1105,6 +1112,7 @@
                             <w:dataBinding w:prefixMappings="xmlns:ns0='http://purl.org/dc/elements/1.1/' xmlns:ns1='http://schemas.openxmlformats.org/package/2006/metadata/core-properties' " w:xpath="/ns1:coreProperties[1]/ns1:category[1]" w:storeItemID="{6C3C8BC8-F283-45AE-878A-BAB7291924A1}"/>
                             <w:text/>
                           </w:sdtPr>
+                          <w:sdtEndPr/>
                           <w:sdtContent>
                             <w:p>
                               <w:pPr>
@@ -1248,7 +1256,7 @@
           <w:r>
             <w:fldChar w:fldCharType="separate"/>
           </w:r>
-          <w:hyperlink w:anchor="_Toc126071490" w:history="1">
+          <w:hyperlink w:anchor="_Toc126091738" w:history="1">
             <w:r>
               <w:rPr>
                 <w:rStyle w:val="Hipervnculo"/>
@@ -1275,7 +1283,7 @@
                 <w:noProof/>
                 <w:webHidden/>
               </w:rPr>
-              <w:instrText xml:space="preserve"> PAGEREF _Toc126071490 \h </w:instrText>
+              <w:instrText xml:space="preserve"> PAGEREF _Toc126091738 \h </w:instrText>
             </w:r>
             <w:r>
               <w:rPr>
@@ -1317,7 +1325,7 @@
               <w:noProof/>
             </w:rPr>
           </w:pPr>
-          <w:hyperlink w:anchor="_Toc126071491" w:history="1">
+          <w:hyperlink w:anchor="_Toc126091739" w:history="1">
             <w:r>
               <w:rPr>
                 <w:rStyle w:val="Hipervnculo"/>
@@ -1344,7 +1352,7 @@
                 <w:noProof/>
                 <w:webHidden/>
               </w:rPr>
-              <w:instrText xml:space="preserve"> PAGEREF _Toc126071491 \h </w:instrText>
+              <w:instrText xml:space="preserve"> PAGEREF _Toc126091739 \h </w:instrText>
             </w:r>
             <w:r>
               <w:rPr>
@@ -1386,7 +1394,7 @@
               <w:noProof/>
             </w:rPr>
           </w:pPr>
-          <w:hyperlink w:anchor="_Toc126071492" w:history="1">
+          <w:hyperlink w:anchor="_Toc126091740" w:history="1">
             <w:r>
               <w:rPr>
                 <w:rStyle w:val="Hipervnculo"/>
@@ -1413,7 +1421,7 @@
                 <w:noProof/>
                 <w:webHidden/>
               </w:rPr>
-              <w:instrText xml:space="preserve"> PAGEREF _Toc126071492 \h </w:instrText>
+              <w:instrText xml:space="preserve"> PAGEREF _Toc126091740 \h </w:instrText>
             </w:r>
             <w:r>
               <w:rPr>
@@ -1455,7 +1463,7 @@
               <w:noProof/>
             </w:rPr>
           </w:pPr>
-          <w:hyperlink w:anchor="_Toc126071493" w:history="1">
+          <w:hyperlink w:anchor="_Toc126091741" w:history="1">
             <w:r>
               <w:rPr>
                 <w:rStyle w:val="Hipervnculo"/>
@@ -1482,7 +1490,7 @@
                 <w:noProof/>
                 <w:webHidden/>
               </w:rPr>
-              <w:instrText xml:space="preserve"> PAGEREF _Toc126071493 \h </w:instrText>
+              <w:instrText xml:space="preserve"> PAGEREF _Toc126091741 \h </w:instrText>
             </w:r>
             <w:r>
               <w:rPr>
@@ -1502,7 +1510,352 @@
                 <w:noProof/>
                 <w:webHidden/>
               </w:rPr>
-              <w:t>2</w:t>
+              <w:t>3</w:t>
+            </w:r>
+            <w:r>
+              <w:rPr>
+                <w:noProof/>
+                <w:webHidden/>
+              </w:rPr>
+              <w:fldChar w:fldCharType="end"/>
+            </w:r>
+          </w:hyperlink>
+        </w:p>
+        <w:p>
+          <w:pPr>
+            <w:pStyle w:val="TDC3"/>
+            <w:tabs>
+              <w:tab w:val="right" w:leader="dot" w:pos="8494"/>
+            </w:tabs>
+            <w:rPr>
+              <w:rFonts w:cstheme="minorBidi"/>
+              <w:noProof/>
+            </w:rPr>
+          </w:pPr>
+          <w:hyperlink w:anchor="_Toc126091742" w:history="1">
+            <w:r>
+              <w:rPr>
+                <w:rStyle w:val="Hipervnculo"/>
+                <w:noProof/>
+              </w:rPr>
+              <w:t>Usuario, pedido, turno y raqueta</w:t>
+            </w:r>
+            <w:r>
+              <w:rPr>
+                <w:noProof/>
+                <w:webHidden/>
+              </w:rPr>
+              <w:tab/>
+            </w:r>
+            <w:r>
+              <w:rPr>
+                <w:noProof/>
+                <w:webHidden/>
+              </w:rPr>
+              <w:fldChar w:fldCharType="begin"/>
+            </w:r>
+            <w:r>
+              <w:rPr>
+                <w:noProof/>
+                <w:webHidden/>
+              </w:rPr>
+              <w:instrText xml:space="preserve"> PAGEREF _Toc126091742 \h </w:instrText>
+            </w:r>
+            <w:r>
+              <w:rPr>
+                <w:noProof/>
+                <w:webHidden/>
+              </w:rPr>
+            </w:r>
+            <w:r>
+              <w:rPr>
+                <w:noProof/>
+                <w:webHidden/>
+              </w:rPr>
+              <w:fldChar w:fldCharType="separate"/>
+            </w:r>
+            <w:r>
+              <w:rPr>
+                <w:noProof/>
+                <w:webHidden/>
+              </w:rPr>
+              <w:t>3</w:t>
+            </w:r>
+            <w:r>
+              <w:rPr>
+                <w:noProof/>
+                <w:webHidden/>
+              </w:rPr>
+              <w:fldChar w:fldCharType="end"/>
+            </w:r>
+          </w:hyperlink>
+        </w:p>
+        <w:p>
+          <w:pPr>
+            <w:pStyle w:val="TDC3"/>
+            <w:tabs>
+              <w:tab w:val="right" w:leader="dot" w:pos="8494"/>
+            </w:tabs>
+            <w:rPr>
+              <w:rFonts w:cstheme="minorBidi"/>
+              <w:noProof/>
+            </w:rPr>
+          </w:pPr>
+          <w:hyperlink w:anchor="_Toc126091743" w:history="1">
+            <w:r>
+              <w:rPr>
+                <w:rStyle w:val="Hipervnculo"/>
+                <w:noProof/>
+              </w:rPr>
+              <w:t>Producto y adquisición</w:t>
+            </w:r>
+            <w:r>
+              <w:rPr>
+                <w:noProof/>
+                <w:webHidden/>
+              </w:rPr>
+              <w:tab/>
+            </w:r>
+            <w:r>
+              <w:rPr>
+                <w:noProof/>
+                <w:webHidden/>
+              </w:rPr>
+              <w:fldChar w:fldCharType="begin"/>
+            </w:r>
+            <w:r>
+              <w:rPr>
+                <w:noProof/>
+                <w:webHidden/>
+              </w:rPr>
+              <w:instrText xml:space="preserve"> PAGEREF _Toc126091743 \h </w:instrText>
+            </w:r>
+            <w:r>
+              <w:rPr>
+                <w:noProof/>
+                <w:webHidden/>
+              </w:rPr>
+            </w:r>
+            <w:r>
+              <w:rPr>
+                <w:noProof/>
+                <w:webHidden/>
+              </w:rPr>
+              <w:fldChar w:fldCharType="separate"/>
+            </w:r>
+            <w:r>
+              <w:rPr>
+                <w:noProof/>
+                <w:webHidden/>
+              </w:rPr>
+              <w:t>5</w:t>
+            </w:r>
+            <w:r>
+              <w:rPr>
+                <w:noProof/>
+                <w:webHidden/>
+              </w:rPr>
+              <w:fldChar w:fldCharType="end"/>
+            </w:r>
+          </w:hyperlink>
+        </w:p>
+        <w:p>
+          <w:pPr>
+            <w:pStyle w:val="TDC3"/>
+            <w:tabs>
+              <w:tab w:val="right" w:leader="dot" w:pos="8494"/>
+            </w:tabs>
+            <w:rPr>
+              <w:rFonts w:cstheme="minorBidi"/>
+              <w:noProof/>
+            </w:rPr>
+          </w:pPr>
+          <w:hyperlink w:anchor="_Toc126091744" w:history="1">
+            <w:r>
+              <w:rPr>
+                <w:rStyle w:val="Hipervnculo"/>
+                <w:noProof/>
+              </w:rPr>
+              <w:t>Tarea, pedido, raqueta, encordado, personalizado y adquisición</w:t>
+            </w:r>
+            <w:r>
+              <w:rPr>
+                <w:noProof/>
+                <w:webHidden/>
+              </w:rPr>
+              <w:tab/>
+            </w:r>
+            <w:r>
+              <w:rPr>
+                <w:noProof/>
+                <w:webHidden/>
+              </w:rPr>
+              <w:fldChar w:fldCharType="begin"/>
+            </w:r>
+            <w:r>
+              <w:rPr>
+                <w:noProof/>
+                <w:webHidden/>
+              </w:rPr>
+              <w:instrText xml:space="preserve"> PAGEREF _Toc126091744 \h </w:instrText>
+            </w:r>
+            <w:r>
+              <w:rPr>
+                <w:noProof/>
+                <w:webHidden/>
+              </w:rPr>
+            </w:r>
+            <w:r>
+              <w:rPr>
+                <w:noProof/>
+                <w:webHidden/>
+              </w:rPr>
+              <w:fldChar w:fldCharType="separate"/>
+            </w:r>
+            <w:r>
+              <w:rPr>
+                <w:noProof/>
+                <w:webHidden/>
+              </w:rPr>
+              <w:t>6</w:t>
+            </w:r>
+            <w:r>
+              <w:rPr>
+                <w:noProof/>
+                <w:webHidden/>
+              </w:rPr>
+              <w:fldChar w:fldCharType="end"/>
+            </w:r>
+          </w:hyperlink>
+        </w:p>
+        <w:p>
+          <w:pPr>
+            <w:pStyle w:val="TDC3"/>
+            <w:tabs>
+              <w:tab w:val="right" w:leader="dot" w:pos="8494"/>
+            </w:tabs>
+            <w:rPr>
+              <w:rFonts w:cstheme="minorBidi"/>
+              <w:noProof/>
+            </w:rPr>
+          </w:pPr>
+          <w:hyperlink w:anchor="_Toc126091745" w:history="1">
+            <w:r>
+              <w:rPr>
+                <w:rStyle w:val="Hipervnculo"/>
+                <w:noProof/>
+              </w:rPr>
+              <w:t>Máquina, encordadora, personalizadora, turno</w:t>
+            </w:r>
+            <w:r>
+              <w:rPr>
+                <w:noProof/>
+                <w:webHidden/>
+              </w:rPr>
+              <w:tab/>
+            </w:r>
+            <w:r>
+              <w:rPr>
+                <w:noProof/>
+                <w:webHidden/>
+              </w:rPr>
+              <w:fldChar w:fldCharType="begin"/>
+            </w:r>
+            <w:r>
+              <w:rPr>
+                <w:noProof/>
+                <w:webHidden/>
+              </w:rPr>
+              <w:instrText xml:space="preserve"> PAGEREF _Toc126091745 \h </w:instrText>
+            </w:r>
+            <w:r>
+              <w:rPr>
+                <w:noProof/>
+                <w:webHidden/>
+              </w:rPr>
+            </w:r>
+            <w:r>
+              <w:rPr>
+                <w:noProof/>
+                <w:webHidden/>
+              </w:rPr>
+              <w:fldChar w:fldCharType="separate"/>
+            </w:r>
+            <w:r>
+              <w:rPr>
+                <w:noProof/>
+                <w:webHidden/>
+              </w:rPr>
+              <w:t>8</w:t>
+            </w:r>
+            <w:r>
+              <w:rPr>
+                <w:noProof/>
+                <w:webHidden/>
+              </w:rPr>
+              <w:fldChar w:fldCharType="end"/>
+            </w:r>
+          </w:hyperlink>
+        </w:p>
+        <w:p>
+          <w:pPr>
+            <w:pStyle w:val="TDC3"/>
+            <w:tabs>
+              <w:tab w:val="right" w:leader="dot" w:pos="8494"/>
+            </w:tabs>
+            <w:rPr>
+              <w:rFonts w:cstheme="minorBidi"/>
+              <w:noProof/>
+            </w:rPr>
+          </w:pPr>
+          <w:hyperlink w:anchor="_Toc126091746" w:history="1">
+            <w:r>
+              <w:rPr>
+                <w:rStyle w:val="Hipervnculo"/>
+                <w:noProof/>
+              </w:rPr>
+              <w:t>Enums</w:t>
+            </w:r>
+            <w:r>
+              <w:rPr>
+                <w:noProof/>
+                <w:webHidden/>
+              </w:rPr>
+              <w:tab/>
+            </w:r>
+            <w:r>
+              <w:rPr>
+                <w:noProof/>
+                <w:webHidden/>
+              </w:rPr>
+              <w:fldChar w:fldCharType="begin"/>
+            </w:r>
+            <w:r>
+              <w:rPr>
+                <w:noProof/>
+                <w:webHidden/>
+              </w:rPr>
+              <w:instrText xml:space="preserve"> PAGEREF _Toc126091746 \h </w:instrText>
+            </w:r>
+            <w:r>
+              <w:rPr>
+                <w:noProof/>
+                <w:webHidden/>
+              </w:rPr>
+            </w:r>
+            <w:r>
+              <w:rPr>
+                <w:noProof/>
+                <w:webHidden/>
+              </w:rPr>
+              <w:fldChar w:fldCharType="separate"/>
+            </w:r>
+            <w:r>
+              <w:rPr>
+                <w:noProof/>
+                <w:webHidden/>
+              </w:rPr>
+              <w:t>9</w:t>
             </w:r>
             <w:r>
               <w:rPr>
@@ -1548,7 +1901,7 @@
       <w:r>
         <w:t xml:space="preserve">  </w:t>
       </w:r>
-      <w:bookmarkStart w:id="0" w:name="_Toc126071490"/>
+      <w:bookmarkStart w:id="0" w:name="_Toc126091738"/>
       <w:r>
         <w:t>Introducción</w:t>
       </w:r>
@@ -1578,7 +1931,13 @@
         <w:t xml:space="preserve">. </w:t>
       </w:r>
       <w:r>
-        <w:t xml:space="preserve">Es por ello que el ideal de un buen programador es estar en un continuo aprendizaje, </w:t>
+        <w:t xml:space="preserve">Es por ello </w:t>
+      </w:r>
+      <w:r>
+        <w:t>por lo que</w:t>
+      </w:r>
+      <w:r>
+        <w:t xml:space="preserve"> el ideal de un buen programador es estar en un continuo aprendizaje, </w:t>
       </w:r>
       <w:r>
         <w:t>una constante actualización</w:t>
@@ -1798,7 +2157,7 @@
       <w:pPr>
         <w:pStyle w:val="Ttulo1"/>
       </w:pPr>
-      <w:bookmarkStart w:id="1" w:name="_Toc126071491"/>
+      <w:bookmarkStart w:id="1" w:name="_Toc126091739"/>
       <w:r>
         <w:lastRenderedPageBreak/>
         <w:t>Diseño</w:t>
@@ -1809,7 +2168,7 @@
       <w:pPr>
         <w:pStyle w:val="Ttulo2"/>
       </w:pPr>
-      <w:bookmarkStart w:id="2" w:name="_Toc126071492"/>
+      <w:bookmarkStart w:id="2" w:name="_Toc126091740"/>
       <w:r>
         <w:t>Lenguaje y tecnologías</w:t>
       </w:r>
@@ -2089,7 +2448,7 @@
       <w:pPr>
         <w:pStyle w:val="Ttulo2"/>
       </w:pPr>
-      <w:bookmarkStart w:id="3" w:name="_Toc126071493"/>
+      <w:bookmarkStart w:id="3" w:name="_Toc126091741"/>
       <w:r>
         <w:lastRenderedPageBreak/>
         <w:t>Diagrama</w:t>
@@ -2182,31 +2541,13 @@
     </w:p>
     <w:p>
       <w:pPr>
-        <w:pStyle w:val="Descripcin"/>
-        <w:jc w:val="right"/>
-      </w:pPr>
-      <w:r>
-        <w:t xml:space="preserve">Ilustración </w:t>
-      </w:r>
-      <w:fldSimple w:instr=" SEQ Ilustración \* ARABIC ">
-        <w:r>
-          <w:rPr>
-            <w:noProof/>
-          </w:rPr>
-          <w:t>1</w:t>
-        </w:r>
-      </w:fldSimple>
-      <w:r>
-        <w:t xml:space="preserve"> Diagrama de clases</w:t>
-      </w:r>
-    </w:p>
-    <w:p>
-      <w:pPr>
         <w:pStyle w:val="Ttulo3"/>
       </w:pPr>
+      <w:bookmarkStart w:id="4" w:name="_Toc126091742"/>
       <w:r>
         <w:t>Usuario, pedido, turno y raqueta</w:t>
       </w:r>
+      <w:bookmarkEnd w:id="4"/>
     </w:p>
     <w:p>
       <w:pPr>
@@ -2273,6 +2614,9 @@
         <w:jc w:val="center"/>
       </w:pPr>
       <w:r>
+        <w:rPr>
+          <w:noProof/>
+        </w:rPr>
         <w:drawing>
           <wp:inline distT="0" distB="0" distL="0" distR="0" wp14:anchorId="2934E77B" wp14:editId="55D3E705">
             <wp:extent cx="3334029" cy="1677455"/>
@@ -2322,11 +2666,7 @@
         <w:t>de uno a uno, es decir, un usuario tiene un pedido, y un pedido pertenece a un usuario.</w:t>
       </w:r>
       <w:r>
-        <w:t xml:space="preserve"> La elección de esta relación se ha determinado que sea unidireccional, </w:t>
-      </w:r>
-      <w:r>
-        <w:lastRenderedPageBreak/>
-        <w:t>es decir</w:t>
+        <w:t xml:space="preserve"> La elección de esta relación se ha determinado que sea unidireccional, es decir</w:t>
       </w:r>
       <w:r>
         <w:t xml:space="preserve">, </w:t>
@@ -2342,6 +2682,7 @@
           <w:i/>
           <w:iCs/>
         </w:rPr>
+        <w:lastRenderedPageBreak/>
         <w:t>Pedido</w:t>
       </w:r>
       <w:r>
@@ -2380,7 +2721,13 @@
         <w:t xml:space="preserve">pedido. </w:t>
       </w:r>
       <w:r>
-        <w:t xml:space="preserve">Otro motivo ha sido la recursividad, ya que si el usuario tuviera una lista de pedidos, </w:t>
+        <w:t xml:space="preserve">Otro motivo ha sido la recursividad, </w:t>
+      </w:r>
+      <w:r>
+        <w:t>ya que,</w:t>
+      </w:r>
+      <w:r>
+        <w:t xml:space="preserve"> si el usuario tuviera una lista de pedidos, </w:t>
       </w:r>
       <w:r>
         <w:t>los pedidos también tendrían un usuario y así hasta el infinito. Lo más seguro es que haya una solución más factible en la que funcione la bidireccionalidad, pero nosotros nos decantamos por esta opción</w:t>
@@ -2412,6 +2759,9 @@
         <w:jc w:val="center"/>
       </w:pPr>
       <w:r>
+        <w:rPr>
+          <w:noProof/>
+        </w:rPr>
         <w:drawing>
           <wp:inline distT="0" distB="0" distL="0" distR="0" wp14:anchorId="6CCAB4AB" wp14:editId="4FCF63A3">
             <wp:extent cx="3390371" cy="1723917"/>
@@ -2562,6 +2912,9 @@
         <w:jc w:val="center"/>
       </w:pPr>
       <w:r>
+        <w:rPr>
+          <w:noProof/>
+        </w:rPr>
         <w:drawing>
           <wp:inline distT="0" distB="0" distL="0" distR="0" wp14:anchorId="54152C21" wp14:editId="2D100475">
             <wp:extent cx="3171062" cy="1735740"/>
@@ -2665,11 +3018,1026 @@
         <w:t xml:space="preserve">debe haber una colección con la información de las raquetas de los clientes. </w:t>
       </w:r>
       <w:r>
-        <w:t xml:space="preserve">Es por ello que </w:t>
+        <w:t>Como podemos ver en la cardinalidad, la relación sería de uno a muchos</w:t>
+      </w:r>
+      <w:r>
+        <w:t xml:space="preserve">, es decir, un usuario tendría una lista de raquetas, y una (o muchas) raquetas tendrían un </w:t>
+      </w:r>
+      <w:r>
+        <w:t xml:space="preserve">usuario específico. Aunque ya hemos señalado que esta relación se embebe, </w:t>
+      </w:r>
+      <w:r>
+        <w:t>hemos creído oportuno dejarlo como está ya que sería factible crear una tabla independiente de raquetas</w:t>
+      </w:r>
+      <w:r>
+        <w:t>, y que los usuarios (clientes) tengan una lista de ellas.</w:t>
+      </w:r>
+    </w:p>
+    <w:p>
+      <w:pPr>
+        <w:pStyle w:val="Ttulo3"/>
+      </w:pPr>
+      <w:bookmarkStart w:id="5" w:name="_Toc126091743"/>
+      <w:r>
+        <w:t>Producto y adquisición</w:t>
+      </w:r>
+      <w:bookmarkEnd w:id="5"/>
+    </w:p>
+    <w:p>
+      <w:pPr>
+        <w:spacing w:before="240" w:line="360" w:lineRule="auto"/>
+        <w:jc w:val="both"/>
+      </w:pPr>
+      <w:r>
+        <w:t xml:space="preserve">El segundo elemento más importante de nuestra aplicación es el </w:t>
+      </w:r>
+      <w:r>
+        <w:rPr>
+          <w:i/>
+          <w:iCs/>
+        </w:rPr>
+        <w:t>Producto</w:t>
+      </w:r>
+      <w:r>
+        <w:t xml:space="preserve">. </w:t>
+      </w:r>
+      <w:r>
+        <w:t>Ya que nuestra aplicación emula una tienda, lo suyo es que en dicha tienda haya una serie de productos para comprar</w:t>
+      </w:r>
+      <w:r>
+        <w:t xml:space="preserve">. Es por ello </w:t>
+      </w:r>
+      <w:r>
+        <w:t>por lo que</w:t>
+      </w:r>
+      <w:r>
+        <w:t xml:space="preserve"> empezaremos explicando la relación existente entre </w:t>
+      </w:r>
+      <w:r>
+        <w:rPr>
+          <w:i/>
+          <w:iCs/>
+        </w:rPr>
+        <w:t>Producto</w:t>
+      </w:r>
+      <w:r>
+        <w:t xml:space="preserve"> y </w:t>
+      </w:r>
+      <w:r>
+        <w:rPr>
+          <w:i/>
+          <w:iCs/>
+        </w:rPr>
+        <w:t>Adquisición</w:t>
+      </w:r>
+      <w:r>
+        <w:t>.</w:t>
+      </w:r>
+    </w:p>
+    <w:p>
+      <w:pPr>
+        <w:spacing w:before="240" w:line="360" w:lineRule="auto"/>
+        <w:jc w:val="center"/>
+      </w:pPr>
+      <w:r>
+        <w:drawing>
+          <wp:inline distT="0" distB="0" distL="0" distR="0" wp14:anchorId="6755D54B" wp14:editId="0D13B893">
+            <wp:extent cx="2861666" cy="1593030"/>
+            <wp:effectExtent l="0" t="0" r="0" b="7620"/>
+            <wp:docPr id="6" name="Imagen 6" descr="Diagrama&#10;&#10;Descripción generada automáticamente"/>
+            <wp:cNvGraphicFramePr>
+              <a:graphicFrameLocks xmlns:a="http://schemas.openxmlformats.org/drawingml/2006/main" noChangeAspect="1"/>
+            </wp:cNvGraphicFramePr>
+            <a:graphic xmlns:a="http://schemas.openxmlformats.org/drawingml/2006/main">
+              <a:graphicData uri="http://schemas.openxmlformats.org/drawingml/2006/picture">
+                <pic:pic xmlns:pic="http://schemas.openxmlformats.org/drawingml/2006/picture">
+                  <pic:nvPicPr>
+                    <pic:cNvPr id="6" name="Imagen 6" descr="Diagrama&#10;&#10;Descripción generada automáticamente"/>
+                    <pic:cNvPicPr/>
+                  </pic:nvPicPr>
+                  <pic:blipFill>
+                    <a:blip r:embed="rId14"/>
+                    <a:stretch>
+                      <a:fillRect/>
+                    </a:stretch>
+                  </pic:blipFill>
+                  <pic:spPr>
+                    <a:xfrm>
+                      <a:off x="0" y="0"/>
+                      <a:ext cx="2882742" cy="1604762"/>
+                    </a:xfrm>
+                    <a:prstGeom prst="rect">
+                      <a:avLst/>
+                    </a:prstGeom>
+                  </pic:spPr>
+                </pic:pic>
+              </a:graphicData>
+            </a:graphic>
+          </wp:inline>
+        </w:drawing>
+      </w:r>
+    </w:p>
+    <w:p>
+      <w:pPr>
+        <w:spacing w:before="240" w:line="360" w:lineRule="auto"/>
+        <w:jc w:val="both"/>
+      </w:pPr>
+      <w:r>
+        <w:t xml:space="preserve">Como podemos observar en la imagen anterior, </w:t>
+      </w:r>
+      <w:r>
+        <w:t>tenemos una relación de uno a muchos, es decir, un producto</w:t>
+      </w:r>
+      <w:r>
+        <w:t xml:space="preserve"> puede ser adquirido una o varias veces, y una adquisición está compuesta por un único producto</w:t>
+      </w:r>
+      <w:r>
+        <w:t xml:space="preserve">. </w:t>
+      </w:r>
+      <w:r>
+        <w:t>En este caso, la unidireccionalidad será en el sentido de la adquisición, es decir,</w:t>
+      </w:r>
+      <w:r>
+        <w:t xml:space="preserve"> </w:t>
+      </w:r>
+      <w:r>
+        <w:rPr>
+          <w:i/>
+          <w:iCs/>
+        </w:rPr>
+        <w:t>Producto</w:t>
+      </w:r>
+      <w:r>
+        <w:t xml:space="preserve"> estará en </w:t>
+      </w:r>
+      <w:r>
+        <w:rPr>
+          <w:i/>
+          <w:iCs/>
+        </w:rPr>
+        <w:t>Adquisición</w:t>
+      </w:r>
+      <w:r>
+        <w:t xml:space="preserve">, y no viceversa. </w:t>
+      </w:r>
+      <w:r>
+        <w:t xml:space="preserve">Al igual que en las anteriores explicaciones, se ha hecho así para evitar recursividad, además de </w:t>
+      </w:r>
+      <w:r>
+        <w:t xml:space="preserve">que nos parecía lógico que los productos estuvieran en las adquisiciones, y que no tenía sentido </w:t>
+      </w:r>
+      <w:r>
+        <w:t>meter la información de las adquisiciones dentro de productos.</w:t>
+      </w:r>
+    </w:p>
+    <w:p>
+      <w:pPr>
+        <w:spacing w:before="240" w:line="360" w:lineRule="auto"/>
+        <w:jc w:val="both"/>
+      </w:pPr>
+    </w:p>
+    <w:p>
+      <w:pPr>
+        <w:spacing w:before="240" w:line="360" w:lineRule="auto"/>
+        <w:jc w:val="both"/>
+      </w:pPr>
+    </w:p>
+    <w:p>
+      <w:pPr>
+        <w:spacing w:before="240" w:line="360" w:lineRule="auto"/>
+        <w:jc w:val="both"/>
+      </w:pPr>
+    </w:p>
+    <w:p>
+      <w:pPr>
+        <w:spacing w:before="240" w:line="360" w:lineRule="auto"/>
+        <w:jc w:val="both"/>
+      </w:pPr>
+    </w:p>
+    <w:p>
+      <w:pPr>
+        <w:pStyle w:val="Ttulo3"/>
+      </w:pPr>
+      <w:bookmarkStart w:id="6" w:name="_Toc126091744"/>
+      <w:r>
+        <w:lastRenderedPageBreak/>
+        <w:t xml:space="preserve">Tarea, </w:t>
+      </w:r>
+      <w:r>
+        <w:t>pedido</w:t>
+      </w:r>
+      <w:r>
+        <w:t>, raqueta</w:t>
+      </w:r>
+      <w:r>
+        <w:t xml:space="preserve">, encordado, personalizado y </w:t>
+      </w:r>
+      <w:r>
+        <w:t>adquisición</w:t>
+      </w:r>
+      <w:bookmarkEnd w:id="6"/>
+    </w:p>
+    <w:p>
+      <w:pPr>
+        <w:spacing w:before="240" w:line="360" w:lineRule="auto"/>
+        <w:jc w:val="both"/>
+      </w:pPr>
+      <w:r>
+        <w:t>Una de las partes centrales del proyecto son las tareas, ya que ésta tiene una relación muy estrech</w:t>
+      </w:r>
+      <w:r>
+        <w:t xml:space="preserve">a con varias clases del proyecto. Esto se debe a que </w:t>
+      </w:r>
+      <w:r>
+        <w:t xml:space="preserve">las tareas comprenden gran parte de la lógica de la aplicación con respecto a lo que se pide en el proyecto. Según este, </w:t>
+      </w:r>
+      <w:r>
+        <w:t>las tareas están compuestas por una raqueta (siempre que fuera necesario), u</w:t>
+      </w:r>
+      <w:r>
+        <w:t xml:space="preserve">n encordado de raqueta, una personalización de </w:t>
+      </w:r>
+      <w:r>
+        <w:t xml:space="preserve">esta o una adquisición. Esto quiere decir que, según </w:t>
+      </w:r>
+      <w:r>
+        <w:t>el servicio que pida un cliente, se creará una tarea</w:t>
+      </w:r>
+      <w:r>
+        <w:t xml:space="preserve"> específica. Vamos a explicarlo con más detalle:</w:t>
+      </w:r>
+    </w:p>
+    <w:p>
+      <w:pPr>
+        <w:pStyle w:val="Prrafodelista"/>
+        <w:numPr>
+          <w:ilvl w:val="0"/>
+          <w:numId w:val="7"/>
+        </w:numPr>
+        <w:spacing w:before="240" w:line="360" w:lineRule="auto"/>
+        <w:jc w:val="both"/>
+      </w:pPr>
+      <w:r>
+        <w:t>Tarea – encordar – personalizar – adquisición</w:t>
+      </w:r>
+    </w:p>
+    <w:p>
+      <w:pPr>
+        <w:spacing w:before="240" w:line="360" w:lineRule="auto"/>
+        <w:jc w:val="center"/>
+      </w:pPr>
+      <w:r>
+        <w:drawing>
+          <wp:inline distT="0" distB="0" distL="0" distR="0" wp14:anchorId="1C2B95E7" wp14:editId="7C4E483E">
+            <wp:extent cx="4427119" cy="2957486"/>
+            <wp:effectExtent l="0" t="0" r="0" b="0"/>
+            <wp:docPr id="7" name="Imagen 7" descr="Diagrama&#10;&#10;Descripción generada automáticamente"/>
+            <wp:cNvGraphicFramePr>
+              <a:graphicFrameLocks xmlns:a="http://schemas.openxmlformats.org/drawingml/2006/main" noChangeAspect="1"/>
+            </wp:cNvGraphicFramePr>
+            <a:graphic xmlns:a="http://schemas.openxmlformats.org/drawingml/2006/main">
+              <a:graphicData uri="http://schemas.openxmlformats.org/drawingml/2006/picture">
+                <pic:pic xmlns:pic="http://schemas.openxmlformats.org/drawingml/2006/picture">
+                  <pic:nvPicPr>
+                    <pic:cNvPr id="7" name="Imagen 7" descr="Diagrama&#10;&#10;Descripción generada automáticamente"/>
+                    <pic:cNvPicPr/>
+                  </pic:nvPicPr>
+                  <pic:blipFill>
+                    <a:blip r:embed="rId15"/>
+                    <a:stretch>
+                      <a:fillRect/>
+                    </a:stretch>
+                  </pic:blipFill>
+                  <pic:spPr>
+                    <a:xfrm>
+                      <a:off x="0" y="0"/>
+                      <a:ext cx="4447888" cy="2971360"/>
+                    </a:xfrm>
+                    <a:prstGeom prst="rect">
+                      <a:avLst/>
+                    </a:prstGeom>
+                  </pic:spPr>
+                </pic:pic>
+              </a:graphicData>
+            </a:graphic>
+          </wp:inline>
+        </w:drawing>
+      </w:r>
+    </w:p>
+    <w:p>
+      <w:pPr>
+        <w:spacing w:before="240" w:line="360" w:lineRule="auto"/>
+        <w:jc w:val="both"/>
+      </w:pPr>
+      <w:r>
+        <w:t xml:space="preserve">Una de las primeras cosas a destacar es que </w:t>
+      </w:r>
+      <w:r>
+        <w:t xml:space="preserve">las clases </w:t>
+      </w:r>
+      <w:r>
+        <w:rPr>
+          <w:i/>
+          <w:iCs/>
+        </w:rPr>
+        <w:t>Encordar</w:t>
+      </w:r>
+      <w:r>
+        <w:t xml:space="preserve">, </w:t>
+      </w:r>
+      <w:r>
+        <w:rPr>
+          <w:i/>
+          <w:iCs/>
+        </w:rPr>
+        <w:t>Personalizar</w:t>
+      </w:r>
+      <w:r>
+        <w:t xml:space="preserve"> y </w:t>
+      </w:r>
+      <w:r>
+        <w:rPr>
+          <w:i/>
+          <w:iCs/>
+        </w:rPr>
+        <w:t>Adquisición</w:t>
+      </w:r>
+      <w:r>
+        <w:t xml:space="preserve"> se encontrarán unidireccionalmente en </w:t>
+      </w:r>
+      <w:r>
+        <w:rPr>
+          <w:i/>
+          <w:iCs/>
+        </w:rPr>
+        <w:t>Tarea</w:t>
+      </w:r>
+      <w:r>
+        <w:t xml:space="preserve">, esto quiere decir que </w:t>
+      </w:r>
+      <w:r>
+        <w:t xml:space="preserve">no tendremos </w:t>
+      </w:r>
+      <w:r>
+        <w:t xml:space="preserve">la clase </w:t>
+      </w:r>
+      <w:r>
+        <w:rPr>
+          <w:i/>
+          <w:iCs/>
+        </w:rPr>
+        <w:t>Tarea</w:t>
+      </w:r>
+      <w:r>
+        <w:t xml:space="preserve"> en las otras tres</w:t>
+      </w:r>
+      <w:r>
+        <w:t>, pue</w:t>
+      </w:r>
+      <w:r>
+        <w:t xml:space="preserve">sto que </w:t>
+      </w:r>
+      <w:r>
+        <w:t xml:space="preserve">nuestra lógica nos dictó que no merecía la pena agregar la información de </w:t>
+      </w:r>
+      <w:r>
+        <w:rPr>
+          <w:i/>
+          <w:iCs/>
+        </w:rPr>
+        <w:t>Tarea</w:t>
+      </w:r>
+      <w:r>
+        <w:t xml:space="preserve"> en las demás clases con la que se relaciona</w:t>
+      </w:r>
+      <w:r>
+        <w:t xml:space="preserve">. En el caso de que se quiera consultar una adquisición, por ejemplo, iríamos directamente a </w:t>
+      </w:r>
+      <w:r>
+        <w:rPr>
+          <w:i/>
+          <w:iCs/>
+        </w:rPr>
+        <w:t>Tarea</w:t>
+      </w:r>
+      <w:r>
+        <w:t xml:space="preserve"> y veríamos </w:t>
+      </w:r>
+      <w:r>
+        <w:t xml:space="preserve">la información allí, y lo mismo sucede con las demás. </w:t>
+      </w:r>
+      <w:r>
+        <w:t xml:space="preserve">Por otro lado, podemos ver que las relaciones de cardinalidad nos indica que existe una relación de uno a uno </w:t>
+      </w:r>
+      <w:r>
+        <w:t>entre las clases, siendo este el resultado de las condiciones que pide el proyecto</w:t>
+      </w:r>
+      <w:r>
+        <w:t>, una tarea por cada acción.</w:t>
+      </w:r>
+    </w:p>
+    <w:p>
+      <w:pPr>
+        <w:spacing w:before="240" w:line="360" w:lineRule="auto"/>
+        <w:jc w:val="both"/>
+      </w:pPr>
+    </w:p>
+    <w:p>
+      <w:pPr>
+        <w:spacing w:before="240" w:line="360" w:lineRule="auto"/>
+        <w:jc w:val="both"/>
+      </w:pPr>
+    </w:p>
+    <w:p>
+      <w:pPr>
+        <w:spacing w:before="240" w:line="360" w:lineRule="auto"/>
+        <w:jc w:val="both"/>
+      </w:pPr>
+    </w:p>
+    <w:p>
+      <w:pPr>
+        <w:pStyle w:val="Prrafodelista"/>
+        <w:numPr>
+          <w:ilvl w:val="0"/>
+          <w:numId w:val="7"/>
+        </w:numPr>
+        <w:spacing w:before="240" w:line="360" w:lineRule="auto"/>
+        <w:jc w:val="both"/>
+      </w:pPr>
+      <w:r>
+        <w:lastRenderedPageBreak/>
+        <w:t xml:space="preserve">Tarea </w:t>
+      </w:r>
+      <w:r>
+        <w:t>–</w:t>
+      </w:r>
+      <w:r>
+        <w:t xml:space="preserve"> Raqueta</w:t>
+      </w:r>
+    </w:p>
+    <w:p>
+      <w:pPr>
+        <w:spacing w:before="240" w:line="360" w:lineRule="auto"/>
+        <w:jc w:val="center"/>
+      </w:pPr>
+      <w:r>
+        <w:drawing>
+          <wp:inline distT="0" distB="0" distL="0" distR="0" wp14:anchorId="072ACC69" wp14:editId="0C42F367">
+            <wp:extent cx="3754120" cy="1168086"/>
+            <wp:effectExtent l="0" t="0" r="0" b="0"/>
+            <wp:docPr id="9" name="Imagen 9" descr="Diagrama&#10;&#10;Descripción generada automáticamente"/>
+            <wp:cNvGraphicFramePr>
+              <a:graphicFrameLocks xmlns:a="http://schemas.openxmlformats.org/drawingml/2006/main" noChangeAspect="1"/>
+            </wp:cNvGraphicFramePr>
+            <a:graphic xmlns:a="http://schemas.openxmlformats.org/drawingml/2006/main">
+              <a:graphicData uri="http://schemas.openxmlformats.org/drawingml/2006/picture">
+                <pic:pic xmlns:pic="http://schemas.openxmlformats.org/drawingml/2006/picture">
+                  <pic:nvPicPr>
+                    <pic:cNvPr id="9" name="Imagen 9" descr="Diagrama&#10;&#10;Descripción generada automáticamente"/>
+                    <pic:cNvPicPr/>
+                  </pic:nvPicPr>
+                  <pic:blipFill>
+                    <a:blip r:embed="rId16"/>
+                    <a:stretch>
+                      <a:fillRect/>
+                    </a:stretch>
+                  </pic:blipFill>
+                  <pic:spPr>
+                    <a:xfrm>
+                      <a:off x="0" y="0"/>
+                      <a:ext cx="3778617" cy="1175708"/>
+                    </a:xfrm>
+                    <a:prstGeom prst="rect">
+                      <a:avLst/>
+                    </a:prstGeom>
+                  </pic:spPr>
+                </pic:pic>
+              </a:graphicData>
+            </a:graphic>
+          </wp:inline>
+        </w:drawing>
+      </w:r>
+    </w:p>
+    <w:p>
+      <w:pPr>
+        <w:spacing w:before="240" w:line="360" w:lineRule="auto"/>
+        <w:jc w:val="both"/>
+      </w:pPr>
+      <w:r>
+        <w:t xml:space="preserve">Una de las condiciones del proyecto es que, si fuera necesario, </w:t>
+      </w:r>
+      <w:r>
+        <w:t xml:space="preserve">las tareas tendrían una raqueta de un cliente, ya sea para hacerle una personalización o un nuevo encordado. </w:t>
+      </w:r>
+      <w:r>
+        <w:t xml:space="preserve">En la imagen adjunta, vemos que tenemos una relación de uno a muchos, es decir, </w:t>
+      </w:r>
+      <w:r>
+        <w:rPr>
+          <w:i/>
+          <w:iCs/>
+        </w:rPr>
+        <w:t>Raqueta</w:t>
+      </w:r>
+      <w:r>
+        <w:t xml:space="preserve"> puede estar en ninguna o varias </w:t>
+      </w:r>
+      <w:r>
+        <w:rPr>
+          <w:i/>
+          <w:iCs/>
+        </w:rPr>
+        <w:t>Tareas</w:t>
+      </w:r>
+      <w:r>
+        <w:t xml:space="preserve">, y </w:t>
+      </w:r>
+      <w:r>
+        <w:t>éstas pueden tener una raqueta</w:t>
+      </w:r>
+      <w:r>
+        <w:t xml:space="preserve"> (si llegara a necesitarla).</w:t>
+      </w:r>
+      <w:r>
+        <w:t xml:space="preserve"> En este caso, hemos decidido que </w:t>
+      </w:r>
+      <w:r>
+        <w:rPr>
+          <w:i/>
+          <w:iCs/>
+        </w:rPr>
+        <w:t>Raqueta</w:t>
+      </w:r>
+      <w:r>
+        <w:t xml:space="preserve"> esté unidireccionalmente en </w:t>
+      </w:r>
+      <w:r>
+        <w:rPr>
+          <w:i/>
+          <w:iCs/>
+        </w:rPr>
+        <w:t>Tarea</w:t>
+      </w:r>
+      <w:r>
+        <w:t>, pues no nos hace falta tener la información de la tarea en la raqueta seleccionada.</w:t>
+      </w:r>
+    </w:p>
+    <w:p>
+      <w:pPr>
+        <w:pStyle w:val="Prrafodelista"/>
+        <w:numPr>
+          <w:ilvl w:val="0"/>
+          <w:numId w:val="7"/>
+        </w:numPr>
+        <w:spacing w:before="240" w:line="360" w:lineRule="auto"/>
+        <w:jc w:val="both"/>
+      </w:pPr>
+      <w:r>
+        <w:t xml:space="preserve">Tarea – </w:t>
+      </w:r>
+      <w:r>
+        <w:t>Pedido</w:t>
+      </w:r>
+    </w:p>
+    <w:p>
+      <w:pPr>
+        <w:spacing w:before="240" w:line="360" w:lineRule="auto"/>
+        <w:jc w:val="center"/>
+      </w:pPr>
+      <w:r>
+        <w:drawing>
+          <wp:inline distT="0" distB="0" distL="0" distR="0" wp14:anchorId="7251C9DE" wp14:editId="7C6715B8">
+            <wp:extent cx="3701951" cy="2069942"/>
+            <wp:effectExtent l="0" t="0" r="0" b="6985"/>
+            <wp:docPr id="10" name="Imagen 10" descr="Diagrama&#10;&#10;Descripción generada automáticamente"/>
+            <wp:cNvGraphicFramePr>
+              <a:graphicFrameLocks xmlns:a="http://schemas.openxmlformats.org/drawingml/2006/main" noChangeAspect="1"/>
+            </wp:cNvGraphicFramePr>
+            <a:graphic xmlns:a="http://schemas.openxmlformats.org/drawingml/2006/main">
+              <a:graphicData uri="http://schemas.openxmlformats.org/drawingml/2006/picture">
+                <pic:pic xmlns:pic="http://schemas.openxmlformats.org/drawingml/2006/picture">
+                  <pic:nvPicPr>
+                    <pic:cNvPr id="10" name="Imagen 10" descr="Diagrama&#10;&#10;Descripción generada automáticamente"/>
+                    <pic:cNvPicPr/>
+                  </pic:nvPicPr>
+                  <pic:blipFill>
+                    <a:blip r:embed="rId17"/>
+                    <a:stretch>
+                      <a:fillRect/>
+                    </a:stretch>
+                  </pic:blipFill>
+                  <pic:spPr>
+                    <a:xfrm>
+                      <a:off x="0" y="0"/>
+                      <a:ext cx="3735503" cy="2088702"/>
+                    </a:xfrm>
+                    <a:prstGeom prst="rect">
+                      <a:avLst/>
+                    </a:prstGeom>
+                  </pic:spPr>
+                </pic:pic>
+              </a:graphicData>
+            </a:graphic>
+          </wp:inline>
+        </w:drawing>
+      </w:r>
+    </w:p>
+    <w:p>
+      <w:pPr>
+        <w:spacing w:before="240" w:line="360" w:lineRule="auto"/>
+        <w:jc w:val="both"/>
+      </w:pPr>
+      <w:r>
+        <w:t xml:space="preserve">Por </w:t>
+      </w:r>
+      <w:r>
+        <w:t>último,</w:t>
+      </w:r>
+      <w:r>
+        <w:t xml:space="preserve"> en esta sección, y no menos importante, la relación </w:t>
+      </w:r>
+      <w:r>
+        <w:rPr>
+          <w:i/>
+          <w:iCs/>
+        </w:rPr>
+        <w:t>Tarea</w:t>
+      </w:r>
+      <w:r>
+        <w:t xml:space="preserve"> y </w:t>
+      </w:r>
+      <w:r>
+        <w:rPr>
+          <w:i/>
+          <w:iCs/>
+        </w:rPr>
+        <w:t>Pedido</w:t>
+      </w:r>
+      <w:r>
+        <w:t>. Tal y como se especifica en las condiciones del proyecto, los pedidos se componen de una lista de tareas</w:t>
+      </w:r>
+      <w:r>
+        <w:t xml:space="preserve">, es decir, existe una relación de uno a muchos: </w:t>
+      </w:r>
+      <w:r>
+        <w:t xml:space="preserve">un pedido tiene una o varias tareas, y las tareas </w:t>
+      </w:r>
+      <w:r>
+        <w:t xml:space="preserve">están asociadas a un pedido. En nuestro proyecto se decidió que </w:t>
+      </w:r>
+      <w:r>
+        <w:rPr>
+          <w:i/>
+          <w:iCs/>
+        </w:rPr>
+        <w:t>Tarea</w:t>
+      </w:r>
+      <w:r>
+        <w:t xml:space="preserve"> estuviera dentro de </w:t>
+      </w:r>
+      <w:r>
+        <w:rPr>
+          <w:i/>
+          <w:iCs/>
+        </w:rPr>
+        <w:t>Pedido</w:t>
+      </w:r>
+      <w:r>
+        <w:t xml:space="preserve"> (condiciones del proyecto), pero no quisimos tener la información de los pedidos en las tareas. </w:t>
+      </w:r>
+      <w:r>
+        <w:t>Nos parecía redundante tener tanta información en ambos lados</w:t>
+      </w:r>
+      <w:r>
+        <w:t xml:space="preserve">, </w:t>
+      </w:r>
+      <w:r>
+        <w:t>puesto que,</w:t>
+      </w:r>
+      <w:r>
+        <w:t xml:space="preserve"> si </w:t>
+      </w:r>
+      <w:r>
+        <w:t>quisiéramos</w:t>
+      </w:r>
+      <w:r>
+        <w:t xml:space="preserve"> saber las tareas de un pedido, consultaríamos el pedido</w:t>
+      </w:r>
+      <w:r>
+        <w:t xml:space="preserve"> en sí</w:t>
+      </w:r>
+      <w:r>
+        <w:t>, y es muy poco probable que se consulte una tarea individual</w:t>
+      </w:r>
+      <w:r>
+        <w:t>.</w:t>
+      </w:r>
+    </w:p>
+    <w:p>
+      <w:pPr>
+        <w:spacing w:before="240" w:line="360" w:lineRule="auto"/>
+        <w:jc w:val="both"/>
+      </w:pPr>
+    </w:p>
+    <w:p>
+      <w:pPr>
+        <w:pStyle w:val="Ttulo3"/>
+      </w:pPr>
+      <w:bookmarkStart w:id="7" w:name="_Toc126091745"/>
+      <w:r>
+        <w:lastRenderedPageBreak/>
+        <w:t>Máquina</w:t>
+      </w:r>
+      <w:r>
+        <w:t>, encordadora, personalizadora, turno</w:t>
+      </w:r>
+      <w:bookmarkEnd w:id="7"/>
+    </w:p>
+    <w:p>
+      <w:pPr>
+        <w:spacing w:before="240" w:line="360" w:lineRule="auto"/>
+        <w:jc w:val="both"/>
+      </w:pPr>
+      <w:r>
+        <w:t xml:space="preserve">Una parte muy importante de </w:t>
+      </w:r>
+      <w:r>
+        <w:t>nuestro proyecto son las máquinas que se encargan de personalizar</w:t>
+      </w:r>
+      <w:r>
+        <w:t xml:space="preserve"> o encordar las raquetas. Según el proyecto, dichas máquinas tendrán asociados un turno en el que se pueden usar</w:t>
+      </w:r>
+      <w:r>
+        <w:t xml:space="preserve"> y en los que no</w:t>
+      </w:r>
+      <w:r>
+        <w:t xml:space="preserve">. </w:t>
+      </w:r>
+      <w:r>
+        <w:t xml:space="preserve">Es por ello </w:t>
+      </w:r>
+      <w:r>
+        <w:t>por lo que</w:t>
+      </w:r>
+      <w:r>
+        <w:t xml:space="preserve"> la disposición </w:t>
+      </w:r>
+      <w:r>
+        <w:t>de estas clases en el diagrama ha quedado así:</w:t>
+      </w:r>
+    </w:p>
+    <w:p>
+      <w:pPr>
+        <w:spacing w:before="240" w:line="360" w:lineRule="auto"/>
+        <w:jc w:val="center"/>
+      </w:pPr>
+      <w:r>
+        <w:drawing>
+          <wp:inline distT="0" distB="0" distL="0" distR="0" wp14:anchorId="713720BC" wp14:editId="7396D171">
+            <wp:extent cx="4756245" cy="2469847"/>
+            <wp:effectExtent l="0" t="0" r="6350" b="6985"/>
+            <wp:docPr id="12" name="Imagen 12" descr="Diagrama&#10;&#10;Descripción generada automáticamente"/>
+            <wp:cNvGraphicFramePr>
+              <a:graphicFrameLocks xmlns:a="http://schemas.openxmlformats.org/drawingml/2006/main" noChangeAspect="1"/>
+            </wp:cNvGraphicFramePr>
+            <a:graphic xmlns:a="http://schemas.openxmlformats.org/drawingml/2006/main">
+              <a:graphicData uri="http://schemas.openxmlformats.org/drawingml/2006/picture">
+                <pic:pic xmlns:pic="http://schemas.openxmlformats.org/drawingml/2006/picture">
+                  <pic:nvPicPr>
+                    <pic:cNvPr id="12" name="Imagen 12" descr="Diagrama&#10;&#10;Descripción generada automáticamente"/>
+                    <pic:cNvPicPr/>
+                  </pic:nvPicPr>
+                  <pic:blipFill>
+                    <a:blip r:embed="rId18"/>
+                    <a:stretch>
+                      <a:fillRect/>
+                    </a:stretch>
+                  </pic:blipFill>
+                  <pic:spPr>
+                    <a:xfrm>
+                      <a:off x="0" y="0"/>
+                      <a:ext cx="4763735" cy="2473737"/>
+                    </a:xfrm>
+                    <a:prstGeom prst="rect">
+                      <a:avLst/>
+                    </a:prstGeom>
+                  </pic:spPr>
+                </pic:pic>
+              </a:graphicData>
+            </a:graphic>
+          </wp:inline>
+        </w:drawing>
+      </w:r>
+    </w:p>
+    <w:p>
+      <w:pPr>
+        <w:spacing w:before="240" w:line="360" w:lineRule="auto"/>
+        <w:jc w:val="both"/>
+      </w:pPr>
+      <w:r>
+        <w:t>Por un lado</w:t>
+      </w:r>
+      <w:r>
+        <w:t xml:space="preserve">, tenemos una herencia </w:t>
+      </w:r>
+      <w:r>
+        <w:t xml:space="preserve">de </w:t>
+      </w:r>
+      <w:r>
+        <w:rPr>
+          <w:i/>
+          <w:iCs/>
+        </w:rPr>
+        <w:t>Máquina</w:t>
+      </w:r>
+      <w:r>
+        <w:t xml:space="preserve"> a las clases </w:t>
+      </w:r>
+      <w:r>
+        <w:rPr>
+          <w:i/>
+          <w:iCs/>
+        </w:rPr>
+        <w:t xml:space="preserve">Personalizadora </w:t>
+      </w:r>
+      <w:r>
+        <w:t>y</w:t>
+      </w:r>
+      <w:r>
+        <w:rPr>
+          <w:i/>
+          <w:iCs/>
+        </w:rPr>
+        <w:t xml:space="preserve"> Encordadora</w:t>
+      </w:r>
+      <w:r>
+        <w:t xml:space="preserve">. Teníamos la elección de hacer dos máquinas por separado, pero </w:t>
+      </w:r>
+      <w:r>
+        <w:t xml:space="preserve">quisimos ver si podíamos trabajar con herencia en el proyecto. </w:t>
+      </w:r>
+      <w:r>
+        <w:t xml:space="preserve">Teniendo dichas máquinas por separado, estas se relacionan cada una con la clase </w:t>
+      </w:r>
+      <w:r>
+        <w:rPr>
+          <w:i/>
+          <w:iCs/>
+        </w:rPr>
+        <w:t>Turno</w:t>
+      </w:r>
+      <w:r>
+        <w:t xml:space="preserve">. En ambas relaciones tenemos uno a muchos, es decir, </w:t>
+      </w:r>
+      <w:r>
+        <w:t>las maquinas tienen un turno, y los turnos pueden o no tener máquinas</w:t>
+      </w:r>
+      <w:r>
+        <w:t xml:space="preserve"> asociadas</w:t>
+      </w:r>
+      <w:r>
+        <w:t>.</w:t>
+      </w:r>
+    </w:p>
+    <w:p>
+      <w:pPr>
+        <w:spacing w:before="240" w:line="360" w:lineRule="auto"/>
+        <w:jc w:val="both"/>
+      </w:pPr>
+      <w:r>
+        <w:t xml:space="preserve">En esta ocasión, se ha elegido que los turnos estén en las máquinas, y no viceversa. </w:t>
+      </w:r>
+      <w:r>
+        <w:t>Nos pareció más cómodo consultar en las propias máquinas si están asociadas a un turno</w:t>
+      </w:r>
+      <w:r>
+        <w:t xml:space="preserve">, en vez de hacerlo mediante la clase </w:t>
+      </w:r>
+      <w:r>
+        <w:rPr>
+          <w:i/>
+          <w:iCs/>
+        </w:rPr>
+        <w:t>Turno</w:t>
+      </w:r>
+      <w:r>
+        <w:t>.</w:t>
+      </w:r>
+    </w:p>
+    <w:p>
+      <w:pPr>
+        <w:spacing w:before="240" w:line="360" w:lineRule="auto"/>
+        <w:jc w:val="both"/>
+      </w:pPr>
+    </w:p>
+    <w:p>
+      <w:pPr>
+        <w:spacing w:before="240" w:line="360" w:lineRule="auto"/>
+        <w:jc w:val="both"/>
+      </w:pPr>
+    </w:p>
+    <w:p>
+      <w:pPr>
+        <w:spacing w:before="240" w:line="360" w:lineRule="auto"/>
+        <w:jc w:val="both"/>
+      </w:pPr>
+    </w:p>
+    <w:p>
+      <w:pPr>
+        <w:spacing w:before="240" w:line="360" w:lineRule="auto"/>
+        <w:jc w:val="both"/>
+      </w:pPr>
+    </w:p>
+    <w:p>
+      <w:pPr>
+        <w:pStyle w:val="Ttulo3"/>
+      </w:pPr>
+      <w:bookmarkStart w:id="8" w:name="_Toc126091746"/>
+      <w:proofErr w:type="spellStart"/>
+      <w:r>
+        <w:lastRenderedPageBreak/>
+        <w:t>Enums</w:t>
+      </w:r>
+      <w:bookmarkEnd w:id="8"/>
+      <w:proofErr w:type="spellEnd"/>
+    </w:p>
+    <w:p>
+      <w:pPr>
+        <w:spacing w:before="240" w:line="360" w:lineRule="auto"/>
+        <w:jc w:val="both"/>
+      </w:pPr>
+      <w:r>
+        <w:t>Para terminar esta sección</w:t>
+      </w:r>
+      <w:r>
+        <w:t>,</w:t>
+      </w:r>
+      <w:r>
+        <w:t xml:space="preserve"> dejamos señalados cómo se han configurado los </w:t>
+      </w:r>
+      <w:proofErr w:type="spellStart"/>
+      <w:r>
+        <w:t>enums</w:t>
+      </w:r>
+      <w:proofErr w:type="spellEnd"/>
+      <w:r>
+        <w:t xml:space="preserve"> en el diagrama. Aunque no hacen parte directa de c</w:t>
+      </w:r>
+      <w:r>
+        <w:t>ómo se relacionan las clases del proyecto, es importante señal que sí hacen parte en la configuración de un diagrama de clase</w:t>
+      </w:r>
+      <w:r>
+        <w:t xml:space="preserve">. Así pues, </w:t>
+      </w:r>
+      <w:r>
+        <w:t>este es el resultado:</w:t>
+      </w:r>
+    </w:p>
+    <w:p>
+      <w:pPr>
+        <w:spacing w:before="240" w:line="360" w:lineRule="auto"/>
+        <w:jc w:val="center"/>
+      </w:pPr>
+      <w:r>
+        <w:drawing>
+          <wp:inline distT="0" distB="0" distL="0" distR="0" wp14:anchorId="5F7EE8F9" wp14:editId="49523775">
+            <wp:extent cx="5400040" cy="1049020"/>
+            <wp:effectExtent l="0" t="0" r="0" b="0"/>
+            <wp:docPr id="13" name="Imagen 13" descr="Interfaz de usuario gráfica, Aplicación&#10;&#10;Descripción generada automáticamente"/>
+            <wp:cNvGraphicFramePr>
+              <a:graphicFrameLocks xmlns:a="http://schemas.openxmlformats.org/drawingml/2006/main" noChangeAspect="1"/>
+            </wp:cNvGraphicFramePr>
+            <a:graphic xmlns:a="http://schemas.openxmlformats.org/drawingml/2006/main">
+              <a:graphicData uri="http://schemas.openxmlformats.org/drawingml/2006/picture">
+                <pic:pic xmlns:pic="http://schemas.openxmlformats.org/drawingml/2006/picture">
+                  <pic:nvPicPr>
+                    <pic:cNvPr id="13" name="Imagen 13" descr="Interfaz de usuario gráfica, Aplicación&#10;&#10;Descripción generada automáticamente"/>
+                    <pic:cNvPicPr/>
+                  </pic:nvPicPr>
+                  <pic:blipFill>
+                    <a:blip r:embed="rId19"/>
+                    <a:stretch>
+                      <a:fillRect/>
+                    </a:stretch>
+                  </pic:blipFill>
+                  <pic:spPr>
+                    <a:xfrm>
+                      <a:off x="0" y="0"/>
+                      <a:ext cx="5400040" cy="1049020"/>
+                    </a:xfrm>
+                    <a:prstGeom prst="rect">
+                      <a:avLst/>
+                    </a:prstGeom>
+                  </pic:spPr>
+                </pic:pic>
+              </a:graphicData>
+            </a:graphic>
+          </wp:inline>
+        </w:drawing>
       </w:r>
     </w:p>
     <w:sectPr>
-      <w:footerReference w:type="first" r:id="rId14"/>
+      <w:footerReference w:type="first" r:id="rId20"/>
       <w:pgSz w:w="11906" w:h="16838"/>
       <w:pgMar w:top="1417" w:right="1701" w:bottom="1417" w:left="1701" w:header="708" w:footer="708" w:gutter="0"/>
       <w:pgNumType w:start="1"/>
@@ -2716,6 +4084,7 @@
         <w:docPartUnique/>
       </w:docPartObj>
     </w:sdtPr>
+    <w:sdtEndPr/>
     <w:sdtContent>
       <w:p>
         <w:pPr>
@@ -2771,6 +4140,7 @@
         <w:docPartUnique/>
       </w:docPartObj>
     </w:sdtPr>
+    <w:sdtEndPr/>
     <w:sdtContent>
       <w:p>
         <w:pPr>
@@ -3336,6 +4706,95 @@
     </w:lvl>
   </w:abstractNum>
   <w:abstractNum w:abstractNumId="4" w15:restartNumberingAfterBreak="0">
+    <w:nsid w:val="3AE53292"/>
+    <w:multiLevelType w:val="hybridMultilevel"/>
+    <w:tmpl w:val="BE705C98"/>
+    <w:lvl w:ilvl="0" w:tplc="0C0A000F">
+      <w:start w:val="1"/>
+      <w:numFmt w:val="decimal"/>
+      <w:lvlText w:val="%1."/>
+      <w:lvlJc w:val="left"/>
+      <w:pPr>
+        <w:ind w:left="720" w:hanging="360"/>
+      </w:pPr>
+      <w:rPr>
+        <w:rFonts w:hint="default"/>
+      </w:rPr>
+    </w:lvl>
+    <w:lvl w:ilvl="1" w:tplc="0C0A0019" w:tentative="1">
+      <w:start w:val="1"/>
+      <w:numFmt w:val="lowerLetter"/>
+      <w:lvlText w:val="%2."/>
+      <w:lvlJc w:val="left"/>
+      <w:pPr>
+        <w:ind w:left="1440" w:hanging="360"/>
+      </w:pPr>
+    </w:lvl>
+    <w:lvl w:ilvl="2" w:tplc="0C0A001B" w:tentative="1">
+      <w:start w:val="1"/>
+      <w:numFmt w:val="lowerRoman"/>
+      <w:lvlText w:val="%3."/>
+      <w:lvlJc w:val="right"/>
+      <w:pPr>
+        <w:ind w:left="2160" w:hanging="180"/>
+      </w:pPr>
+    </w:lvl>
+    <w:lvl w:ilvl="3" w:tplc="0C0A000F" w:tentative="1">
+      <w:start w:val="1"/>
+      <w:numFmt w:val="decimal"/>
+      <w:lvlText w:val="%4."/>
+      <w:lvlJc w:val="left"/>
+      <w:pPr>
+        <w:ind w:left="2880" w:hanging="360"/>
+      </w:pPr>
+    </w:lvl>
+    <w:lvl w:ilvl="4" w:tplc="0C0A0019" w:tentative="1">
+      <w:start w:val="1"/>
+      <w:numFmt w:val="lowerLetter"/>
+      <w:lvlText w:val="%5."/>
+      <w:lvlJc w:val="left"/>
+      <w:pPr>
+        <w:ind w:left="3600" w:hanging="360"/>
+      </w:pPr>
+    </w:lvl>
+    <w:lvl w:ilvl="5" w:tplc="0C0A001B" w:tentative="1">
+      <w:start w:val="1"/>
+      <w:numFmt w:val="lowerRoman"/>
+      <w:lvlText w:val="%6."/>
+      <w:lvlJc w:val="right"/>
+      <w:pPr>
+        <w:ind w:left="4320" w:hanging="180"/>
+      </w:pPr>
+    </w:lvl>
+    <w:lvl w:ilvl="6" w:tplc="0C0A000F" w:tentative="1">
+      <w:start w:val="1"/>
+      <w:numFmt w:val="decimal"/>
+      <w:lvlText w:val="%7."/>
+      <w:lvlJc w:val="left"/>
+      <w:pPr>
+        <w:ind w:left="5040" w:hanging="360"/>
+      </w:pPr>
+    </w:lvl>
+    <w:lvl w:ilvl="7" w:tplc="0C0A0019" w:tentative="1">
+      <w:start w:val="1"/>
+      <w:numFmt w:val="lowerLetter"/>
+      <w:lvlText w:val="%8."/>
+      <w:lvlJc w:val="left"/>
+      <w:pPr>
+        <w:ind w:left="5760" w:hanging="360"/>
+      </w:pPr>
+    </w:lvl>
+    <w:lvl w:ilvl="8" w:tplc="0C0A001B" w:tentative="1">
+      <w:start w:val="1"/>
+      <w:numFmt w:val="lowerRoman"/>
+      <w:lvlText w:val="%9."/>
+      <w:lvlJc w:val="right"/>
+      <w:pPr>
+        <w:ind w:left="6480" w:hanging="180"/>
+      </w:pPr>
+    </w:lvl>
+  </w:abstractNum>
+  <w:abstractNum w:abstractNumId="5" w15:restartNumberingAfterBreak="0">
     <w:nsid w:val="502E4A54"/>
     <w:multiLevelType w:val="hybridMultilevel"/>
     <w:tmpl w:val="61708E84"/>
@@ -3448,7 +4907,7 @@
       </w:rPr>
     </w:lvl>
   </w:abstractNum>
-  <w:abstractNum w:abstractNumId="5" w15:restartNumberingAfterBreak="0">
+  <w:abstractNum w:abstractNumId="6" w15:restartNumberingAfterBreak="0">
     <w:nsid w:val="7980080D"/>
     <w:multiLevelType w:val="multilevel"/>
     <w:tmpl w:val="15AA612A"/>
@@ -3598,7 +5057,7 @@
     </w:lvl>
   </w:abstractNum>
   <w:num w:numId="1" w16cid:durableId="371810724">
-    <w:abstractNumId w:val="5"/>
+    <w:abstractNumId w:val="6"/>
   </w:num>
   <w:num w:numId="2" w16cid:durableId="1033505258">
     <w:abstractNumId w:val="3"/>
@@ -3610,10 +5069,13 @@
     <w:abstractNumId w:val="2"/>
   </w:num>
   <w:num w:numId="5" w16cid:durableId="1170560199">
-    <w:abstractNumId w:val="4"/>
+    <w:abstractNumId w:val="5"/>
   </w:num>
   <w:num w:numId="6" w16cid:durableId="2004696357">
     <w:abstractNumId w:val="0"/>
+  </w:num>
+  <w:num w:numId="7" w16cid:durableId="173502416">
+    <w:abstractNumId w:val="4"/>
   </w:num>
 </w:numbering>
 </file>

</xml_diff>

<commit_message>
Actualización de documentación y eliminación de comentario dentro de una clase
</commit_message>
<xml_diff>
--- a/documentation/MongoDBReactivo.docx
+++ b/documentation/MongoDBReactivo.docx
@@ -100,7 +100,6 @@
                                   <w:dataBinding w:prefixMappings="xmlns:ns0='http://purl.org/dc/elements/1.1/' xmlns:ns1='http://schemas.openxmlformats.org/package/2006/metadata/core-properties' " w:xpath="/ns1:coreProperties[1]/ns0:title[1]" w:storeItemID="{6C3C8BC8-F283-45AE-878A-BAB7291924A1}"/>
                                   <w:text/>
                                 </w:sdtPr>
-                                <w:sdtEndPr/>
                                 <w:sdtContent>
                                   <w:p>
                                     <w:pPr>
@@ -149,7 +148,6 @@
                                     <w:dataBinding w:prefixMappings="xmlns:ns0='http://purl.org/dc/elements/1.1/' xmlns:ns1='http://schemas.openxmlformats.org/package/2006/metadata/core-properties' " w:xpath="/ns1:coreProperties[1]/ns0:subject[1]" w:storeItemID="{6C3C8BC8-F283-45AE-878A-BAB7291924A1}"/>
                                     <w:text/>
                                   </w:sdtPr>
-                                  <w:sdtEndPr/>
                                   <w:sdtContent>
                                     <w:r>
                                       <w:rPr>
@@ -165,25 +163,7 @@
                                         <w:sz w:val="36"/>
                                         <w:szCs w:val="36"/>
                                       </w:rPr>
-                                      <w:t xml:space="preserve"> Atlas – </w:t>
-                                    </w:r>
-                                    <w:proofErr w:type="spellStart"/>
-                                    <w:r>
-                                      <w:rPr>
-                                        <w:color w:val="5B9BD5" w:themeColor="accent1"/>
-                                        <w:sz w:val="36"/>
-                                        <w:szCs w:val="36"/>
-                                      </w:rPr>
-                                      <w:t>KtorFit</w:t>
-                                    </w:r>
-                                    <w:proofErr w:type="spellEnd"/>
-                                    <w:r>
-                                      <w:rPr>
-                                        <w:color w:val="5B9BD5" w:themeColor="accent1"/>
-                                        <w:sz w:val="36"/>
-                                        <w:szCs w:val="36"/>
-                                      </w:rPr>
-                                      <w:t xml:space="preserve"> - Caché</w:t>
+                                      <w:t xml:space="preserve"> Atlas – KtorFit - Caché</w:t>
                                     </w:r>
                                   </w:sdtContent>
                                 </w:sdt>
@@ -233,7 +213,6 @@
                             <w:dataBinding w:prefixMappings="xmlns:ns0='http://purl.org/dc/elements/1.1/' xmlns:ns1='http://schemas.openxmlformats.org/package/2006/metadata/core-properties' " w:xpath="/ns1:coreProperties[1]/ns0:title[1]" w:storeItemID="{6C3C8BC8-F283-45AE-878A-BAB7291924A1}"/>
                             <w:text/>
                           </w:sdtPr>
-                          <w:sdtEndPr/>
                           <w:sdtContent>
                             <w:p>
                               <w:pPr>
@@ -282,7 +261,6 @@
                               <w:dataBinding w:prefixMappings="xmlns:ns0='http://purl.org/dc/elements/1.1/' xmlns:ns1='http://schemas.openxmlformats.org/package/2006/metadata/core-properties' " w:xpath="/ns1:coreProperties[1]/ns0:subject[1]" w:storeItemID="{6C3C8BC8-F283-45AE-878A-BAB7291924A1}"/>
                               <w:text/>
                             </w:sdtPr>
-                            <w:sdtEndPr/>
                             <w:sdtContent>
                               <w:r>
                                 <w:rPr>
@@ -298,25 +276,7 @@
                                   <w:sz w:val="36"/>
                                   <w:szCs w:val="36"/>
                                 </w:rPr>
-                                <w:t xml:space="preserve"> Atlas – </w:t>
-                              </w:r>
-                              <w:proofErr w:type="spellStart"/>
-                              <w:r>
-                                <w:rPr>
-                                  <w:color w:val="5B9BD5" w:themeColor="accent1"/>
-                                  <w:sz w:val="36"/>
-                                  <w:szCs w:val="36"/>
-                                </w:rPr>
-                                <w:t>KtorFit</w:t>
-                              </w:r>
-                              <w:proofErr w:type="spellEnd"/>
-                              <w:r>
-                                <w:rPr>
-                                  <w:color w:val="5B9BD5" w:themeColor="accent1"/>
-                                  <w:sz w:val="36"/>
-                                  <w:szCs w:val="36"/>
-                                </w:rPr>
-                                <w:t xml:space="preserve"> - Caché</w:t>
+                                <w:t xml:space="preserve"> Atlas – KtorFit - Caché</w:t>
                               </w:r>
                             </w:sdtContent>
                           </w:sdt>
@@ -947,7 +907,6 @@
                                     <w:dataBinding w:prefixMappings="xmlns:ns0='http://schemas.openxmlformats.org/officeDocument/2006/extended-properties' " w:xpath="/ns0:Properties[1]/ns0:Company[1]" w:storeItemID="{6668398D-A668-4E3E-A5EB-62B293D839F1}"/>
                                     <w:text/>
                                   </w:sdtPr>
-                                  <w:sdtEndPr/>
                                   <w:sdtContent>
                                     <w:r>
                                       <w:rPr>
@@ -973,7 +932,6 @@
                                   <w:dataBinding w:prefixMappings="xmlns:ns0='http://purl.org/dc/elements/1.1/' xmlns:ns1='http://schemas.openxmlformats.org/package/2006/metadata/core-properties' " w:xpath="/ns1:coreProperties[1]/ns1:category[1]" w:storeItemID="{6C3C8BC8-F283-45AE-878A-BAB7291924A1}"/>
                                   <w:text/>
                                 </w:sdtPr>
-                                <w:sdtEndPr/>
                                 <w:sdtContent>
                                   <w:p>
                                     <w:pPr>
@@ -1007,25 +965,7 @@
                                         <w:sz w:val="36"/>
                                         <w:szCs w:val="36"/>
                                       </w:rPr>
-                                      <w:t xml:space="preserve">Mario </w:t>
-                                    </w:r>
-                                    <w:proofErr w:type="spellStart"/>
-                                    <w:r>
-                                      <w:rPr>
-                                        <w:color w:val="5B9BD5" w:themeColor="accent1"/>
-                                        <w:sz w:val="36"/>
-                                        <w:szCs w:val="36"/>
-                                      </w:rPr>
-                                      <w:t>Resa</w:t>
-                                    </w:r>
-                                    <w:proofErr w:type="spellEnd"/>
-                                    <w:r>
-                                      <w:rPr>
-                                        <w:color w:val="5B9BD5" w:themeColor="accent1"/>
-                                        <w:sz w:val="36"/>
-                                        <w:szCs w:val="36"/>
-                                      </w:rPr>
-                                      <w:t xml:space="preserve"> y</w:t>
+                                      <w:t>Mario Resa y</w:t>
                                     </w:r>
                                     <w:r>
                                       <w:rPr>
@@ -1086,7 +1026,6 @@
                               <w:dataBinding w:prefixMappings="xmlns:ns0='http://schemas.openxmlformats.org/officeDocument/2006/extended-properties' " w:xpath="/ns0:Properties[1]/ns0:Company[1]" w:storeItemID="{6668398D-A668-4E3E-A5EB-62B293D839F1}"/>
                               <w:text/>
                             </w:sdtPr>
-                            <w:sdtEndPr/>
                             <w:sdtContent>
                               <w:r>
                                 <w:rPr>
@@ -1112,7 +1051,6 @@
                             <w:dataBinding w:prefixMappings="xmlns:ns0='http://purl.org/dc/elements/1.1/' xmlns:ns1='http://schemas.openxmlformats.org/package/2006/metadata/core-properties' " w:xpath="/ns1:coreProperties[1]/ns1:category[1]" w:storeItemID="{6C3C8BC8-F283-45AE-878A-BAB7291924A1}"/>
                             <w:text/>
                           </w:sdtPr>
-                          <w:sdtEndPr/>
                           <w:sdtContent>
                             <w:p>
                               <w:pPr>
@@ -1146,25 +1084,7 @@
                                   <w:sz w:val="36"/>
                                   <w:szCs w:val="36"/>
                                 </w:rPr>
-                                <w:t xml:space="preserve">Mario </w:t>
-                              </w:r>
-                              <w:proofErr w:type="spellStart"/>
-                              <w:r>
-                                <w:rPr>
-                                  <w:color w:val="5B9BD5" w:themeColor="accent1"/>
-                                  <w:sz w:val="36"/>
-                                  <w:szCs w:val="36"/>
-                                </w:rPr>
-                                <w:t>Resa</w:t>
-                              </w:r>
-                              <w:proofErr w:type="spellEnd"/>
-                              <w:r>
-                                <w:rPr>
-                                  <w:color w:val="5B9BD5" w:themeColor="accent1"/>
-                                  <w:sz w:val="36"/>
-                                  <w:szCs w:val="36"/>
-                                </w:rPr>
-                                <w:t xml:space="preserve"> y</w:t>
+                                <w:t>Mario Resa y</w:t>
                               </w:r>
                               <w:r>
                                 <w:rPr>
@@ -1256,7 +1176,7 @@
           <w:r>
             <w:fldChar w:fldCharType="separate"/>
           </w:r>
-          <w:hyperlink w:anchor="_Toc126091738" w:history="1">
+          <w:hyperlink w:anchor="_Toc126164815" w:history="1">
             <w:r>
               <w:rPr>
                 <w:rStyle w:val="Hipervnculo"/>
@@ -1283,7 +1203,7 @@
                 <w:noProof/>
                 <w:webHidden/>
               </w:rPr>
-              <w:instrText xml:space="preserve"> PAGEREF _Toc126091738 \h </w:instrText>
+              <w:instrText xml:space="preserve"> PAGEREF _Toc126164815 \h </w:instrText>
             </w:r>
             <w:r>
               <w:rPr>
@@ -1325,7 +1245,7 @@
               <w:noProof/>
             </w:rPr>
           </w:pPr>
-          <w:hyperlink w:anchor="_Toc126091739" w:history="1">
+          <w:hyperlink w:anchor="_Toc126164816" w:history="1">
             <w:r>
               <w:rPr>
                 <w:rStyle w:val="Hipervnculo"/>
@@ -1352,7 +1272,7 @@
                 <w:noProof/>
                 <w:webHidden/>
               </w:rPr>
-              <w:instrText xml:space="preserve"> PAGEREF _Toc126091739 \h </w:instrText>
+              <w:instrText xml:space="preserve"> PAGEREF _Toc126164816 \h </w:instrText>
             </w:r>
             <w:r>
               <w:rPr>
@@ -1394,7 +1314,7 @@
               <w:noProof/>
             </w:rPr>
           </w:pPr>
-          <w:hyperlink w:anchor="_Toc126091740" w:history="1">
+          <w:hyperlink w:anchor="_Toc126164817" w:history="1">
             <w:r>
               <w:rPr>
                 <w:rStyle w:val="Hipervnculo"/>
@@ -1421,7 +1341,7 @@
                 <w:noProof/>
                 <w:webHidden/>
               </w:rPr>
-              <w:instrText xml:space="preserve"> PAGEREF _Toc126091740 \h </w:instrText>
+              <w:instrText xml:space="preserve"> PAGEREF _Toc126164817 \h </w:instrText>
             </w:r>
             <w:r>
               <w:rPr>
@@ -1463,7 +1383,7 @@
               <w:noProof/>
             </w:rPr>
           </w:pPr>
-          <w:hyperlink w:anchor="_Toc126091741" w:history="1">
+          <w:hyperlink w:anchor="_Toc126164818" w:history="1">
             <w:r>
               <w:rPr>
                 <w:rStyle w:val="Hipervnculo"/>
@@ -1490,7 +1410,7 @@
                 <w:noProof/>
                 <w:webHidden/>
               </w:rPr>
-              <w:instrText xml:space="preserve"> PAGEREF _Toc126091741 \h </w:instrText>
+              <w:instrText xml:space="preserve"> PAGEREF _Toc126164818 \h </w:instrText>
             </w:r>
             <w:r>
               <w:rPr>
@@ -1532,7 +1452,7 @@
               <w:noProof/>
             </w:rPr>
           </w:pPr>
-          <w:hyperlink w:anchor="_Toc126091742" w:history="1">
+          <w:hyperlink w:anchor="_Toc126164819" w:history="1">
             <w:r>
               <w:rPr>
                 <w:rStyle w:val="Hipervnculo"/>
@@ -1559,7 +1479,7 @@
                 <w:noProof/>
                 <w:webHidden/>
               </w:rPr>
-              <w:instrText xml:space="preserve"> PAGEREF _Toc126091742 \h </w:instrText>
+              <w:instrText xml:space="preserve"> PAGEREF _Toc126164819 \h </w:instrText>
             </w:r>
             <w:r>
               <w:rPr>
@@ -1601,7 +1521,7 @@
               <w:noProof/>
             </w:rPr>
           </w:pPr>
-          <w:hyperlink w:anchor="_Toc126091743" w:history="1">
+          <w:hyperlink w:anchor="_Toc126164820" w:history="1">
             <w:r>
               <w:rPr>
                 <w:rStyle w:val="Hipervnculo"/>
@@ -1628,7 +1548,7 @@
                 <w:noProof/>
                 <w:webHidden/>
               </w:rPr>
-              <w:instrText xml:space="preserve"> PAGEREF _Toc126091743 \h </w:instrText>
+              <w:instrText xml:space="preserve"> PAGEREF _Toc126164820 \h </w:instrText>
             </w:r>
             <w:r>
               <w:rPr>
@@ -1670,7 +1590,7 @@
               <w:noProof/>
             </w:rPr>
           </w:pPr>
-          <w:hyperlink w:anchor="_Toc126091744" w:history="1">
+          <w:hyperlink w:anchor="_Toc126164821" w:history="1">
             <w:r>
               <w:rPr>
                 <w:rStyle w:val="Hipervnculo"/>
@@ -1697,7 +1617,7 @@
                 <w:noProof/>
                 <w:webHidden/>
               </w:rPr>
-              <w:instrText xml:space="preserve"> PAGEREF _Toc126091744 \h </w:instrText>
+              <w:instrText xml:space="preserve"> PAGEREF _Toc126164821 \h </w:instrText>
             </w:r>
             <w:r>
               <w:rPr>
@@ -1739,7 +1659,7 @@
               <w:noProof/>
             </w:rPr>
           </w:pPr>
-          <w:hyperlink w:anchor="_Toc126091745" w:history="1">
+          <w:hyperlink w:anchor="_Toc126164822" w:history="1">
             <w:r>
               <w:rPr>
                 <w:rStyle w:val="Hipervnculo"/>
@@ -1766,7 +1686,7 @@
                 <w:noProof/>
                 <w:webHidden/>
               </w:rPr>
-              <w:instrText xml:space="preserve"> PAGEREF _Toc126091745 \h </w:instrText>
+              <w:instrText xml:space="preserve"> PAGEREF _Toc126164822 \h </w:instrText>
             </w:r>
             <w:r>
               <w:rPr>
@@ -1808,7 +1728,7 @@
               <w:noProof/>
             </w:rPr>
           </w:pPr>
-          <w:hyperlink w:anchor="_Toc126091746" w:history="1">
+          <w:hyperlink w:anchor="_Toc126164823" w:history="1">
             <w:r>
               <w:rPr>
                 <w:rStyle w:val="Hipervnculo"/>
@@ -1835,7 +1755,7 @@
                 <w:noProof/>
                 <w:webHidden/>
               </w:rPr>
-              <w:instrText xml:space="preserve"> PAGEREF _Toc126091746 \h </w:instrText>
+              <w:instrText xml:space="preserve"> PAGEREF _Toc126164823 \h </w:instrText>
             </w:r>
             <w:r>
               <w:rPr>
@@ -1856,6 +1776,213 @@
                 <w:webHidden/>
               </w:rPr>
               <w:t>9</w:t>
+            </w:r>
+            <w:r>
+              <w:rPr>
+                <w:noProof/>
+                <w:webHidden/>
+              </w:rPr>
+              <w:fldChar w:fldCharType="end"/>
+            </w:r>
+          </w:hyperlink>
+        </w:p>
+        <w:p>
+          <w:pPr>
+            <w:pStyle w:val="TDC2"/>
+            <w:tabs>
+              <w:tab w:val="right" w:leader="dot" w:pos="8494"/>
+            </w:tabs>
+            <w:rPr>
+              <w:rFonts w:cstheme="minorBidi"/>
+              <w:noProof/>
+            </w:rPr>
+          </w:pPr>
+          <w:hyperlink w:anchor="_Toc126164824" w:history="1">
+            <w:r>
+              <w:rPr>
+                <w:rStyle w:val="Hipervnculo"/>
+                <w:noProof/>
+              </w:rPr>
+              <w:t>Estructura de proyecto</w:t>
+            </w:r>
+            <w:r>
+              <w:rPr>
+                <w:noProof/>
+                <w:webHidden/>
+              </w:rPr>
+              <w:tab/>
+            </w:r>
+            <w:r>
+              <w:rPr>
+                <w:noProof/>
+                <w:webHidden/>
+              </w:rPr>
+              <w:fldChar w:fldCharType="begin"/>
+            </w:r>
+            <w:r>
+              <w:rPr>
+                <w:noProof/>
+                <w:webHidden/>
+              </w:rPr>
+              <w:instrText xml:space="preserve"> PAGEREF _Toc126164824 \h </w:instrText>
+            </w:r>
+            <w:r>
+              <w:rPr>
+                <w:noProof/>
+                <w:webHidden/>
+              </w:rPr>
+            </w:r>
+            <w:r>
+              <w:rPr>
+                <w:noProof/>
+                <w:webHidden/>
+              </w:rPr>
+              <w:fldChar w:fldCharType="separate"/>
+            </w:r>
+            <w:r>
+              <w:rPr>
+                <w:noProof/>
+                <w:webHidden/>
+              </w:rPr>
+              <w:t>10</w:t>
+            </w:r>
+            <w:r>
+              <w:rPr>
+                <w:noProof/>
+                <w:webHidden/>
+              </w:rPr>
+              <w:fldChar w:fldCharType="end"/>
+            </w:r>
+          </w:hyperlink>
+        </w:p>
+        <w:p>
+          <w:pPr>
+            <w:pStyle w:val="TDC3"/>
+            <w:tabs>
+              <w:tab w:val="right" w:leader="dot" w:pos="8494"/>
+            </w:tabs>
+            <w:rPr>
+              <w:rFonts w:cstheme="minorBidi"/>
+              <w:noProof/>
+            </w:rPr>
+          </w:pPr>
+          <w:hyperlink w:anchor="_Toc126164825" w:history="1">
+            <w:r>
+              <w:rPr>
+                <w:rStyle w:val="Hipervnculo"/>
+                <w:noProof/>
+              </w:rPr>
+              <w:t>Gradle</w:t>
+            </w:r>
+            <w:r>
+              <w:rPr>
+                <w:noProof/>
+                <w:webHidden/>
+              </w:rPr>
+              <w:tab/>
+            </w:r>
+            <w:r>
+              <w:rPr>
+                <w:noProof/>
+                <w:webHidden/>
+              </w:rPr>
+              <w:fldChar w:fldCharType="begin"/>
+            </w:r>
+            <w:r>
+              <w:rPr>
+                <w:noProof/>
+                <w:webHidden/>
+              </w:rPr>
+              <w:instrText xml:space="preserve"> PAGEREF _Toc126164825 \h </w:instrText>
+            </w:r>
+            <w:r>
+              <w:rPr>
+                <w:noProof/>
+                <w:webHidden/>
+              </w:rPr>
+            </w:r>
+            <w:r>
+              <w:rPr>
+                <w:noProof/>
+                <w:webHidden/>
+              </w:rPr>
+              <w:fldChar w:fldCharType="separate"/>
+            </w:r>
+            <w:r>
+              <w:rPr>
+                <w:noProof/>
+                <w:webHidden/>
+              </w:rPr>
+              <w:t>10</w:t>
+            </w:r>
+            <w:r>
+              <w:rPr>
+                <w:noProof/>
+                <w:webHidden/>
+              </w:rPr>
+              <w:fldChar w:fldCharType="end"/>
+            </w:r>
+          </w:hyperlink>
+        </w:p>
+        <w:p>
+          <w:pPr>
+            <w:pStyle w:val="TDC3"/>
+            <w:tabs>
+              <w:tab w:val="right" w:leader="dot" w:pos="8494"/>
+            </w:tabs>
+            <w:rPr>
+              <w:rFonts w:cstheme="minorBidi"/>
+              <w:noProof/>
+            </w:rPr>
+          </w:pPr>
+          <w:hyperlink w:anchor="_Toc126164826" w:history="1">
+            <w:r>
+              <w:rPr>
+                <w:rStyle w:val="Hipervnculo"/>
+                <w:noProof/>
+              </w:rPr>
+              <w:t>Modelos</w:t>
+            </w:r>
+            <w:r>
+              <w:rPr>
+                <w:noProof/>
+                <w:webHidden/>
+              </w:rPr>
+              <w:tab/>
+            </w:r>
+            <w:r>
+              <w:rPr>
+                <w:noProof/>
+                <w:webHidden/>
+              </w:rPr>
+              <w:fldChar w:fldCharType="begin"/>
+            </w:r>
+            <w:r>
+              <w:rPr>
+                <w:noProof/>
+                <w:webHidden/>
+              </w:rPr>
+              <w:instrText xml:space="preserve"> PAGEREF _Toc126164826 \h </w:instrText>
+            </w:r>
+            <w:r>
+              <w:rPr>
+                <w:noProof/>
+                <w:webHidden/>
+              </w:rPr>
+            </w:r>
+            <w:r>
+              <w:rPr>
+                <w:noProof/>
+                <w:webHidden/>
+              </w:rPr>
+              <w:fldChar w:fldCharType="separate"/>
+            </w:r>
+            <w:r>
+              <w:rPr>
+                <w:noProof/>
+                <w:webHidden/>
+              </w:rPr>
+              <w:t>12</w:t>
             </w:r>
             <w:r>
               <w:rPr>
@@ -1901,7 +2028,7 @@
       <w:r>
         <w:t xml:space="preserve">  </w:t>
       </w:r>
-      <w:bookmarkStart w:id="0" w:name="_Toc126091738"/>
+      <w:bookmarkStart w:id="0" w:name="_Toc126164815"/>
       <w:r>
         <w:t>Introducción</w:t>
       </w:r>
@@ -2157,7 +2284,7 @@
       <w:pPr>
         <w:pStyle w:val="Ttulo1"/>
       </w:pPr>
-      <w:bookmarkStart w:id="1" w:name="_Toc126091739"/>
+      <w:bookmarkStart w:id="1" w:name="_Toc126164816"/>
       <w:r>
         <w:lastRenderedPageBreak/>
         <w:t>Diseño</w:t>
@@ -2168,7 +2295,7 @@
       <w:pPr>
         <w:pStyle w:val="Ttulo2"/>
       </w:pPr>
-      <w:bookmarkStart w:id="2" w:name="_Toc126091740"/>
+      <w:bookmarkStart w:id="2" w:name="_Toc126164817"/>
       <w:r>
         <w:t>Lenguaje y tecnologías</w:t>
       </w:r>
@@ -2185,7 +2312,6 @@
       <w:r>
         <w:t xml:space="preserve">en este también se ha optado por </w:t>
       </w:r>
-      <w:proofErr w:type="spellStart"/>
       <w:r>
         <w:rPr>
           <w:b/>
@@ -2193,7 +2319,6 @@
         </w:rPr>
         <w:t>Kotlin</w:t>
       </w:r>
-      <w:proofErr w:type="spellEnd"/>
       <w:r>
         <w:t xml:space="preserve"> como lenguaje de programación. </w:t>
       </w:r>
@@ -2261,23 +2386,7 @@
         <w:t xml:space="preserve">: </w:t>
       </w:r>
       <w:r>
-        <w:t xml:space="preserve">es un cliente HTTP / procesador de símbolos </w:t>
-      </w:r>
-      <w:proofErr w:type="spellStart"/>
-      <w:r>
-        <w:t>Kotlin</w:t>
-      </w:r>
-      <w:proofErr w:type="spellEnd"/>
-      <w:r>
-        <w:t xml:space="preserve"> para </w:t>
-      </w:r>
-      <w:proofErr w:type="spellStart"/>
-      <w:r>
-        <w:t>Kotlin</w:t>
-      </w:r>
-      <w:proofErr w:type="spellEnd"/>
-      <w:r>
-        <w:t xml:space="preserve"> multiplataforma (</w:t>
+        <w:t>es un cliente HTTP / procesador de símbolos Kotlin para Kotlin multiplataforma (</w:t>
       </w:r>
       <w:proofErr w:type="spellStart"/>
       <w:r>
@@ -2343,56 +2452,48 @@
         <w:t xml:space="preserve">: </w:t>
       </w:r>
       <w:r>
-        <w:t xml:space="preserve">cache4k proporciona una caché de clave-valor en memoria simple para </w:t>
+        <w:t xml:space="preserve">cache4k proporciona una caché de clave-valor en memoria simple para Kotlin </w:t>
       </w:r>
       <w:proofErr w:type="spellStart"/>
       <w:r>
-        <w:t>Kotlin</w:t>
+        <w:t>Multiplatform</w:t>
       </w:r>
       <w:proofErr w:type="spellEnd"/>
       <w:r>
-        <w:t xml:space="preserve"> </w:t>
+        <w:t>, con soporte para desalojos basados en el tiempo (expiración) y basados en el tamaño.</w:t>
+      </w:r>
+      <w:r>
+        <w:rPr>
+          <w:rStyle w:val="Refdenotaalpie"/>
+        </w:rPr>
+        <w:footnoteReference w:id="3"/>
+      </w:r>
+    </w:p>
+    <w:p>
+      <w:pPr>
+        <w:spacing w:before="240" w:line="360" w:lineRule="auto"/>
+        <w:jc w:val="both"/>
+      </w:pPr>
+      <w:r>
+        <w:t xml:space="preserve">Mongo Atlas se utilizará para guardar todo el contenido de la aplicación, </w:t>
       </w:r>
       <w:proofErr w:type="spellStart"/>
       <w:r>
-        <w:t>Multiplatform</w:t>
+        <w:t>KtorFit</w:t>
       </w:r>
       <w:proofErr w:type="spellEnd"/>
       <w:r>
-        <w:t>, con soporte para desalojos basados en el tiempo (expiración) y basados en el tamaño.</w:t>
-      </w:r>
-      <w:r>
-        <w:rPr>
-          <w:rStyle w:val="Refdenotaalpie"/>
-        </w:rPr>
-        <w:footnoteReference w:id="3"/>
-      </w:r>
-    </w:p>
-    <w:p>
-      <w:pPr>
-        <w:spacing w:before="240" w:line="360" w:lineRule="auto"/>
-        <w:jc w:val="both"/>
-      </w:pPr>
-      <w:r>
-        <w:t xml:space="preserve">Mongo Atlas se utilizará para guardar todo el contenido de la aplicación, </w:t>
+        <w:t xml:space="preserve"> se usará para </w:t>
+      </w:r>
+      <w:r>
+        <w:t xml:space="preserve">acceder a la API </w:t>
       </w:r>
       <w:proofErr w:type="spellStart"/>
       <w:r>
-        <w:t>KtorFit</w:t>
+        <w:t>Rest</w:t>
       </w:r>
       <w:proofErr w:type="spellEnd"/>
       <w:r>
-        <w:t xml:space="preserve"> se usará para </w:t>
-      </w:r>
-      <w:r>
-        <w:t xml:space="preserve">acceder a la API </w:t>
-      </w:r>
-      <w:proofErr w:type="spellStart"/>
-      <w:r>
-        <w:t>Rest</w:t>
-      </w:r>
-      <w:proofErr w:type="spellEnd"/>
-      <w:r>
         <w:t xml:space="preserve"> dada y Cache4K para tener los datos especificados guardados en memoria de forma temporal.</w:t>
       </w:r>
     </w:p>
@@ -2448,7 +2549,7 @@
       <w:pPr>
         <w:pStyle w:val="Ttulo2"/>
       </w:pPr>
-      <w:bookmarkStart w:id="3" w:name="_Toc126091741"/>
+      <w:bookmarkStart w:id="3" w:name="_Toc126164818"/>
       <w:r>
         <w:lastRenderedPageBreak/>
         <w:t>Diagrama</w:t>
@@ -2543,7 +2644,7 @@
       <w:pPr>
         <w:pStyle w:val="Ttulo3"/>
       </w:pPr>
-      <w:bookmarkStart w:id="4" w:name="_Toc126091742"/>
+      <w:bookmarkStart w:id="4" w:name="_Toc126164819"/>
       <w:r>
         <w:t>Usuario, pedido, turno y raqueta</w:t>
       </w:r>
@@ -2702,7 +2803,15 @@
         <w:t xml:space="preserve">, pero que no suceda en el otro sentido. </w:t>
       </w:r>
       <w:r>
-        <w:t xml:space="preserve">El motivo de esta elección es que nos parecía mas sencillo consultar el pedido </w:t>
+        <w:t xml:space="preserve">El motivo de esta elección es que nos parecía </w:t>
+      </w:r>
+      <w:proofErr w:type="spellStart"/>
+      <w:r>
+        <w:t>mas</w:t>
+      </w:r>
+      <w:proofErr w:type="spellEnd"/>
+      <w:r>
+        <w:t xml:space="preserve"> sencillo consultar el pedido </w:t>
       </w:r>
       <w:r>
         <w:t xml:space="preserve">de un usuario con la identificación de </w:t>
@@ -3037,7 +3146,7 @@
       <w:pPr>
         <w:pStyle w:val="Ttulo3"/>
       </w:pPr>
-      <w:bookmarkStart w:id="5" w:name="_Toc126091743"/>
+      <w:bookmarkStart w:id="5" w:name="_Toc126164820"/>
       <w:r>
         <w:t>Producto y adquisición</w:t>
       </w:r>
@@ -3100,6 +3209,9 @@
         <w:jc w:val="center"/>
       </w:pPr>
       <w:r>
+        <w:rPr>
+          <w:noProof/>
+        </w:rPr>
         <w:drawing>
           <wp:inline distT="0" distB="0" distL="0" distR="0" wp14:anchorId="6755D54B" wp14:editId="0D13B893">
             <wp:extent cx="2861666" cy="1593030"/>
@@ -3218,7 +3330,7 @@
       <w:pPr>
         <w:pStyle w:val="Ttulo3"/>
       </w:pPr>
-      <w:bookmarkStart w:id="6" w:name="_Toc126091744"/>
+      <w:bookmarkStart w:id="6" w:name="_Toc126164821"/>
       <w:r>
         <w:lastRenderedPageBreak/>
         <w:t xml:space="preserve">Tarea, </w:t>
@@ -3287,6 +3399,9 @@
         <w:jc w:val="center"/>
       </w:pPr>
       <w:r>
+        <w:rPr>
+          <w:noProof/>
+        </w:rPr>
         <w:drawing>
           <wp:inline distT="0" distB="0" distL="0" distR="0" wp14:anchorId="1C2B95E7" wp14:editId="7C4E483E">
             <wp:extent cx="4427119" cy="2957486"/>
@@ -3481,6 +3596,9 @@
         <w:jc w:val="center"/>
       </w:pPr>
       <w:r>
+        <w:rPr>
+          <w:noProof/>
+        </w:rPr>
         <w:drawing>
           <wp:inline distT="0" distB="0" distL="0" distR="0" wp14:anchorId="072ACC69" wp14:editId="0C42F367">
             <wp:extent cx="3754120" cy="1168086"/>
@@ -3605,6 +3723,9 @@
         <w:jc w:val="center"/>
       </w:pPr>
       <w:r>
+        <w:rPr>
+          <w:noProof/>
+        </w:rPr>
         <w:drawing>
           <wp:inline distT="0" distB="0" distL="0" distR="0" wp14:anchorId="7251C9DE" wp14:editId="7C6715B8">
             <wp:extent cx="3701951" cy="2069942"/>
@@ -3743,13 +3864,21 @@
       <w:pPr>
         <w:pStyle w:val="Ttulo3"/>
       </w:pPr>
-      <w:bookmarkStart w:id="7" w:name="_Toc126091745"/>
+      <w:bookmarkStart w:id="7" w:name="_Toc126164822"/>
       <w:r>
         <w:lastRenderedPageBreak/>
         <w:t>Máquina</w:t>
       </w:r>
       <w:r>
-        <w:t>, encordadora, personalizadora, turno</w:t>
+        <w:t xml:space="preserve">, </w:t>
+      </w:r>
+      <w:proofErr w:type="spellStart"/>
+      <w:r>
+        <w:t>encordadora</w:t>
+      </w:r>
+      <w:proofErr w:type="spellEnd"/>
+      <w:r>
+        <w:t>, personalizadora, turno</w:t>
       </w:r>
       <w:bookmarkEnd w:id="7"/>
     </w:p>
@@ -3792,6 +3921,9 @@
         <w:jc w:val="center"/>
       </w:pPr>
       <w:r>
+        <w:rPr>
+          <w:noProof/>
+        </w:rPr>
         <w:drawing>
           <wp:inline distT="0" distB="0" distL="0" distR="0" wp14:anchorId="713720BC" wp14:editId="7396D171">
             <wp:extent cx="4756245" cy="2469847"/>
@@ -3868,50 +4000,25 @@
           <w:i/>
           <w:iCs/>
         </w:rPr>
-        <w:t xml:space="preserve"> Encordadora</w:t>
-      </w:r>
-      <w:r>
-        <w:t xml:space="preserve">. Teníamos la elección de hacer dos máquinas por separado, pero </w:t>
-      </w:r>
-      <w:r>
-        <w:t xml:space="preserve">quisimos ver si podíamos trabajar con herencia en el proyecto. </w:t>
-      </w:r>
-      <w:r>
-        <w:t xml:space="preserve">Teniendo dichas máquinas por separado, estas se relacionan cada una con la clase </w:t>
-      </w:r>
+        <w:t xml:space="preserve"> </w:t>
+      </w:r>
+      <w:proofErr w:type="spellStart"/>
       <w:r>
         <w:rPr>
           <w:i/>
           <w:iCs/>
         </w:rPr>
-        <w:t>Turno</w:t>
-      </w:r>
-      <w:r>
-        <w:t xml:space="preserve">. En ambas relaciones tenemos uno a muchos, es decir, </w:t>
-      </w:r>
-      <w:r>
-        <w:t>las maquinas tienen un turno, y los turnos pueden o no tener máquinas</w:t>
-      </w:r>
-      <w:r>
-        <w:t xml:space="preserve"> asociadas</w:t>
-      </w:r>
-      <w:r>
-        <w:t>.</w:t>
-      </w:r>
-    </w:p>
-    <w:p>
-      <w:pPr>
-        <w:spacing w:before="240" w:line="360" w:lineRule="auto"/>
-        <w:jc w:val="both"/>
-      </w:pPr>
-      <w:r>
-        <w:t xml:space="preserve">En esta ocasión, se ha elegido que los turnos estén en las máquinas, y no viceversa. </w:t>
-      </w:r>
-      <w:r>
-        <w:t>Nos pareció más cómodo consultar en las propias máquinas si están asociadas a un turno</w:t>
-      </w:r>
-      <w:r>
-        <w:t xml:space="preserve">, en vez de hacerlo mediante la clase </w:t>
+        <w:t>Encordadora</w:t>
+      </w:r>
+      <w:proofErr w:type="spellEnd"/>
+      <w:r>
+        <w:t xml:space="preserve">. Teníamos la elección de hacer dos máquinas por separado, pero </w:t>
+      </w:r>
+      <w:r>
+        <w:t xml:space="preserve">quisimos ver si podíamos trabajar con herencia en el proyecto. </w:t>
+      </w:r>
+      <w:r>
+        <w:t xml:space="preserve">Teniendo dichas máquinas por separado, estas se relacionan cada una con la clase </w:t>
       </w:r>
       <w:r>
         <w:rPr>
@@ -3921,6 +4028,15 @@
         <w:t>Turno</w:t>
       </w:r>
       <w:r>
+        <w:t xml:space="preserve">. En ambas relaciones tenemos uno a muchos, es decir, </w:t>
+      </w:r>
+      <w:r>
+        <w:t>las maquinas tienen un turno, y los turnos pueden o no tener máquinas</w:t>
+      </w:r>
+      <w:r>
+        <w:t xml:space="preserve"> asociadas</w:t>
+      </w:r>
+      <w:r>
         <w:t>.</w:t>
       </w:r>
     </w:p>
@@ -3929,6 +4045,31 @@
         <w:spacing w:before="240" w:line="360" w:lineRule="auto"/>
         <w:jc w:val="both"/>
       </w:pPr>
+      <w:r>
+        <w:t xml:space="preserve">En esta ocasión, se ha elegido que los turnos estén en las máquinas, y no viceversa. </w:t>
+      </w:r>
+      <w:r>
+        <w:t>Nos pareció más cómodo consultar en las propias máquinas si están asociadas a un turno</w:t>
+      </w:r>
+      <w:r>
+        <w:t xml:space="preserve">, en vez de hacerlo mediante la clase </w:t>
+      </w:r>
+      <w:r>
+        <w:rPr>
+          <w:i/>
+          <w:iCs/>
+        </w:rPr>
+        <w:t>Turno</w:t>
+      </w:r>
+      <w:r>
+        <w:t>.</w:t>
+      </w:r>
+    </w:p>
+    <w:p>
+      <w:pPr>
+        <w:spacing w:before="240" w:line="360" w:lineRule="auto"/>
+        <w:jc w:val="both"/>
+      </w:pPr>
     </w:p>
     <w:p>
       <w:pPr>
@@ -3952,7 +4093,7 @@
       <w:pPr>
         <w:pStyle w:val="Ttulo3"/>
       </w:pPr>
-      <w:bookmarkStart w:id="8" w:name="_Toc126091746"/>
+      <w:bookmarkStart w:id="8" w:name="_Toc126164823"/>
       <w:proofErr w:type="spellStart"/>
       <w:r>
         <w:lastRenderedPageBreak/>
@@ -3999,6 +4140,9 @@
         <w:jc w:val="center"/>
       </w:pPr>
       <w:r>
+        <w:rPr>
+          <w:noProof/>
+        </w:rPr>
         <w:drawing>
           <wp:inline distT="0" distB="0" distL="0" distR="0" wp14:anchorId="5F7EE8F9" wp14:editId="49523775">
             <wp:extent cx="5400040" cy="1049020"/>
@@ -4036,8 +4180,1894 @@
         </w:drawing>
       </w:r>
     </w:p>
+    <w:p>
+      <w:pPr>
+        <w:spacing w:before="240" w:line="360" w:lineRule="auto"/>
+        <w:jc w:val="center"/>
+      </w:pPr>
+    </w:p>
+    <w:p>
+      <w:pPr>
+        <w:spacing w:before="240" w:line="360" w:lineRule="auto"/>
+        <w:jc w:val="center"/>
+      </w:pPr>
+    </w:p>
+    <w:p>
+      <w:pPr>
+        <w:spacing w:before="240" w:line="360" w:lineRule="auto"/>
+        <w:jc w:val="center"/>
+      </w:pPr>
+    </w:p>
+    <w:p>
+      <w:pPr>
+        <w:spacing w:before="240" w:line="360" w:lineRule="auto"/>
+        <w:jc w:val="center"/>
+      </w:pPr>
+    </w:p>
+    <w:p>
+      <w:pPr>
+        <w:spacing w:before="240" w:line="360" w:lineRule="auto"/>
+        <w:jc w:val="center"/>
+      </w:pPr>
+    </w:p>
+    <w:p>
+      <w:pPr>
+        <w:spacing w:before="240" w:line="360" w:lineRule="auto"/>
+        <w:jc w:val="center"/>
+      </w:pPr>
+    </w:p>
+    <w:p>
+      <w:pPr>
+        <w:spacing w:before="240" w:line="360" w:lineRule="auto"/>
+        <w:jc w:val="center"/>
+      </w:pPr>
+    </w:p>
+    <w:p>
+      <w:pPr>
+        <w:spacing w:before="240" w:line="360" w:lineRule="auto"/>
+        <w:jc w:val="center"/>
+      </w:pPr>
+    </w:p>
+    <w:p>
+      <w:pPr>
+        <w:spacing w:before="240" w:line="360" w:lineRule="auto"/>
+        <w:jc w:val="center"/>
+      </w:pPr>
+    </w:p>
+    <w:p>
+      <w:pPr>
+        <w:spacing w:before="240" w:line="360" w:lineRule="auto"/>
+        <w:jc w:val="center"/>
+      </w:pPr>
+    </w:p>
+    <w:p>
+      <w:pPr>
+        <w:spacing w:before="240" w:line="360" w:lineRule="auto"/>
+        <w:jc w:val="center"/>
+      </w:pPr>
+    </w:p>
+    <w:p>
+      <w:pPr>
+        <w:spacing w:before="240" w:line="360" w:lineRule="auto"/>
+        <w:jc w:val="center"/>
+      </w:pPr>
+    </w:p>
+    <w:p>
+      <w:pPr>
+        <w:spacing w:before="240" w:line="360" w:lineRule="auto"/>
+        <w:jc w:val="center"/>
+      </w:pPr>
+    </w:p>
+    <w:p>
+      <w:pPr>
+        <w:spacing w:before="240" w:line="360" w:lineRule="auto"/>
+        <w:jc w:val="center"/>
+      </w:pPr>
+    </w:p>
+    <w:p>
+      <w:pPr>
+        <w:spacing w:before="240" w:line="360" w:lineRule="auto"/>
+        <w:jc w:val="center"/>
+      </w:pPr>
+    </w:p>
+    <w:p>
+      <w:pPr>
+        <w:pStyle w:val="Ttulo2"/>
+      </w:pPr>
+      <w:bookmarkStart w:id="9" w:name="_Toc126164824"/>
+      <w:r>
+        <w:lastRenderedPageBreak/>
+        <w:t>Estructura de proyecto</w:t>
+      </w:r>
+      <w:bookmarkEnd w:id="9"/>
+    </w:p>
+    <w:p>
+      <w:pPr>
+        <w:spacing w:before="240" w:line="360" w:lineRule="auto"/>
+        <w:jc w:val="both"/>
+      </w:pPr>
+      <w:r>
+        <w:t>Teniendo el diagrama, el lenguaje y las tecnologías</w:t>
+      </w:r>
+      <w:r>
+        <w:t>, podemos empezar a estructurar nuestro proyecto para llevar a cabo la práctica</w:t>
+      </w:r>
+      <w:r>
+        <w:t>.</w:t>
+      </w:r>
+    </w:p>
+    <w:p>
+      <w:pPr>
+        <w:spacing w:before="240" w:line="360" w:lineRule="auto"/>
+        <w:jc w:val="both"/>
+      </w:pPr>
+      <w:r>
+        <w:t xml:space="preserve">En este apartado iremos desglosando poco a poco </w:t>
+      </w:r>
+      <w:r>
+        <w:t>como se han ido configuración las clases</w:t>
+      </w:r>
+      <w:r>
+        <w:t xml:space="preserve"> en sus diferentes carpetas.</w:t>
+      </w:r>
+      <w:r>
+        <w:t xml:space="preserve"> Hay que señalar que, aunque en el diagrama anterior </w:t>
+      </w:r>
+      <w:r>
+        <w:t xml:space="preserve">no se comentaban las variables que </w:t>
+      </w:r>
+      <w:r>
+        <w:t>tenían cada clase, es ahora en la siguiente sección d</w:t>
+      </w:r>
+      <w:r>
+        <w:t>onde repasaremos más detenidamente en la elección de las variables en cada clase.</w:t>
+      </w:r>
+    </w:p>
+    <w:p>
+      <w:pPr>
+        <w:pStyle w:val="Ttulo3"/>
+      </w:pPr>
+      <w:bookmarkStart w:id="10" w:name="_Toc126164825"/>
+      <w:proofErr w:type="spellStart"/>
+      <w:r>
+        <w:t>Gradle</w:t>
+      </w:r>
+      <w:bookmarkEnd w:id="10"/>
+      <w:proofErr w:type="spellEnd"/>
+    </w:p>
+    <w:p>
+      <w:pPr>
+        <w:spacing w:before="240" w:line="360" w:lineRule="auto"/>
+        <w:jc w:val="both"/>
+      </w:pPr>
+      <w:r>
+        <w:t xml:space="preserve">Ya que nuestro proyecto necesita de diferentes tecnologías para funcionar, lo primero que debemos hacer es configurar </w:t>
+      </w:r>
+      <w:r>
+        <w:t xml:space="preserve">el </w:t>
+      </w:r>
+      <w:proofErr w:type="spellStart"/>
+      <w:r>
+        <w:t>Gradle</w:t>
+      </w:r>
+      <w:proofErr w:type="spellEnd"/>
+      <w:r>
+        <w:t>, es decir, introducir las dependencias que harán funcionar correctamente la aplicación.</w:t>
+      </w:r>
+    </w:p>
+    <w:p>
+      <w:pPr>
+        <w:pStyle w:val="Ttulo4"/>
+      </w:pPr>
+      <w:r>
+        <w:t>Dependencias</w:t>
+      </w:r>
+    </w:p>
+    <w:p>
+      <w:pPr>
+        <w:pStyle w:val="Prrafodelista"/>
+        <w:numPr>
+          <w:ilvl w:val="0"/>
+          <w:numId w:val="8"/>
+        </w:numPr>
+        <w:spacing w:before="240" w:line="360" w:lineRule="auto"/>
+      </w:pPr>
+      <w:r>
+        <w:t>Test</w:t>
+      </w:r>
+      <w:r>
+        <w:t xml:space="preserve">. </w:t>
+      </w:r>
+      <w:r>
+        <w:t>Dependencias para realizar test en este proyecto.</w:t>
+      </w:r>
+    </w:p>
+    <w:p>
+      <w:pPr>
+        <w:spacing w:before="240" w:line="360" w:lineRule="auto"/>
+        <w:jc w:val="center"/>
+      </w:pPr>
+      <w:r>
+        <w:rPr>
+          <w:noProof/>
+        </w:rPr>
+        <w:drawing>
+          <wp:inline distT="0" distB="0" distL="0" distR="0" wp14:anchorId="43C1EF7F" wp14:editId="164E9EBD">
+            <wp:extent cx="4219509" cy="556217"/>
+            <wp:effectExtent l="0" t="0" r="0" b="0"/>
+            <wp:docPr id="15" name="Imagen 15"/>
+            <wp:cNvGraphicFramePr>
+              <a:graphicFrameLocks xmlns:a="http://schemas.openxmlformats.org/drawingml/2006/main" noChangeAspect="1"/>
+            </wp:cNvGraphicFramePr>
+            <a:graphic xmlns:a="http://schemas.openxmlformats.org/drawingml/2006/main">
+              <a:graphicData uri="http://schemas.openxmlformats.org/drawingml/2006/picture">
+                <pic:pic xmlns:pic="http://schemas.openxmlformats.org/drawingml/2006/picture">
+                  <pic:nvPicPr>
+                    <pic:cNvPr id="1" name=""/>
+                    <pic:cNvPicPr/>
+                  </pic:nvPicPr>
+                  <pic:blipFill>
+                    <a:blip r:embed="rId20"/>
+                    <a:stretch>
+                      <a:fillRect/>
+                    </a:stretch>
+                  </pic:blipFill>
+                  <pic:spPr>
+                    <a:xfrm>
+                      <a:off x="0" y="0"/>
+                      <a:ext cx="4285214" cy="564878"/>
+                    </a:xfrm>
+                    <a:prstGeom prst="rect">
+                      <a:avLst/>
+                    </a:prstGeom>
+                  </pic:spPr>
+                </pic:pic>
+              </a:graphicData>
+            </a:graphic>
+          </wp:inline>
+        </w:drawing>
+      </w:r>
+    </w:p>
+    <w:p>
+      <w:pPr>
+        <w:pStyle w:val="Prrafodelista"/>
+        <w:numPr>
+          <w:ilvl w:val="0"/>
+          <w:numId w:val="8"/>
+        </w:numPr>
+        <w:spacing w:before="240" w:line="360" w:lineRule="auto"/>
+        <w:jc w:val="both"/>
+      </w:pPr>
+      <w:proofErr w:type="spellStart"/>
+      <w:r>
+        <w:t>KMongo</w:t>
+      </w:r>
+      <w:proofErr w:type="spellEnd"/>
+      <w:r>
+        <w:t>.</w:t>
+      </w:r>
+      <w:r>
+        <w:t xml:space="preserve"> </w:t>
+      </w:r>
+      <w:r>
+        <w:t>Dependencia para poder usar correctamente MongoDB con Kotlin.</w:t>
+      </w:r>
+    </w:p>
+    <w:p>
+      <w:pPr>
+        <w:spacing w:before="240" w:line="360" w:lineRule="auto"/>
+        <w:jc w:val="center"/>
+      </w:pPr>
+      <w:r>
+        <w:rPr>
+          <w:noProof/>
+        </w:rPr>
+        <w:drawing>
+          <wp:inline distT="0" distB="0" distL="0" distR="0" wp14:anchorId="1EB8CB28" wp14:editId="553E19E3">
+            <wp:extent cx="3648073" cy="662594"/>
+            <wp:effectExtent l="0" t="0" r="0" b="4445"/>
+            <wp:docPr id="16" name="Imagen 16" descr="Texto&#10;&#10;Descripción generada automáticamente"/>
+            <wp:cNvGraphicFramePr>
+              <a:graphicFrameLocks xmlns:a="http://schemas.openxmlformats.org/drawingml/2006/main" noChangeAspect="1"/>
+            </wp:cNvGraphicFramePr>
+            <a:graphic xmlns:a="http://schemas.openxmlformats.org/drawingml/2006/main">
+              <a:graphicData uri="http://schemas.openxmlformats.org/drawingml/2006/picture">
+                <pic:pic xmlns:pic="http://schemas.openxmlformats.org/drawingml/2006/picture">
+                  <pic:nvPicPr>
+                    <pic:cNvPr id="16" name="Imagen 16" descr="Texto&#10;&#10;Descripción generada automáticamente"/>
+                    <pic:cNvPicPr/>
+                  </pic:nvPicPr>
+                  <pic:blipFill>
+                    <a:blip r:embed="rId21"/>
+                    <a:stretch>
+                      <a:fillRect/>
+                    </a:stretch>
+                  </pic:blipFill>
+                  <pic:spPr>
+                    <a:xfrm>
+                      <a:off x="0" y="0"/>
+                      <a:ext cx="3693736" cy="670888"/>
+                    </a:xfrm>
+                    <a:prstGeom prst="rect">
+                      <a:avLst/>
+                    </a:prstGeom>
+                  </pic:spPr>
+                </pic:pic>
+              </a:graphicData>
+            </a:graphic>
+          </wp:inline>
+        </w:drawing>
+      </w:r>
+    </w:p>
+    <w:p>
+      <w:pPr>
+        <w:pStyle w:val="Prrafodelista"/>
+        <w:numPr>
+          <w:ilvl w:val="0"/>
+          <w:numId w:val="8"/>
+        </w:numPr>
+        <w:spacing w:before="240" w:line="360" w:lineRule="auto"/>
+        <w:jc w:val="both"/>
+      </w:pPr>
+      <w:proofErr w:type="spellStart"/>
+      <w:r>
+        <w:t>Coroutines</w:t>
+      </w:r>
+      <w:proofErr w:type="spellEnd"/>
+      <w:r>
+        <w:t>.</w:t>
+      </w:r>
+      <w:r>
+        <w:t xml:space="preserve"> Para usar </w:t>
+      </w:r>
+      <w:proofErr w:type="spellStart"/>
+      <w:r>
+        <w:t>coroutines</w:t>
+      </w:r>
+      <w:proofErr w:type="spellEnd"/>
+      <w:r>
+        <w:t xml:space="preserve"> en Kotlin</w:t>
+      </w:r>
+    </w:p>
+    <w:p>
+      <w:pPr>
+        <w:spacing w:before="240" w:line="360" w:lineRule="auto"/>
+        <w:jc w:val="center"/>
+      </w:pPr>
+      <w:r>
+        <w:rPr>
+          <w:noProof/>
+        </w:rPr>
+        <w:drawing>
+          <wp:inline distT="0" distB="0" distL="0" distR="0" wp14:anchorId="40B8320A" wp14:editId="22BB2E3D">
+            <wp:extent cx="4212484" cy="402609"/>
+            <wp:effectExtent l="0" t="0" r="0" b="0"/>
+            <wp:docPr id="17" name="Imagen 17"/>
+            <wp:cNvGraphicFramePr>
+              <a:graphicFrameLocks xmlns:a="http://schemas.openxmlformats.org/drawingml/2006/main" noChangeAspect="1"/>
+            </wp:cNvGraphicFramePr>
+            <a:graphic xmlns:a="http://schemas.openxmlformats.org/drawingml/2006/main">
+              <a:graphicData uri="http://schemas.openxmlformats.org/drawingml/2006/picture">
+                <pic:pic xmlns:pic="http://schemas.openxmlformats.org/drawingml/2006/picture">
+                  <pic:nvPicPr>
+                    <pic:cNvPr id="1" name=""/>
+                    <pic:cNvPicPr/>
+                  </pic:nvPicPr>
+                  <pic:blipFill>
+                    <a:blip r:embed="rId22"/>
+                    <a:stretch>
+                      <a:fillRect/>
+                    </a:stretch>
+                  </pic:blipFill>
+                  <pic:spPr>
+                    <a:xfrm>
+                      <a:off x="0" y="0"/>
+                      <a:ext cx="4304663" cy="411419"/>
+                    </a:xfrm>
+                    <a:prstGeom prst="rect">
+                      <a:avLst/>
+                    </a:prstGeom>
+                  </pic:spPr>
+                </pic:pic>
+              </a:graphicData>
+            </a:graphic>
+          </wp:inline>
+        </w:drawing>
+      </w:r>
+    </w:p>
+    <w:p>
+      <w:pPr>
+        <w:pStyle w:val="Prrafodelista"/>
+        <w:numPr>
+          <w:ilvl w:val="0"/>
+          <w:numId w:val="8"/>
+        </w:numPr>
+        <w:spacing w:before="240" w:line="360" w:lineRule="auto"/>
+        <w:jc w:val="both"/>
+      </w:pPr>
+      <w:r>
+        <w:t xml:space="preserve">Logs. Dependencia espacial para </w:t>
+      </w:r>
+      <w:r>
+        <w:t>imprimir por consola mejor la información.</w:t>
+      </w:r>
+    </w:p>
+    <w:p>
+      <w:pPr>
+        <w:spacing w:before="240" w:line="360" w:lineRule="auto"/>
+        <w:jc w:val="center"/>
+      </w:pPr>
+      <w:r>
+        <w:rPr>
+          <w:noProof/>
+        </w:rPr>
+        <w:drawing>
+          <wp:inline distT="0" distB="0" distL="0" distR="0" wp14:anchorId="7747BD78" wp14:editId="3865CDF8">
+            <wp:extent cx="4022249" cy="627750"/>
+            <wp:effectExtent l="0" t="0" r="0" b="1270"/>
+            <wp:docPr id="18" name="Imagen 18"/>
+            <wp:cNvGraphicFramePr>
+              <a:graphicFrameLocks xmlns:a="http://schemas.openxmlformats.org/drawingml/2006/main" noChangeAspect="1"/>
+            </wp:cNvGraphicFramePr>
+            <a:graphic xmlns:a="http://schemas.openxmlformats.org/drawingml/2006/main">
+              <a:graphicData uri="http://schemas.openxmlformats.org/drawingml/2006/picture">
+                <pic:pic xmlns:pic="http://schemas.openxmlformats.org/drawingml/2006/picture">
+                  <pic:nvPicPr>
+                    <pic:cNvPr id="1" name=""/>
+                    <pic:cNvPicPr/>
+                  </pic:nvPicPr>
+                  <pic:blipFill>
+                    <a:blip r:embed="rId23"/>
+                    <a:stretch>
+                      <a:fillRect/>
+                    </a:stretch>
+                  </pic:blipFill>
+                  <pic:spPr>
+                    <a:xfrm>
+                      <a:off x="0" y="0"/>
+                      <a:ext cx="4070243" cy="635240"/>
+                    </a:xfrm>
+                    <a:prstGeom prst="rect">
+                      <a:avLst/>
+                    </a:prstGeom>
+                  </pic:spPr>
+                </pic:pic>
+              </a:graphicData>
+            </a:graphic>
+          </wp:inline>
+        </w:drawing>
+      </w:r>
+    </w:p>
+    <w:p>
+      <w:pPr>
+        <w:spacing w:before="240" w:line="360" w:lineRule="auto"/>
+        <w:jc w:val="center"/>
+      </w:pPr>
+    </w:p>
+    <w:p>
+      <w:pPr>
+        <w:pStyle w:val="Prrafodelista"/>
+        <w:numPr>
+          <w:ilvl w:val="0"/>
+          <w:numId w:val="8"/>
+        </w:numPr>
+        <w:spacing w:before="240" w:line="360" w:lineRule="auto"/>
+        <w:jc w:val="both"/>
+      </w:pPr>
+      <w:proofErr w:type="spellStart"/>
+      <w:r>
+        <w:lastRenderedPageBreak/>
+        <w:t>Serializador</w:t>
+      </w:r>
+      <w:proofErr w:type="spellEnd"/>
+      <w:r>
+        <w:t xml:space="preserve">. </w:t>
+      </w:r>
+      <w:proofErr w:type="spellStart"/>
+      <w:r>
+        <w:t>Serializador</w:t>
+      </w:r>
+      <w:proofErr w:type="spellEnd"/>
+      <w:r>
+        <w:t xml:space="preserve"> específico para Kotlin.</w:t>
+      </w:r>
+    </w:p>
+    <w:p>
+      <w:pPr>
+        <w:spacing w:before="240" w:line="360" w:lineRule="auto"/>
+        <w:jc w:val="center"/>
+      </w:pPr>
+      <w:r>
+        <w:rPr>
+          <w:noProof/>
+        </w:rPr>
+        <w:drawing>
+          <wp:inline distT="0" distB="0" distL="0" distR="0" wp14:anchorId="47C80478" wp14:editId="32CDAF4B">
+            <wp:extent cx="4533407" cy="461124"/>
+            <wp:effectExtent l="0" t="0" r="635" b="0"/>
+            <wp:docPr id="19" name="Imagen 19"/>
+            <wp:cNvGraphicFramePr>
+              <a:graphicFrameLocks xmlns:a="http://schemas.openxmlformats.org/drawingml/2006/main" noChangeAspect="1"/>
+            </wp:cNvGraphicFramePr>
+            <a:graphic xmlns:a="http://schemas.openxmlformats.org/drawingml/2006/main">
+              <a:graphicData uri="http://schemas.openxmlformats.org/drawingml/2006/picture">
+                <pic:pic xmlns:pic="http://schemas.openxmlformats.org/drawingml/2006/picture">
+                  <pic:nvPicPr>
+                    <pic:cNvPr id="1" name=""/>
+                    <pic:cNvPicPr/>
+                  </pic:nvPicPr>
+                  <pic:blipFill>
+                    <a:blip r:embed="rId24"/>
+                    <a:stretch>
+                      <a:fillRect/>
+                    </a:stretch>
+                  </pic:blipFill>
+                  <pic:spPr>
+                    <a:xfrm>
+                      <a:off x="0" y="0"/>
+                      <a:ext cx="4585791" cy="466452"/>
+                    </a:xfrm>
+                    <a:prstGeom prst="rect">
+                      <a:avLst/>
+                    </a:prstGeom>
+                  </pic:spPr>
+                </pic:pic>
+              </a:graphicData>
+            </a:graphic>
+          </wp:inline>
+        </w:drawing>
+      </w:r>
+    </w:p>
+    <w:p>
+      <w:pPr>
+        <w:pStyle w:val="Prrafodelista"/>
+        <w:numPr>
+          <w:ilvl w:val="0"/>
+          <w:numId w:val="8"/>
+        </w:numPr>
+        <w:spacing w:before="240" w:line="360" w:lineRule="auto"/>
+        <w:jc w:val="both"/>
+      </w:pPr>
+      <w:proofErr w:type="spellStart"/>
+      <w:r>
+        <w:t>BCrypt</w:t>
+      </w:r>
+      <w:proofErr w:type="spellEnd"/>
+      <w:r>
+        <w:t xml:space="preserve">. </w:t>
+      </w:r>
+      <w:proofErr w:type="spellStart"/>
+      <w:r>
+        <w:t>Encriptador</w:t>
+      </w:r>
+      <w:proofErr w:type="spellEnd"/>
+      <w:r>
+        <w:t xml:space="preserve"> de contraseñas.</w:t>
+      </w:r>
+    </w:p>
+    <w:p>
+      <w:pPr>
+        <w:spacing w:before="240" w:line="360" w:lineRule="auto"/>
+        <w:jc w:val="center"/>
+      </w:pPr>
+      <w:r>
+        <w:rPr>
+          <w:noProof/>
+        </w:rPr>
+        <w:drawing>
+          <wp:inline distT="0" distB="0" distL="0" distR="0" wp14:anchorId="41198272" wp14:editId="428ACBC9">
+            <wp:extent cx="4089636" cy="1159139"/>
+            <wp:effectExtent l="0" t="0" r="6350" b="3175"/>
+            <wp:docPr id="20" name="Imagen 20" descr="Texto&#10;&#10;Descripción generada automáticamente"/>
+            <wp:cNvGraphicFramePr>
+              <a:graphicFrameLocks xmlns:a="http://schemas.openxmlformats.org/drawingml/2006/main" noChangeAspect="1"/>
+            </wp:cNvGraphicFramePr>
+            <a:graphic xmlns:a="http://schemas.openxmlformats.org/drawingml/2006/main">
+              <a:graphicData uri="http://schemas.openxmlformats.org/drawingml/2006/picture">
+                <pic:pic xmlns:pic="http://schemas.openxmlformats.org/drawingml/2006/picture">
+                  <pic:nvPicPr>
+                    <pic:cNvPr id="20" name="Imagen 20" descr="Texto&#10;&#10;Descripción generada automáticamente"/>
+                    <pic:cNvPicPr/>
+                  </pic:nvPicPr>
+                  <pic:blipFill>
+                    <a:blip r:embed="rId25"/>
+                    <a:stretch>
+                      <a:fillRect/>
+                    </a:stretch>
+                  </pic:blipFill>
+                  <pic:spPr>
+                    <a:xfrm>
+                      <a:off x="0" y="0"/>
+                      <a:ext cx="4117070" cy="1166915"/>
+                    </a:xfrm>
+                    <a:prstGeom prst="rect">
+                      <a:avLst/>
+                    </a:prstGeom>
+                  </pic:spPr>
+                </pic:pic>
+              </a:graphicData>
+            </a:graphic>
+          </wp:inline>
+        </w:drawing>
+      </w:r>
+    </w:p>
+    <w:p>
+      <w:pPr>
+        <w:pStyle w:val="Prrafodelista"/>
+        <w:numPr>
+          <w:ilvl w:val="0"/>
+          <w:numId w:val="8"/>
+        </w:numPr>
+        <w:spacing w:before="240" w:line="360" w:lineRule="auto"/>
+        <w:jc w:val="both"/>
+      </w:pPr>
+      <w:proofErr w:type="spellStart"/>
+      <w:r>
+        <w:t>KtorFit</w:t>
+      </w:r>
+      <w:proofErr w:type="spellEnd"/>
+      <w:r>
+        <w:t xml:space="preserve">. </w:t>
+      </w:r>
+      <w:proofErr w:type="spellStart"/>
+      <w:proofErr w:type="gramStart"/>
+      <w:r>
+        <w:t>Retrofit</w:t>
+      </w:r>
+      <w:proofErr w:type="spellEnd"/>
+      <w:proofErr w:type="gramEnd"/>
+      <w:r>
+        <w:t xml:space="preserve"> pero para Kotlin.</w:t>
+      </w:r>
+    </w:p>
+    <w:p>
+      <w:pPr>
+        <w:spacing w:before="240" w:line="360" w:lineRule="auto"/>
+        <w:jc w:val="center"/>
+      </w:pPr>
+      <w:r>
+        <w:rPr>
+          <w:noProof/>
+        </w:rPr>
+        <w:drawing>
+          <wp:inline distT="0" distB="0" distL="0" distR="0" wp14:anchorId="454E5A3D" wp14:editId="11CBABA8">
+            <wp:extent cx="4427703" cy="644887"/>
+            <wp:effectExtent l="0" t="0" r="0" b="3175"/>
+            <wp:docPr id="21" name="Imagen 21" descr="Texto&#10;&#10;Descripción generada automáticamente"/>
+            <wp:cNvGraphicFramePr>
+              <a:graphicFrameLocks xmlns:a="http://schemas.openxmlformats.org/drawingml/2006/main" noChangeAspect="1"/>
+            </wp:cNvGraphicFramePr>
+            <a:graphic xmlns:a="http://schemas.openxmlformats.org/drawingml/2006/main">
+              <a:graphicData uri="http://schemas.openxmlformats.org/drawingml/2006/picture">
+                <pic:pic xmlns:pic="http://schemas.openxmlformats.org/drawingml/2006/picture">
+                  <pic:nvPicPr>
+                    <pic:cNvPr id="21" name="Imagen 21" descr="Texto&#10;&#10;Descripción generada automáticamente"/>
+                    <pic:cNvPicPr/>
+                  </pic:nvPicPr>
+                  <pic:blipFill>
+                    <a:blip r:embed="rId26"/>
+                    <a:stretch>
+                      <a:fillRect/>
+                    </a:stretch>
+                  </pic:blipFill>
+                  <pic:spPr>
+                    <a:xfrm>
+                      <a:off x="0" y="0"/>
+                      <a:ext cx="4523171" cy="658792"/>
+                    </a:xfrm>
+                    <a:prstGeom prst="rect">
+                      <a:avLst/>
+                    </a:prstGeom>
+                  </pic:spPr>
+                </pic:pic>
+              </a:graphicData>
+            </a:graphic>
+          </wp:inline>
+        </w:drawing>
+      </w:r>
+    </w:p>
+    <w:p>
+      <w:pPr>
+        <w:pStyle w:val="Prrafodelista"/>
+        <w:numPr>
+          <w:ilvl w:val="0"/>
+          <w:numId w:val="8"/>
+        </w:numPr>
+        <w:spacing w:before="240" w:line="360" w:lineRule="auto"/>
+        <w:jc w:val="both"/>
+      </w:pPr>
+      <w:proofErr w:type="spellStart"/>
+      <w:r>
+        <w:t>Serializador</w:t>
+      </w:r>
+      <w:proofErr w:type="spellEnd"/>
+      <w:r>
+        <w:t xml:space="preserve"> en </w:t>
+      </w:r>
+      <w:proofErr w:type="spellStart"/>
+      <w:r>
+        <w:t>Ktor</w:t>
+      </w:r>
+      <w:proofErr w:type="spellEnd"/>
+      <w:r>
+        <w:t>.</w:t>
+      </w:r>
+    </w:p>
+    <w:p>
+      <w:pPr>
+        <w:spacing w:before="240" w:line="360" w:lineRule="auto"/>
+        <w:jc w:val="center"/>
+      </w:pPr>
+      <w:r>
+        <w:rPr>
+          <w:noProof/>
+        </w:rPr>
+        <w:drawing>
+          <wp:inline distT="0" distB="0" distL="0" distR="0" wp14:anchorId="11A670CE" wp14:editId="5ED1B4D7">
+            <wp:extent cx="3934963" cy="837226"/>
+            <wp:effectExtent l="0" t="0" r="0" b="1270"/>
+            <wp:docPr id="22" name="Imagen 22"/>
+            <wp:cNvGraphicFramePr>
+              <a:graphicFrameLocks xmlns:a="http://schemas.openxmlformats.org/drawingml/2006/main" noChangeAspect="1"/>
+            </wp:cNvGraphicFramePr>
+            <a:graphic xmlns:a="http://schemas.openxmlformats.org/drawingml/2006/main">
+              <a:graphicData uri="http://schemas.openxmlformats.org/drawingml/2006/picture">
+                <pic:pic xmlns:pic="http://schemas.openxmlformats.org/drawingml/2006/picture">
+                  <pic:nvPicPr>
+                    <pic:cNvPr id="1" name=""/>
+                    <pic:cNvPicPr/>
+                  </pic:nvPicPr>
+                  <pic:blipFill>
+                    <a:blip r:embed="rId27"/>
+                    <a:stretch>
+                      <a:fillRect/>
+                    </a:stretch>
+                  </pic:blipFill>
+                  <pic:spPr>
+                    <a:xfrm>
+                      <a:off x="0" y="0"/>
+                      <a:ext cx="3958965" cy="842333"/>
+                    </a:xfrm>
+                    <a:prstGeom prst="rect">
+                      <a:avLst/>
+                    </a:prstGeom>
+                  </pic:spPr>
+                </pic:pic>
+              </a:graphicData>
+            </a:graphic>
+          </wp:inline>
+        </w:drawing>
+      </w:r>
+    </w:p>
+    <w:p>
+      <w:pPr>
+        <w:pStyle w:val="Prrafodelista"/>
+        <w:numPr>
+          <w:ilvl w:val="0"/>
+          <w:numId w:val="8"/>
+        </w:numPr>
+        <w:spacing w:before="240" w:line="360" w:lineRule="auto"/>
+        <w:jc w:val="both"/>
+      </w:pPr>
+      <w:r>
+        <w:t xml:space="preserve">Caché. Para guardar cierta información </w:t>
+      </w:r>
+      <w:r>
+        <w:t>en caché de forma temporal.</w:t>
+      </w:r>
+    </w:p>
+    <w:p>
+      <w:pPr>
+        <w:spacing w:before="240" w:line="360" w:lineRule="auto"/>
+        <w:jc w:val="center"/>
+      </w:pPr>
+      <w:r>
+        <w:rPr>
+          <w:noProof/>
+        </w:rPr>
+        <w:drawing>
+          <wp:inline distT="0" distB="0" distL="0" distR="0" wp14:anchorId="0FEB49C0" wp14:editId="2146CBA7">
+            <wp:extent cx="4277295" cy="448097"/>
+            <wp:effectExtent l="0" t="0" r="0" b="9525"/>
+            <wp:docPr id="23" name="Imagen 23"/>
+            <wp:cNvGraphicFramePr>
+              <a:graphicFrameLocks xmlns:a="http://schemas.openxmlformats.org/drawingml/2006/main" noChangeAspect="1"/>
+            </wp:cNvGraphicFramePr>
+            <a:graphic xmlns:a="http://schemas.openxmlformats.org/drawingml/2006/main">
+              <a:graphicData uri="http://schemas.openxmlformats.org/drawingml/2006/picture">
+                <pic:pic xmlns:pic="http://schemas.openxmlformats.org/drawingml/2006/picture">
+                  <pic:nvPicPr>
+                    <pic:cNvPr id="1" name=""/>
+                    <pic:cNvPicPr/>
+                  </pic:nvPicPr>
+                  <pic:blipFill>
+                    <a:blip r:embed="rId28"/>
+                    <a:stretch>
+                      <a:fillRect/>
+                    </a:stretch>
+                  </pic:blipFill>
+                  <pic:spPr>
+                    <a:xfrm>
+                      <a:off x="0" y="0"/>
+                      <a:ext cx="4332472" cy="453877"/>
+                    </a:xfrm>
+                    <a:prstGeom prst="rect">
+                      <a:avLst/>
+                    </a:prstGeom>
+                  </pic:spPr>
+                </pic:pic>
+              </a:graphicData>
+            </a:graphic>
+          </wp:inline>
+        </w:drawing>
+      </w:r>
+    </w:p>
+    <w:p>
+      <w:pPr>
+        <w:pStyle w:val="Prrafodelista"/>
+        <w:numPr>
+          <w:ilvl w:val="0"/>
+          <w:numId w:val="8"/>
+        </w:numPr>
+        <w:spacing w:before="240" w:line="360" w:lineRule="auto"/>
+        <w:jc w:val="both"/>
+      </w:pPr>
+      <w:r>
+        <w:t>Documentación para Kotlin.</w:t>
+      </w:r>
+    </w:p>
+    <w:p>
+      <w:pPr>
+        <w:spacing w:before="240" w:line="360" w:lineRule="auto"/>
+        <w:jc w:val="center"/>
+      </w:pPr>
+      <w:r>
+        <w:rPr>
+          <w:noProof/>
+        </w:rPr>
+        <w:drawing>
+          <wp:inline distT="0" distB="0" distL="0" distR="0" wp14:anchorId="6F9C8A5A" wp14:editId="068D32CE">
+            <wp:extent cx="4557788" cy="440808"/>
+            <wp:effectExtent l="0" t="0" r="0" b="0"/>
+            <wp:docPr id="24" name="Imagen 24"/>
+            <wp:cNvGraphicFramePr>
+              <a:graphicFrameLocks xmlns:a="http://schemas.openxmlformats.org/drawingml/2006/main" noChangeAspect="1"/>
+            </wp:cNvGraphicFramePr>
+            <a:graphic xmlns:a="http://schemas.openxmlformats.org/drawingml/2006/main">
+              <a:graphicData uri="http://schemas.openxmlformats.org/drawingml/2006/picture">
+                <pic:pic xmlns:pic="http://schemas.openxmlformats.org/drawingml/2006/picture">
+                  <pic:nvPicPr>
+                    <pic:cNvPr id="1" name=""/>
+                    <pic:cNvPicPr/>
+                  </pic:nvPicPr>
+                  <pic:blipFill>
+                    <a:blip r:embed="rId29"/>
+                    <a:stretch>
+                      <a:fillRect/>
+                    </a:stretch>
+                  </pic:blipFill>
+                  <pic:spPr>
+                    <a:xfrm>
+                      <a:off x="0" y="0"/>
+                      <a:ext cx="4602839" cy="445165"/>
+                    </a:xfrm>
+                    <a:prstGeom prst="rect">
+                      <a:avLst/>
+                    </a:prstGeom>
+                  </pic:spPr>
+                </pic:pic>
+              </a:graphicData>
+            </a:graphic>
+          </wp:inline>
+        </w:drawing>
+      </w:r>
+    </w:p>
+    <w:p>
+      <w:pPr>
+        <w:spacing w:before="240" w:line="360" w:lineRule="auto"/>
+        <w:jc w:val="center"/>
+      </w:pPr>
+    </w:p>
+    <w:p>
+      <w:pPr>
+        <w:pStyle w:val="Ttulo3"/>
+      </w:pPr>
+      <w:bookmarkStart w:id="11" w:name="_Toc126164826"/>
+      <w:r>
+        <w:lastRenderedPageBreak/>
+        <w:t>Modelos</w:t>
+      </w:r>
+      <w:bookmarkEnd w:id="11"/>
+    </w:p>
+    <w:p>
+      <w:pPr>
+        <w:spacing w:before="240" w:line="360" w:lineRule="auto"/>
+        <w:jc w:val="both"/>
+      </w:pPr>
+      <w:r>
+        <w:t>Trece son las clases modelo q</w:t>
+      </w:r>
+      <w:r>
+        <w:t>ue comprenden nuestro proyecto</w:t>
+      </w:r>
+      <w:r>
+        <w:t xml:space="preserve">. Para que la explicación de esta sección no sea repetitiva, </w:t>
+      </w:r>
+      <w:r>
+        <w:t xml:space="preserve">solamente enseñaremos </w:t>
+      </w:r>
+      <w:r>
+        <w:t xml:space="preserve">cómo están diseñadas las clases y puntualizaremos en aquellas que tengan algún </w:t>
+      </w:r>
+      <w:r>
+        <w:t>elemento especial.</w:t>
+      </w:r>
+    </w:p>
+    <w:p>
+      <w:pPr>
+        <w:pStyle w:val="Ttulo4"/>
+      </w:pPr>
+      <w:r>
+        <w:t>Producto</w:t>
+      </w:r>
+    </w:p>
+    <w:p>
+      <w:pPr>
+        <w:spacing w:before="240" w:line="360" w:lineRule="auto"/>
+        <w:jc w:val="center"/>
+      </w:pPr>
+      <w:r>
+        <w:drawing>
+          <wp:inline distT="0" distB="0" distL="0" distR="0" wp14:anchorId="67D4C281" wp14:editId="50F92E62">
+            <wp:extent cx="3527809" cy="3898055"/>
+            <wp:effectExtent l="0" t="0" r="0" b="7620"/>
+            <wp:docPr id="2" name="Imagen 2" descr="Texto&#10;&#10;Descripción generada automáticamente"/>
+            <wp:cNvGraphicFramePr>
+              <a:graphicFrameLocks xmlns:a="http://schemas.openxmlformats.org/drawingml/2006/main" noChangeAspect="1"/>
+            </wp:cNvGraphicFramePr>
+            <a:graphic xmlns:a="http://schemas.openxmlformats.org/drawingml/2006/main">
+              <a:graphicData uri="http://schemas.openxmlformats.org/drawingml/2006/picture">
+                <pic:pic xmlns:pic="http://schemas.openxmlformats.org/drawingml/2006/picture">
+                  <pic:nvPicPr>
+                    <pic:cNvPr id="2" name="Imagen 2" descr="Texto&#10;&#10;Descripción generada automáticamente"/>
+                    <pic:cNvPicPr/>
+                  </pic:nvPicPr>
+                  <pic:blipFill>
+                    <a:blip r:embed="rId30"/>
+                    <a:stretch>
+                      <a:fillRect/>
+                    </a:stretch>
+                  </pic:blipFill>
+                  <pic:spPr>
+                    <a:xfrm>
+                      <a:off x="0" y="0"/>
+                      <a:ext cx="3535782" cy="3906865"/>
+                    </a:xfrm>
+                    <a:prstGeom prst="rect">
+                      <a:avLst/>
+                    </a:prstGeom>
+                  </pic:spPr>
+                </pic:pic>
+              </a:graphicData>
+            </a:graphic>
+          </wp:inline>
+        </w:drawing>
+      </w:r>
+    </w:p>
+    <w:p>
+      <w:pPr>
+        <w:spacing w:before="240" w:line="360" w:lineRule="auto"/>
+        <w:jc w:val="both"/>
+      </w:pPr>
+      <w:r>
+        <w:t>Tres elementos importantes por destacar</w:t>
+      </w:r>
+      <w:r>
+        <w:t xml:space="preserve"> es que cada clase </w:t>
+      </w:r>
+      <w:r>
+        <w:t>modelo tendrá las siguientes etiquetas: @Serializable, @BsonId</w:t>
+      </w:r>
+      <w:r>
+        <w:t xml:space="preserve"> y @Contextual. Estas etiquetas nos sirven para que la serialización de los objetos creados </w:t>
+      </w:r>
+      <w:r>
+        <w:t xml:space="preserve">se haga de forma correcta, y así no tener ningún problema a la hora de utilizar </w:t>
+      </w:r>
+      <w:proofErr w:type="spellStart"/>
+      <w:r>
+        <w:t>Json</w:t>
+      </w:r>
+      <w:proofErr w:type="spellEnd"/>
+      <w:r>
+        <w:t xml:space="preserve"> </w:t>
+      </w:r>
+      <w:r>
+        <w:t>para el manejo de la información.</w:t>
+      </w:r>
+      <w:r>
+        <w:t xml:space="preserve"> Las últimas dos etiquetas nos ayudan a no tener problemas en la obtención </w:t>
+      </w:r>
+      <w:r>
+        <w:t xml:space="preserve">de UUID y el Id de </w:t>
+      </w:r>
+      <w:proofErr w:type="spellStart"/>
+      <w:r>
+        <w:t>Kmongo</w:t>
+      </w:r>
+      <w:proofErr w:type="spellEnd"/>
+      <w:r>
+        <w:t>.</w:t>
+      </w:r>
+    </w:p>
+    <w:p>
+      <w:pPr>
+        <w:spacing w:before="240" w:line="360" w:lineRule="auto"/>
+        <w:jc w:val="both"/>
+      </w:pPr>
+    </w:p>
+    <w:p>
+      <w:pPr>
+        <w:spacing w:before="240" w:line="360" w:lineRule="auto"/>
+        <w:jc w:val="both"/>
+      </w:pPr>
+    </w:p>
+    <w:p>
+      <w:pPr>
+        <w:spacing w:before="240" w:line="360" w:lineRule="auto"/>
+        <w:jc w:val="both"/>
+      </w:pPr>
+    </w:p>
+    <w:p>
+      <w:pPr>
+        <w:spacing w:before="240" w:line="360" w:lineRule="auto"/>
+        <w:jc w:val="both"/>
+      </w:pPr>
+    </w:p>
+    <w:p>
+      <w:pPr>
+        <w:pStyle w:val="Ttulo4"/>
+      </w:pPr>
+      <w:r>
+        <w:lastRenderedPageBreak/>
+        <w:t>Adquisición</w:t>
+      </w:r>
+    </w:p>
+    <w:p>
+      <w:pPr>
+        <w:spacing w:before="240" w:line="360" w:lineRule="auto"/>
+        <w:jc w:val="both"/>
+      </w:pPr>
+      <w:r>
+        <w:drawing>
+          <wp:inline distT="0" distB="0" distL="0" distR="0" wp14:anchorId="08044465" wp14:editId="1ACB397C">
+            <wp:extent cx="5400040" cy="2769870"/>
+            <wp:effectExtent l="0" t="0" r="0" b="0"/>
+            <wp:docPr id="8" name="Imagen 8" descr="Texto&#10;&#10;Descripción generada automáticamente"/>
+            <wp:cNvGraphicFramePr>
+              <a:graphicFrameLocks xmlns:a="http://schemas.openxmlformats.org/drawingml/2006/main" noChangeAspect="1"/>
+            </wp:cNvGraphicFramePr>
+            <a:graphic xmlns:a="http://schemas.openxmlformats.org/drawingml/2006/main">
+              <a:graphicData uri="http://schemas.openxmlformats.org/drawingml/2006/picture">
+                <pic:pic xmlns:pic="http://schemas.openxmlformats.org/drawingml/2006/picture">
+                  <pic:nvPicPr>
+                    <pic:cNvPr id="8" name="Imagen 8" descr="Texto&#10;&#10;Descripción generada automáticamente"/>
+                    <pic:cNvPicPr/>
+                  </pic:nvPicPr>
+                  <pic:blipFill>
+                    <a:blip r:embed="rId31"/>
+                    <a:stretch>
+                      <a:fillRect/>
+                    </a:stretch>
+                  </pic:blipFill>
+                  <pic:spPr>
+                    <a:xfrm>
+                      <a:off x="0" y="0"/>
+                      <a:ext cx="5400040" cy="2769870"/>
+                    </a:xfrm>
+                    <a:prstGeom prst="rect">
+                      <a:avLst/>
+                    </a:prstGeom>
+                  </pic:spPr>
+                </pic:pic>
+              </a:graphicData>
+            </a:graphic>
+          </wp:inline>
+        </w:drawing>
+      </w:r>
+    </w:p>
+    <w:p>
+      <w:pPr>
+        <w:spacing w:before="240" w:line="360" w:lineRule="auto"/>
+        <w:jc w:val="both"/>
+      </w:pPr>
+      <w:r>
+        <w:t xml:space="preserve">Clase igual a la anterior, matizando en dos puntos: 1. </w:t>
+      </w:r>
+      <w:r>
+        <w:t xml:space="preserve">Tenemos la clase externa </w:t>
+      </w:r>
+      <w:r>
+        <w:rPr>
+          <w:i/>
+          <w:iCs/>
+        </w:rPr>
+        <w:t>Producto</w:t>
+      </w:r>
+      <w:r>
+        <w:t xml:space="preserve"> y 2. </w:t>
+      </w:r>
+      <w:r>
+        <w:t xml:space="preserve">Un método genérico para obtener el precio del producto </w:t>
+      </w:r>
+      <w:r>
+        <w:t>adquirido, multiplicado por la cantidad</w:t>
+      </w:r>
+      <w:r>
+        <w:t xml:space="preserve"> del mismo</w:t>
+      </w:r>
+      <w:r>
+        <w:t xml:space="preserve"> (dicho método se explicará más adelante).</w:t>
+      </w:r>
+    </w:p>
+    <w:p>
+      <w:pPr>
+        <w:pStyle w:val="Ttulo4"/>
+      </w:pPr>
+      <w:r>
+        <w:t>Encordar</w:t>
+      </w:r>
+    </w:p>
+    <w:p>
+      <w:pPr>
+        <w:spacing w:before="240" w:line="360" w:lineRule="auto"/>
+        <w:jc w:val="center"/>
+      </w:pPr>
+      <w:r>
+        <w:drawing>
+          <wp:inline distT="0" distB="0" distL="0" distR="0" wp14:anchorId="259FA7B1" wp14:editId="0E41573C">
+            <wp:extent cx="3179216" cy="2593737"/>
+            <wp:effectExtent l="0" t="0" r="2540" b="0"/>
+            <wp:docPr id="11" name="Imagen 11" descr="Texto&#10;&#10;Descripción generada automáticamente"/>
+            <wp:cNvGraphicFramePr>
+              <a:graphicFrameLocks xmlns:a="http://schemas.openxmlformats.org/drawingml/2006/main" noChangeAspect="1"/>
+            </wp:cNvGraphicFramePr>
+            <a:graphic xmlns:a="http://schemas.openxmlformats.org/drawingml/2006/main">
+              <a:graphicData uri="http://schemas.openxmlformats.org/drawingml/2006/picture">
+                <pic:pic xmlns:pic="http://schemas.openxmlformats.org/drawingml/2006/picture">
+                  <pic:nvPicPr>
+                    <pic:cNvPr id="11" name="Imagen 11" descr="Texto&#10;&#10;Descripción generada automáticamente"/>
+                    <pic:cNvPicPr/>
+                  </pic:nvPicPr>
+                  <pic:blipFill>
+                    <a:blip r:embed="rId32"/>
+                    <a:stretch>
+                      <a:fillRect/>
+                    </a:stretch>
+                  </pic:blipFill>
+                  <pic:spPr>
+                    <a:xfrm>
+                      <a:off x="0" y="0"/>
+                      <a:ext cx="3188804" cy="2601559"/>
+                    </a:xfrm>
+                    <a:prstGeom prst="rect">
+                      <a:avLst/>
+                    </a:prstGeom>
+                  </pic:spPr>
+                </pic:pic>
+              </a:graphicData>
+            </a:graphic>
+          </wp:inline>
+        </w:drawing>
+      </w:r>
+    </w:p>
+    <w:p>
+      <w:pPr>
+        <w:spacing w:before="240" w:line="360" w:lineRule="auto"/>
+        <w:jc w:val="both"/>
+      </w:pPr>
+      <w:r>
+        <w:t>En el caso de encordar, se “</w:t>
+      </w:r>
+      <w:proofErr w:type="spellStart"/>
+      <w:r>
+        <w:t>settea</w:t>
+      </w:r>
+      <w:proofErr w:type="spellEnd"/>
+      <w:r>
+        <w:t xml:space="preserve">” </w:t>
+      </w:r>
+      <w:r>
+        <w:t xml:space="preserve">el precio </w:t>
+      </w:r>
+      <w:r>
+        <w:t>a 15 ya que es uno de los parámetros estipulados en la práctica.</w:t>
+      </w:r>
+    </w:p>
+    <w:p>
+      <w:pPr>
+        <w:spacing w:before="240" w:line="360" w:lineRule="auto"/>
+        <w:jc w:val="both"/>
+      </w:pPr>
+    </w:p>
+    <w:p>
+      <w:pPr>
+        <w:spacing w:before="240" w:line="360" w:lineRule="auto"/>
+        <w:jc w:val="both"/>
+      </w:pPr>
+    </w:p>
+    <w:p>
+      <w:pPr>
+        <w:pStyle w:val="Ttulo4"/>
+      </w:pPr>
+      <w:r>
+        <w:lastRenderedPageBreak/>
+        <w:t>Personalizar</w:t>
+      </w:r>
+    </w:p>
+    <w:p>
+      <w:pPr>
+        <w:spacing w:before="240" w:line="360" w:lineRule="auto"/>
+        <w:jc w:val="center"/>
+      </w:pPr>
+      <w:r>
+        <w:drawing>
+          <wp:inline distT="0" distB="0" distL="0" distR="0" wp14:anchorId="20855B7A" wp14:editId="6BAAF561">
+            <wp:extent cx="3554531" cy="2906973"/>
+            <wp:effectExtent l="0" t="0" r="8255" b="8255"/>
+            <wp:docPr id="14" name="Imagen 14" descr="Texto&#10;&#10;Descripción generada automáticamente"/>
+            <wp:cNvGraphicFramePr>
+              <a:graphicFrameLocks xmlns:a="http://schemas.openxmlformats.org/drawingml/2006/main" noChangeAspect="1"/>
+            </wp:cNvGraphicFramePr>
+            <a:graphic xmlns:a="http://schemas.openxmlformats.org/drawingml/2006/main">
+              <a:graphicData uri="http://schemas.openxmlformats.org/drawingml/2006/picture">
+                <pic:pic xmlns:pic="http://schemas.openxmlformats.org/drawingml/2006/picture">
+                  <pic:nvPicPr>
+                    <pic:cNvPr id="14" name="Imagen 14" descr="Texto&#10;&#10;Descripción generada automáticamente"/>
+                    <pic:cNvPicPr/>
+                  </pic:nvPicPr>
+                  <pic:blipFill>
+                    <a:blip r:embed="rId33"/>
+                    <a:stretch>
+                      <a:fillRect/>
+                    </a:stretch>
+                  </pic:blipFill>
+                  <pic:spPr>
+                    <a:xfrm>
+                      <a:off x="0" y="0"/>
+                      <a:ext cx="3565187" cy="2915688"/>
+                    </a:xfrm>
+                    <a:prstGeom prst="rect">
+                      <a:avLst/>
+                    </a:prstGeom>
+                  </pic:spPr>
+                </pic:pic>
+              </a:graphicData>
+            </a:graphic>
+          </wp:inline>
+        </w:drawing>
+      </w:r>
+    </w:p>
+    <w:p>
+      <w:pPr>
+        <w:spacing w:before="240" w:line="360" w:lineRule="auto"/>
+        <w:jc w:val="both"/>
+      </w:pPr>
+      <w:r>
+        <w:t xml:space="preserve">Ídem a la clase anterior, siendo en este caso el precio </w:t>
+      </w:r>
+      <w:r>
+        <w:t>de una personalización de 60.</w:t>
+      </w:r>
+    </w:p>
+    <w:p>
+      <w:pPr>
+        <w:pStyle w:val="Ttulo4"/>
+      </w:pPr>
+      <w:r>
+        <w:t>Tarea</w:t>
+      </w:r>
+    </w:p>
+    <w:p>
+      <w:pPr>
+        <w:spacing w:before="240" w:line="360" w:lineRule="auto"/>
+        <w:jc w:val="center"/>
+      </w:pPr>
+      <w:r>
+        <w:drawing>
+          <wp:inline distT="0" distB="0" distL="0" distR="0" wp14:anchorId="7432A99B" wp14:editId="725906A4">
+            <wp:extent cx="3515150" cy="3931255"/>
+            <wp:effectExtent l="0" t="0" r="0" b="0"/>
+            <wp:docPr id="25" name="Imagen 25" descr="Texto&#10;&#10;Descripción generada automáticamente"/>
+            <wp:cNvGraphicFramePr>
+              <a:graphicFrameLocks xmlns:a="http://schemas.openxmlformats.org/drawingml/2006/main" noChangeAspect="1"/>
+            </wp:cNvGraphicFramePr>
+            <a:graphic xmlns:a="http://schemas.openxmlformats.org/drawingml/2006/main">
+              <a:graphicData uri="http://schemas.openxmlformats.org/drawingml/2006/picture">
+                <pic:pic xmlns:pic="http://schemas.openxmlformats.org/drawingml/2006/picture">
+                  <pic:nvPicPr>
+                    <pic:cNvPr id="25" name="Imagen 25" descr="Texto&#10;&#10;Descripción generada automáticamente"/>
+                    <pic:cNvPicPr/>
+                  </pic:nvPicPr>
+                  <pic:blipFill>
+                    <a:blip r:embed="rId34"/>
+                    <a:stretch>
+                      <a:fillRect/>
+                    </a:stretch>
+                  </pic:blipFill>
+                  <pic:spPr>
+                    <a:xfrm>
+                      <a:off x="0" y="0"/>
+                      <a:ext cx="3520916" cy="3937703"/>
+                    </a:xfrm>
+                    <a:prstGeom prst="rect">
+                      <a:avLst/>
+                    </a:prstGeom>
+                  </pic:spPr>
+                </pic:pic>
+              </a:graphicData>
+            </a:graphic>
+          </wp:inline>
+        </w:drawing>
+      </w:r>
+    </w:p>
+    <w:p>
+      <w:pPr>
+        <w:spacing w:before="240" w:line="360" w:lineRule="auto"/>
+        <w:jc w:val="both"/>
+      </w:pPr>
+      <w:r>
+        <w:t xml:space="preserve">En la clase </w:t>
+      </w:r>
+      <w:r>
+        <w:rPr>
+          <w:i/>
+          <w:iCs/>
+        </w:rPr>
+        <w:t>Tarea</w:t>
+      </w:r>
+      <w:r>
+        <w:t xml:space="preserve"> introducimos las clases </w:t>
+      </w:r>
+      <w:r>
+        <w:rPr>
+          <w:i/>
+          <w:iCs/>
+        </w:rPr>
+        <w:t xml:space="preserve">Adquisición, Personalizar, </w:t>
+      </w:r>
+      <w:r>
+        <w:rPr>
+          <w:i/>
+          <w:iCs/>
+        </w:rPr>
+        <w:t>Encordar, Usuario y Raqueta</w:t>
+      </w:r>
+      <w:r>
+        <w:t xml:space="preserve">. </w:t>
+      </w:r>
+      <w:r>
+        <w:t xml:space="preserve">Las tres primeras se inicializan a </w:t>
+      </w:r>
+      <w:proofErr w:type="spellStart"/>
+      <w:r>
+        <w:rPr>
+          <w:i/>
+          <w:iCs/>
+        </w:rPr>
+        <w:t>null</w:t>
+      </w:r>
+      <w:proofErr w:type="spellEnd"/>
+      <w:r>
+        <w:t xml:space="preserve"> </w:t>
+      </w:r>
+      <w:r>
+        <w:t xml:space="preserve">ya que una tarea se compone exclusivamente de uno de </w:t>
+      </w:r>
+      <w:r>
+        <w:lastRenderedPageBreak/>
+        <w:t>estos elementos a la vez</w:t>
+      </w:r>
+      <w:r>
+        <w:t xml:space="preserve"> por condiciones del proyecto. </w:t>
+      </w:r>
+      <w:r>
+        <w:t xml:space="preserve">El usuario en este caso sería un trabajador asignado a la tarea, y la raqueta por si necesariamente </w:t>
+      </w:r>
+      <w:r>
+        <w:t>se vaya a utilizar una en dicha acción.</w:t>
+      </w:r>
+    </w:p>
+    <w:p>
+      <w:pPr>
+        <w:pStyle w:val="Ttulo4"/>
+      </w:pPr>
+      <w:r>
+        <w:t>Pedido</w:t>
+      </w:r>
+    </w:p>
+    <w:p>
+      <w:pPr>
+        <w:spacing w:before="240" w:line="360" w:lineRule="auto"/>
+        <w:jc w:val="center"/>
+      </w:pPr>
+      <w:r>
+        <w:drawing>
+          <wp:inline distT="0" distB="0" distL="0" distR="0" wp14:anchorId="214C9D82" wp14:editId="275C4F46">
+            <wp:extent cx="4076207" cy="4139478"/>
+            <wp:effectExtent l="0" t="0" r="635" b="0"/>
+            <wp:docPr id="26" name="Imagen 26" descr="Texto&#10;&#10;Descripción generada automáticamente"/>
+            <wp:cNvGraphicFramePr>
+              <a:graphicFrameLocks xmlns:a="http://schemas.openxmlformats.org/drawingml/2006/main" noChangeAspect="1"/>
+            </wp:cNvGraphicFramePr>
+            <a:graphic xmlns:a="http://schemas.openxmlformats.org/drawingml/2006/main">
+              <a:graphicData uri="http://schemas.openxmlformats.org/drawingml/2006/picture">
+                <pic:pic xmlns:pic="http://schemas.openxmlformats.org/drawingml/2006/picture">
+                  <pic:nvPicPr>
+                    <pic:cNvPr id="26" name="Imagen 26" descr="Texto&#10;&#10;Descripción generada automáticamente"/>
+                    <pic:cNvPicPr/>
+                  </pic:nvPicPr>
+                  <pic:blipFill>
+                    <a:blip r:embed="rId35"/>
+                    <a:stretch>
+                      <a:fillRect/>
+                    </a:stretch>
+                  </pic:blipFill>
+                  <pic:spPr>
+                    <a:xfrm>
+                      <a:off x="0" y="0"/>
+                      <a:ext cx="4080982" cy="4144327"/>
+                    </a:xfrm>
+                    <a:prstGeom prst="rect">
+                      <a:avLst/>
+                    </a:prstGeom>
+                  </pic:spPr>
+                </pic:pic>
+              </a:graphicData>
+            </a:graphic>
+          </wp:inline>
+        </w:drawing>
+      </w:r>
+    </w:p>
+    <w:p>
+      <w:pPr>
+        <w:spacing w:before="240" w:line="360" w:lineRule="auto"/>
+        <w:jc w:val="both"/>
+      </w:pPr>
+      <w:r>
+        <w:t xml:space="preserve">En el caso de </w:t>
+      </w:r>
+      <w:r>
+        <w:rPr>
+          <w:i/>
+          <w:iCs/>
+        </w:rPr>
+        <w:t>Pedido</w:t>
+      </w:r>
+      <w:r>
+        <w:t xml:space="preserve">, </w:t>
+      </w:r>
+      <w:r>
+        <w:t xml:space="preserve">tres variables aquí son importantes: </w:t>
+      </w:r>
+      <w:r>
+        <w:rPr>
+          <w:i/>
+          <w:iCs/>
+        </w:rPr>
+        <w:t>Cliente, Tareas y Precio</w:t>
+      </w:r>
+      <w:r>
+        <w:t xml:space="preserve">. </w:t>
+      </w:r>
+      <w:r>
+        <w:t xml:space="preserve">Para nuestro proyecto, una de las elecciones a la hora de hacer esta clase era que los pedidos iban a tener </w:t>
+      </w:r>
+      <w:r>
+        <w:t xml:space="preserve">un propietario, es decir, el cliente (además de que así se planteó en el diagrama </w:t>
+      </w:r>
+      <w:r>
+        <w:t>antes explicado). Por otro lado, tendría también una lista de tareas</w:t>
+      </w:r>
+      <w:r>
+        <w:t>, la cual modificaría el valor del precio. Es por ello que</w:t>
+      </w:r>
+      <w:r>
+        <w:t>,</w:t>
+      </w:r>
+      <w:r>
+        <w:t xml:space="preserve"> en la variable </w:t>
+      </w:r>
+      <w:r>
+        <w:rPr>
+          <w:i/>
+          <w:iCs/>
+        </w:rPr>
+        <w:t>Precio</w:t>
+      </w:r>
+      <w:r>
+        <w:t xml:space="preserve">, lo que hacemos es un </w:t>
+      </w:r>
+      <w:proofErr w:type="spellStart"/>
+      <w:r>
+        <w:rPr>
+          <w:i/>
+          <w:iCs/>
+        </w:rPr>
+        <w:t>sumOf</w:t>
+      </w:r>
+      <w:proofErr w:type="spellEnd"/>
+      <w:r>
+        <w:t xml:space="preserve"> en la lista</w:t>
+      </w:r>
+      <w:r>
+        <w:t>, cogiendo el precio. Esto nos devolvería el valor total del pedido.</w:t>
+      </w:r>
+    </w:p>
+    <w:p>
+      <w:pPr>
+        <w:spacing w:before="240" w:line="360" w:lineRule="auto"/>
+        <w:jc w:val="both"/>
+      </w:pPr>
+    </w:p>
+    <w:p>
+      <w:pPr>
+        <w:spacing w:before="240" w:line="360" w:lineRule="auto"/>
+        <w:jc w:val="both"/>
+      </w:pPr>
+    </w:p>
+    <w:p>
+      <w:pPr>
+        <w:spacing w:before="240" w:line="360" w:lineRule="auto"/>
+        <w:jc w:val="both"/>
+      </w:pPr>
+    </w:p>
+    <w:p>
+      <w:pPr>
+        <w:spacing w:before="240" w:line="360" w:lineRule="auto"/>
+        <w:jc w:val="both"/>
+      </w:pPr>
+    </w:p>
+    <w:p>
+      <w:pPr>
+        <w:pStyle w:val="Ttulo4"/>
+      </w:pPr>
+      <w:r>
+        <w:lastRenderedPageBreak/>
+        <w:t>Usuario</w:t>
+      </w:r>
+    </w:p>
+    <w:p>
+      <w:pPr>
+        <w:spacing w:before="240" w:line="360" w:lineRule="auto"/>
+        <w:jc w:val="center"/>
+      </w:pPr>
+      <w:r>
+        <w:drawing>
+          <wp:inline distT="0" distB="0" distL="0" distR="0" wp14:anchorId="6C865A9D" wp14:editId="40E3FB0C">
+            <wp:extent cx="3415220" cy="3920194"/>
+            <wp:effectExtent l="0" t="0" r="0" b="4445"/>
+            <wp:docPr id="27" name="Imagen 27" descr="Texto&#10;&#10;Descripción generada automáticamente"/>
+            <wp:cNvGraphicFramePr>
+              <a:graphicFrameLocks xmlns:a="http://schemas.openxmlformats.org/drawingml/2006/main" noChangeAspect="1"/>
+            </wp:cNvGraphicFramePr>
+            <a:graphic xmlns:a="http://schemas.openxmlformats.org/drawingml/2006/main">
+              <a:graphicData uri="http://schemas.openxmlformats.org/drawingml/2006/picture">
+                <pic:pic xmlns:pic="http://schemas.openxmlformats.org/drawingml/2006/picture">
+                  <pic:nvPicPr>
+                    <pic:cNvPr id="27" name="Imagen 27" descr="Texto&#10;&#10;Descripción generada automáticamente"/>
+                    <pic:cNvPicPr/>
+                  </pic:nvPicPr>
+                  <pic:blipFill>
+                    <a:blip r:embed="rId36"/>
+                    <a:stretch>
+                      <a:fillRect/>
+                    </a:stretch>
+                  </pic:blipFill>
+                  <pic:spPr>
+                    <a:xfrm>
+                      <a:off x="0" y="0"/>
+                      <a:ext cx="3431761" cy="3939181"/>
+                    </a:xfrm>
+                    <a:prstGeom prst="rect">
+                      <a:avLst/>
+                    </a:prstGeom>
+                  </pic:spPr>
+                </pic:pic>
+              </a:graphicData>
+            </a:graphic>
+          </wp:inline>
+        </w:drawing>
+      </w:r>
+    </w:p>
+    <w:p>
+      <w:pPr>
+        <w:spacing w:before="240" w:line="360" w:lineRule="auto"/>
+        <w:jc w:val="both"/>
+      </w:pPr>
+      <w:r>
+        <w:t xml:space="preserve">A pesar de que la clase </w:t>
+      </w:r>
+      <w:r>
+        <w:rPr>
+          <w:i/>
+          <w:iCs/>
+        </w:rPr>
+        <w:t>Usuario</w:t>
+      </w:r>
+      <w:r>
+        <w:t xml:space="preserve"> es muy importante en nuestro proyecto, </w:t>
+      </w:r>
+      <w:r>
+        <w:t>se esperaría suponer que en la misma hubieran más clase externas</w:t>
+      </w:r>
+      <w:r>
+        <w:t xml:space="preserve">, ya que hace parte no solo de los pedidos, sino también en las raquetas, e incluso </w:t>
+      </w:r>
+      <w:r>
+        <w:t xml:space="preserve">en la clase </w:t>
+      </w:r>
+      <w:r>
+        <w:rPr>
+          <w:i/>
+          <w:iCs/>
+        </w:rPr>
+        <w:t>Turno</w:t>
+      </w:r>
+      <w:r>
+        <w:t xml:space="preserve"> (la veremos más adelante). </w:t>
+      </w:r>
+      <w:r>
+        <w:t xml:space="preserve">Así pues, lo único que tenemos en </w:t>
+      </w:r>
+      <w:r>
+        <w:rPr>
+          <w:i/>
+          <w:iCs/>
+        </w:rPr>
+        <w:t>Usuario</w:t>
+      </w:r>
+      <w:r>
+        <w:t xml:space="preserve"> es una lista de raquetas, </w:t>
+      </w:r>
+      <w:r>
+        <w:t xml:space="preserve">y esto se debe a que puede surgir en alguna ocasión que un cliente quiera personalizar o </w:t>
+      </w:r>
+      <w:r>
+        <w:t>“</w:t>
+      </w:r>
+      <w:proofErr w:type="spellStart"/>
+      <w:r>
+        <w:t>re-encordar</w:t>
+      </w:r>
+      <w:proofErr w:type="spellEnd"/>
+      <w:r>
+        <w:t xml:space="preserve">” una raqueta </w:t>
+      </w:r>
+      <w:r>
+        <w:t>que ya tenga en propiedad</w:t>
+      </w:r>
+      <w:r>
+        <w:t>.</w:t>
+      </w:r>
+    </w:p>
+    <w:p>
+      <w:pPr>
+        <w:pStyle w:val="Ttulo4"/>
+        <w:rPr>
+          <w:i w:val="0"/>
+          <w:iCs w:val="0"/>
+        </w:rPr>
+      </w:pPr>
+      <w:r>
+        <w:lastRenderedPageBreak/>
+        <w:t>Raqueta</w:t>
+      </w:r>
+    </w:p>
+    <w:p>
+      <w:pPr>
+        <w:spacing w:before="240" w:line="360" w:lineRule="auto"/>
+        <w:jc w:val="center"/>
+      </w:pPr>
+      <w:r>
+        <w:drawing>
+          <wp:inline distT="0" distB="0" distL="0" distR="0" wp14:anchorId="1AAAA1B4" wp14:editId="1948869E">
+            <wp:extent cx="3633575" cy="2998234"/>
+            <wp:effectExtent l="0" t="0" r="5080" b="0"/>
+            <wp:docPr id="28" name="Imagen 28" descr="Texto&#10;&#10;Descripción generada automáticamente"/>
+            <wp:cNvGraphicFramePr>
+              <a:graphicFrameLocks xmlns:a="http://schemas.openxmlformats.org/drawingml/2006/main" noChangeAspect="1"/>
+            </wp:cNvGraphicFramePr>
+            <a:graphic xmlns:a="http://schemas.openxmlformats.org/drawingml/2006/main">
+              <a:graphicData uri="http://schemas.openxmlformats.org/drawingml/2006/picture">
+                <pic:pic xmlns:pic="http://schemas.openxmlformats.org/drawingml/2006/picture">
+                  <pic:nvPicPr>
+                    <pic:cNvPr id="28" name="Imagen 28" descr="Texto&#10;&#10;Descripción generada automáticamente"/>
+                    <pic:cNvPicPr/>
+                  </pic:nvPicPr>
+                  <pic:blipFill>
+                    <a:blip r:embed="rId37"/>
+                    <a:stretch>
+                      <a:fillRect/>
+                    </a:stretch>
+                  </pic:blipFill>
+                  <pic:spPr>
+                    <a:xfrm>
+                      <a:off x="0" y="0"/>
+                      <a:ext cx="3639428" cy="3003064"/>
+                    </a:xfrm>
+                    <a:prstGeom prst="rect">
+                      <a:avLst/>
+                    </a:prstGeom>
+                  </pic:spPr>
+                </pic:pic>
+              </a:graphicData>
+            </a:graphic>
+          </wp:inline>
+        </w:drawing>
+      </w:r>
+    </w:p>
+    <w:p>
+      <w:pPr>
+        <w:spacing w:before="240" w:line="360" w:lineRule="auto"/>
+        <w:jc w:val="both"/>
+      </w:pPr>
+      <w:r>
+        <w:t xml:space="preserve">Como podemos ver, la clase </w:t>
+      </w:r>
+      <w:r>
+        <w:rPr>
+          <w:i/>
+          <w:iCs/>
+        </w:rPr>
+        <w:t>Raqueta</w:t>
+      </w:r>
+      <w:r>
+        <w:t xml:space="preserve"> no goza de múltiples variables, tan solo de sus identificadores y de una descripción en la que se indica la marca y el modelo de dicha raqueta.</w:t>
+      </w:r>
+      <w:r>
+        <w:t xml:space="preserve"> Al estar embebida en el usuario, nos pareció importante acotar la información que tendría la raqueta para que no </w:t>
+      </w:r>
+      <w:r>
+        <w:t xml:space="preserve">abultara mucho en la clase </w:t>
+      </w:r>
+      <w:r>
+        <w:rPr>
+          <w:i/>
+          <w:iCs/>
+        </w:rPr>
+        <w:t>Usuario</w:t>
+      </w:r>
+      <w:r>
+        <w:t>.</w:t>
+      </w:r>
+    </w:p>
+    <w:p>
+      <w:pPr>
+        <w:pStyle w:val="Ttulo4"/>
+      </w:pPr>
+      <w:r>
+        <w:t>Turno</w:t>
+      </w:r>
+    </w:p>
+    <w:p>
+      <w:pPr>
+        <w:spacing w:before="240" w:line="360" w:lineRule="auto"/>
+        <w:jc w:val="center"/>
+      </w:pPr>
+      <w:r>
+        <w:drawing>
+          <wp:inline distT="0" distB="0" distL="0" distR="0" wp14:anchorId="4013313F" wp14:editId="7BB0EE64">
+            <wp:extent cx="3521123" cy="3534238"/>
+            <wp:effectExtent l="0" t="0" r="3175" b="9525"/>
+            <wp:docPr id="30" name="Imagen 30" descr="Texto&#10;&#10;Descripción generada automáticamente"/>
+            <wp:cNvGraphicFramePr>
+              <a:graphicFrameLocks xmlns:a="http://schemas.openxmlformats.org/drawingml/2006/main" noChangeAspect="1"/>
+            </wp:cNvGraphicFramePr>
+            <a:graphic xmlns:a="http://schemas.openxmlformats.org/drawingml/2006/main">
+              <a:graphicData uri="http://schemas.openxmlformats.org/drawingml/2006/picture">
+                <pic:pic xmlns:pic="http://schemas.openxmlformats.org/drawingml/2006/picture">
+                  <pic:nvPicPr>
+                    <pic:cNvPr id="30" name="Imagen 30" descr="Texto&#10;&#10;Descripción generada automáticamente"/>
+                    <pic:cNvPicPr/>
+                  </pic:nvPicPr>
+                  <pic:blipFill>
+                    <a:blip r:embed="rId38"/>
+                    <a:stretch>
+                      <a:fillRect/>
+                    </a:stretch>
+                  </pic:blipFill>
+                  <pic:spPr>
+                    <a:xfrm>
+                      <a:off x="0" y="0"/>
+                      <a:ext cx="3534648" cy="3547814"/>
+                    </a:xfrm>
+                    <a:prstGeom prst="rect">
+                      <a:avLst/>
+                    </a:prstGeom>
+                  </pic:spPr>
+                </pic:pic>
+              </a:graphicData>
+            </a:graphic>
+          </wp:inline>
+        </w:drawing>
+      </w:r>
+    </w:p>
+    <w:p>
+      <w:pPr>
+        <w:spacing w:before="240" w:line="360" w:lineRule="auto"/>
+        <w:jc w:val="both"/>
+      </w:pPr>
+      <w:r>
+        <w:lastRenderedPageBreak/>
+        <w:t xml:space="preserve">A pesar de que </w:t>
+      </w:r>
+      <w:r>
+        <w:t xml:space="preserve">la clase </w:t>
+      </w:r>
+      <w:r>
+        <w:rPr>
+          <w:i/>
+          <w:iCs/>
+        </w:rPr>
+        <w:t>Turno</w:t>
+      </w:r>
+      <w:r>
+        <w:t xml:space="preserve"> no necesariamente tendría que ser una clase </w:t>
+      </w:r>
+      <w:r>
+        <w:rPr>
+          <w:i/>
+          <w:iCs/>
+        </w:rPr>
+        <w:t>per se</w:t>
+      </w:r>
+      <w:r>
+        <w:t>,</w:t>
+      </w:r>
+      <w:r>
+        <w:t xml:space="preserve"> </w:t>
+      </w:r>
+      <w:r>
+        <w:t>nosotros consideramos que sería importante que lo fuera</w:t>
+      </w:r>
+      <w:r>
+        <w:t xml:space="preserve"> ya que era más cómodo </w:t>
+      </w:r>
+      <w:r>
+        <w:t xml:space="preserve">consultar los turnos de los trabajadores en la colección </w:t>
+      </w:r>
+      <w:r>
+        <w:rPr>
+          <w:i/>
+          <w:iCs/>
+        </w:rPr>
+        <w:t>Turno</w:t>
+      </w:r>
+      <w:r>
+        <w:t xml:space="preserve"> que desde </w:t>
+      </w:r>
+      <w:r>
+        <w:rPr>
+          <w:i/>
+          <w:iCs/>
+        </w:rPr>
+        <w:t>Usuario</w:t>
+      </w:r>
+      <w:r>
+        <w:t xml:space="preserve">. En este caso, los turnos estarían compuestos por </w:t>
+      </w:r>
+      <w:r>
+        <w:t>un horario (mañana o tarde) y de un usuario.</w:t>
+      </w:r>
+    </w:p>
+    <w:p>
+      <w:pPr>
+        <w:pStyle w:val="Ttulo4"/>
+      </w:pPr>
+    </w:p>
     <w:sectPr>
-      <w:footerReference w:type="first" r:id="rId20"/>
+      <w:footerReference w:type="first" r:id="rId39"/>
       <w:pgSz w:w="11906" w:h="16838"/>
       <w:pgMar w:top="1417" w:right="1701" w:bottom="1417" w:left="1701" w:header="708" w:footer="708" w:gutter="0"/>
       <w:pgNumType w:start="1"/>
@@ -4084,7 +6114,6 @@
         <w:docPartUnique/>
       </w:docPartObj>
     </w:sdtPr>
-    <w:sdtEndPr/>
     <w:sdtContent>
       <w:p>
         <w:pPr>
@@ -4140,7 +6169,6 @@
         <w:docPartUnique/>
       </w:docPartObj>
     </w:sdtPr>
-    <w:sdtEndPr/>
     <w:sdtContent>
       <w:p>
         <w:pPr>
@@ -4235,15 +6263,7 @@
         <w:footnoteRef/>
       </w:r>
       <w:r>
-        <w:t xml:space="preserve"> </w:t>
-      </w:r>
-      <w:proofErr w:type="spellStart"/>
-      <w:r>
-        <w:t>KtorFit</w:t>
-      </w:r>
-      <w:proofErr w:type="spellEnd"/>
-      <w:r>
-        <w:t xml:space="preserve"> - </w:t>
+        <w:t xml:space="preserve"> KtorFit - </w:t>
       </w:r>
       <w:r>
         <w:t>https://foso.github.io/Ktorfit/</w:t>
@@ -4367,6 +6387,95 @@
     </w:lvl>
   </w:abstractNum>
   <w:abstractNum w:abstractNumId="1" w15:restartNumberingAfterBreak="0">
+    <w:nsid w:val="08560503"/>
+    <w:multiLevelType w:val="hybridMultilevel"/>
+    <w:tmpl w:val="C786E438"/>
+    <w:lvl w:ilvl="0" w:tplc="0C0A000F">
+      <w:start w:val="1"/>
+      <w:numFmt w:val="decimal"/>
+      <w:lvlText w:val="%1."/>
+      <w:lvlJc w:val="left"/>
+      <w:pPr>
+        <w:ind w:left="720" w:hanging="360"/>
+      </w:pPr>
+      <w:rPr>
+        <w:rFonts w:hint="default"/>
+      </w:rPr>
+    </w:lvl>
+    <w:lvl w:ilvl="1" w:tplc="0C0A0019" w:tentative="1">
+      <w:start w:val="1"/>
+      <w:numFmt w:val="lowerLetter"/>
+      <w:lvlText w:val="%2."/>
+      <w:lvlJc w:val="left"/>
+      <w:pPr>
+        <w:ind w:left="1440" w:hanging="360"/>
+      </w:pPr>
+    </w:lvl>
+    <w:lvl w:ilvl="2" w:tplc="0C0A001B" w:tentative="1">
+      <w:start w:val="1"/>
+      <w:numFmt w:val="lowerRoman"/>
+      <w:lvlText w:val="%3."/>
+      <w:lvlJc w:val="right"/>
+      <w:pPr>
+        <w:ind w:left="2160" w:hanging="180"/>
+      </w:pPr>
+    </w:lvl>
+    <w:lvl w:ilvl="3" w:tplc="0C0A000F" w:tentative="1">
+      <w:start w:val="1"/>
+      <w:numFmt w:val="decimal"/>
+      <w:lvlText w:val="%4."/>
+      <w:lvlJc w:val="left"/>
+      <w:pPr>
+        <w:ind w:left="2880" w:hanging="360"/>
+      </w:pPr>
+    </w:lvl>
+    <w:lvl w:ilvl="4" w:tplc="0C0A0019" w:tentative="1">
+      <w:start w:val="1"/>
+      <w:numFmt w:val="lowerLetter"/>
+      <w:lvlText w:val="%5."/>
+      <w:lvlJc w:val="left"/>
+      <w:pPr>
+        <w:ind w:left="3600" w:hanging="360"/>
+      </w:pPr>
+    </w:lvl>
+    <w:lvl w:ilvl="5" w:tplc="0C0A001B" w:tentative="1">
+      <w:start w:val="1"/>
+      <w:numFmt w:val="lowerRoman"/>
+      <w:lvlText w:val="%6."/>
+      <w:lvlJc w:val="right"/>
+      <w:pPr>
+        <w:ind w:left="4320" w:hanging="180"/>
+      </w:pPr>
+    </w:lvl>
+    <w:lvl w:ilvl="6" w:tplc="0C0A000F" w:tentative="1">
+      <w:start w:val="1"/>
+      <w:numFmt w:val="decimal"/>
+      <w:lvlText w:val="%7."/>
+      <w:lvlJc w:val="left"/>
+      <w:pPr>
+        <w:ind w:left="5040" w:hanging="360"/>
+      </w:pPr>
+    </w:lvl>
+    <w:lvl w:ilvl="7" w:tplc="0C0A0019" w:tentative="1">
+      <w:start w:val="1"/>
+      <w:numFmt w:val="lowerLetter"/>
+      <w:lvlText w:val="%8."/>
+      <w:lvlJc w:val="left"/>
+      <w:pPr>
+        <w:ind w:left="5760" w:hanging="360"/>
+      </w:pPr>
+    </w:lvl>
+    <w:lvl w:ilvl="8" w:tplc="0C0A001B" w:tentative="1">
+      <w:start w:val="1"/>
+      <w:numFmt w:val="lowerRoman"/>
+      <w:lvlText w:val="%9."/>
+      <w:lvlJc w:val="right"/>
+      <w:pPr>
+        <w:ind w:left="6480" w:hanging="180"/>
+      </w:pPr>
+    </w:lvl>
+  </w:abstractNum>
+  <w:abstractNum w:abstractNumId="2" w15:restartNumberingAfterBreak="0">
     <w:nsid w:val="1D3529CE"/>
     <w:multiLevelType w:val="hybridMultilevel"/>
     <w:tmpl w:val="FBE66808"/>
@@ -4479,7 +6588,7 @@
       </w:rPr>
     </w:lvl>
   </w:abstractNum>
-  <w:abstractNum w:abstractNumId="2" w15:restartNumberingAfterBreak="0">
+  <w:abstractNum w:abstractNumId="3" w15:restartNumberingAfterBreak="0">
     <w:nsid w:val="25A72770"/>
     <w:multiLevelType w:val="hybridMultilevel"/>
     <w:tmpl w:val="3BC69450"/>
@@ -4592,7 +6701,7 @@
       </w:rPr>
     </w:lvl>
   </w:abstractNum>
-  <w:abstractNum w:abstractNumId="3" w15:restartNumberingAfterBreak="0">
+  <w:abstractNum w:abstractNumId="4" w15:restartNumberingAfterBreak="0">
     <w:nsid w:val="263C0F84"/>
     <w:multiLevelType w:val="hybridMultilevel"/>
     <w:tmpl w:val="FDE27E5E"/>
@@ -4705,7 +6814,7 @@
       </w:rPr>
     </w:lvl>
   </w:abstractNum>
-  <w:abstractNum w:abstractNumId="4" w15:restartNumberingAfterBreak="0">
+  <w:abstractNum w:abstractNumId="5" w15:restartNumberingAfterBreak="0">
     <w:nsid w:val="3AE53292"/>
     <w:multiLevelType w:val="hybridMultilevel"/>
     <w:tmpl w:val="BE705C98"/>
@@ -4794,7 +6903,7 @@
       </w:pPr>
     </w:lvl>
   </w:abstractNum>
-  <w:abstractNum w:abstractNumId="5" w15:restartNumberingAfterBreak="0">
+  <w:abstractNum w:abstractNumId="6" w15:restartNumberingAfterBreak="0">
     <w:nsid w:val="502E4A54"/>
     <w:multiLevelType w:val="hybridMultilevel"/>
     <w:tmpl w:val="61708E84"/>
@@ -4907,7 +7016,7 @@
       </w:rPr>
     </w:lvl>
   </w:abstractNum>
-  <w:abstractNum w:abstractNumId="6" w15:restartNumberingAfterBreak="0">
+  <w:abstractNum w:abstractNumId="7" w15:restartNumberingAfterBreak="0">
     <w:nsid w:val="7980080D"/>
     <w:multiLevelType w:val="multilevel"/>
     <w:tmpl w:val="15AA612A"/>
@@ -5057,25 +7166,28 @@
     </w:lvl>
   </w:abstractNum>
   <w:num w:numId="1" w16cid:durableId="371810724">
-    <w:abstractNumId w:val="6"/>
+    <w:abstractNumId w:val="7"/>
   </w:num>
   <w:num w:numId="2" w16cid:durableId="1033505258">
+    <w:abstractNumId w:val="4"/>
+  </w:num>
+  <w:num w:numId="3" w16cid:durableId="297761867">
+    <w:abstractNumId w:val="2"/>
+  </w:num>
+  <w:num w:numId="4" w16cid:durableId="710761273">
     <w:abstractNumId w:val="3"/>
   </w:num>
-  <w:num w:numId="3" w16cid:durableId="297761867">
-    <w:abstractNumId w:val="1"/>
-  </w:num>
-  <w:num w:numId="4" w16cid:durableId="710761273">
-    <w:abstractNumId w:val="2"/>
-  </w:num>
   <w:num w:numId="5" w16cid:durableId="1170560199">
-    <w:abstractNumId w:val="5"/>
+    <w:abstractNumId w:val="6"/>
   </w:num>
   <w:num w:numId="6" w16cid:durableId="2004696357">
     <w:abstractNumId w:val="0"/>
   </w:num>
   <w:num w:numId="7" w16cid:durableId="173502416">
-    <w:abstractNumId w:val="4"/>
+    <w:abstractNumId w:val="5"/>
+  </w:num>
+  <w:num w:numId="8" w16cid:durableId="937059957">
+    <w:abstractNumId w:val="1"/>
   </w:num>
 </w:numbering>
 </file>
@@ -5544,6 +7656,28 @@
       <w:szCs w:val="24"/>
     </w:rPr>
   </w:style>
+  <w:style w:type="paragraph" w:styleId="Ttulo4">
+    <w:name w:val="heading 4"/>
+    <w:basedOn w:val="Normal"/>
+    <w:next w:val="Normal"/>
+    <w:link w:val="Ttulo4Car"/>
+    <w:uiPriority w:val="9"/>
+    <w:unhideWhenUsed/>
+    <w:qFormat/>
+    <w:rsid w:val="00876AEC"/>
+    <w:pPr>
+      <w:keepNext/>
+      <w:keepLines/>
+      <w:spacing w:before="40" w:after="0"/>
+      <w:outlineLvl w:val="3"/>
+    </w:pPr>
+    <w:rPr>
+      <w:rFonts w:asciiTheme="majorHAnsi" w:eastAsiaTheme="majorEastAsia" w:hAnsiTheme="majorHAnsi" w:cstheme="majorBidi"/>
+      <w:i/>
+      <w:iCs/>
+      <w:color w:val="2E74B5" w:themeColor="accent1" w:themeShade="BF"/>
+    </w:rPr>
+  </w:style>
   <w:style w:type="character" w:default="1" w:styleId="Fuentedeprrafopredeter">
     <w:name w:val="Default Paragraph Font"/>
     <w:uiPriority w:val="1"/>
@@ -5824,6 +7958,19 @@
       <w:szCs w:val="24"/>
     </w:rPr>
   </w:style>
+  <w:style w:type="character" w:customStyle="1" w:styleId="Ttulo4Car">
+    <w:name w:val="Título 4 Car"/>
+    <w:basedOn w:val="Fuentedeprrafopredeter"/>
+    <w:link w:val="Ttulo4"/>
+    <w:uiPriority w:val="9"/>
+    <w:rsid w:val="00876AEC"/>
+    <w:rPr>
+      <w:rFonts w:asciiTheme="majorHAnsi" w:eastAsiaTheme="majorEastAsia" w:hAnsiTheme="majorHAnsi" w:cstheme="majorBidi"/>
+      <w:i/>
+      <w:iCs/>
+      <w:color w:val="2E74B5" w:themeColor="accent1" w:themeShade="BF"/>
+    </w:rPr>
+  </w:style>
 </w:styles>
 </file>
 

</xml_diff>

<commit_message>
Más documentación y edición de DTOs
</commit_message>
<xml_diff>
--- a/documentation/MongoDBReactivo.docx
+++ b/documentation/MongoDBReactivo.docx
@@ -163,7 +163,25 @@
                                         <w:sz w:val="36"/>
                                         <w:szCs w:val="36"/>
                                       </w:rPr>
-                                      <w:t xml:space="preserve"> Atlas – KtorFit - Caché</w:t>
+                                      <w:t xml:space="preserve"> Atlas – </w:t>
+                                    </w:r>
+                                    <w:proofErr w:type="spellStart"/>
+                                    <w:r>
+                                      <w:rPr>
+                                        <w:color w:val="5B9BD5" w:themeColor="accent1"/>
+                                        <w:sz w:val="36"/>
+                                        <w:szCs w:val="36"/>
+                                      </w:rPr>
+                                      <w:t>KtorFit</w:t>
+                                    </w:r>
+                                    <w:proofErr w:type="spellEnd"/>
+                                    <w:r>
+                                      <w:rPr>
+                                        <w:color w:val="5B9BD5" w:themeColor="accent1"/>
+                                        <w:sz w:val="36"/>
+                                        <w:szCs w:val="36"/>
+                                      </w:rPr>
+                                      <w:t xml:space="preserve"> - Caché</w:t>
                                     </w:r>
                                   </w:sdtContent>
                                 </w:sdt>
@@ -276,7 +294,25 @@
                                   <w:sz w:val="36"/>
                                   <w:szCs w:val="36"/>
                                 </w:rPr>
-                                <w:t xml:space="preserve"> Atlas – KtorFit - Caché</w:t>
+                                <w:t xml:space="preserve"> Atlas – </w:t>
+                              </w:r>
+                              <w:proofErr w:type="spellStart"/>
+                              <w:r>
+                                <w:rPr>
+                                  <w:color w:val="5B9BD5" w:themeColor="accent1"/>
+                                  <w:sz w:val="36"/>
+                                  <w:szCs w:val="36"/>
+                                </w:rPr>
+                                <w:t>KtorFit</w:t>
+                              </w:r>
+                              <w:proofErr w:type="spellEnd"/>
+                              <w:r>
+                                <w:rPr>
+                                  <w:color w:val="5B9BD5" w:themeColor="accent1"/>
+                                  <w:sz w:val="36"/>
+                                  <w:szCs w:val="36"/>
+                                </w:rPr>
+                                <w:t xml:space="preserve"> - Caché</w:t>
                               </w:r>
                             </w:sdtContent>
                           </w:sdt>
@@ -965,7 +1001,25 @@
                                         <w:sz w:val="36"/>
                                         <w:szCs w:val="36"/>
                                       </w:rPr>
-                                      <w:t>Mario Resa y</w:t>
+                                      <w:t xml:space="preserve">Mario </w:t>
+                                    </w:r>
+                                    <w:proofErr w:type="spellStart"/>
+                                    <w:r>
+                                      <w:rPr>
+                                        <w:color w:val="5B9BD5" w:themeColor="accent1"/>
+                                        <w:sz w:val="36"/>
+                                        <w:szCs w:val="36"/>
+                                      </w:rPr>
+                                      <w:t>Resa</w:t>
+                                    </w:r>
+                                    <w:proofErr w:type="spellEnd"/>
+                                    <w:r>
+                                      <w:rPr>
+                                        <w:color w:val="5B9BD5" w:themeColor="accent1"/>
+                                        <w:sz w:val="36"/>
+                                        <w:szCs w:val="36"/>
+                                      </w:rPr>
+                                      <w:t xml:space="preserve"> y</w:t>
                                     </w:r>
                                     <w:r>
                                       <w:rPr>
@@ -1084,7 +1138,25 @@
                                   <w:sz w:val="36"/>
                                   <w:szCs w:val="36"/>
                                 </w:rPr>
-                                <w:t>Mario Resa y</w:t>
+                                <w:t xml:space="preserve">Mario </w:t>
+                              </w:r>
+                              <w:proofErr w:type="spellStart"/>
+                              <w:r>
+                                <w:rPr>
+                                  <w:color w:val="5B9BD5" w:themeColor="accent1"/>
+                                  <w:sz w:val="36"/>
+                                  <w:szCs w:val="36"/>
+                                </w:rPr>
+                                <w:t>Resa</w:t>
+                              </w:r>
+                              <w:proofErr w:type="spellEnd"/>
+                              <w:r>
+                                <w:rPr>
+                                  <w:color w:val="5B9BD5" w:themeColor="accent1"/>
+                                  <w:sz w:val="36"/>
+                                  <w:szCs w:val="36"/>
+                                </w:rPr>
+                                <w:t xml:space="preserve"> y</w:t>
                               </w:r>
                               <w:r>
                                 <w:rPr>
@@ -1941,21 +2013,7 @@
                 <w:rStyle w:val="Hipervnculo"/>
                 <w:noProof/>
               </w:rPr>
-              <w:t>Mode</w:t>
-            </w:r>
-            <w:r>
-              <w:rPr>
-                <w:rStyle w:val="Hipervnculo"/>
-                <w:noProof/>
-              </w:rPr>
-              <w:t>l</w:t>
-            </w:r>
-            <w:r>
-              <w:rPr>
-                <w:rStyle w:val="Hipervnculo"/>
-                <w:noProof/>
-              </w:rPr>
-              <w:t>os</w:t>
+              <w:t>Modelos</w:t>
             </w:r>
             <w:r>
               <w:rPr>
@@ -2104,6 +2162,7 @@
       <w:r>
         <w:t xml:space="preserve">siglas de </w:t>
       </w:r>
+      <w:proofErr w:type="spellStart"/>
       <w:r>
         <w:rPr>
           <w:b/>
@@ -2111,87 +2170,122 @@
           <w:i/>
           <w:iCs/>
         </w:rPr>
-        <w:t>Not Only SQL</w:t>
-      </w:r>
-      <w:r>
-        <w:t>, es decir no solo SQ</w:t>
-      </w:r>
-      <w:r>
-        <w:t>L (no relacionales).</w:t>
-      </w:r>
-    </w:p>
-    <w:p>
-      <w:pPr>
-        <w:spacing w:before="240" w:line="360" w:lineRule="auto"/>
-        <w:jc w:val="both"/>
-      </w:pPr>
-      <w:r>
-        <w:t xml:space="preserve">Las BBDD no relacionales se caracterizan en que no </w:t>
-      </w:r>
-      <w:r>
-        <w:t>se utilizan estructuras tan sencillas como las tablas</w:t>
-      </w:r>
-      <w:r>
-        <w:t>, ni se almacena sus datos en forma de registros o campos</w:t>
-      </w:r>
-      <w:r>
-        <w:t xml:space="preserve">. </w:t>
-      </w:r>
-      <w:r>
-        <w:t>Esto nos indica que hay cierta flexibilidad a la hora de almacenar información</w:t>
-      </w:r>
-      <w:r>
-        <w:t xml:space="preserve"> y que </w:t>
-      </w:r>
-      <w:r>
-        <w:t>es muy fácil adaptarse a las necesidades de cualquier proyecto a desarrollar</w:t>
-      </w:r>
-      <w:r>
-        <w:t xml:space="preserve">. </w:t>
-      </w:r>
-    </w:p>
-    <w:p>
-      <w:pPr>
-        <w:spacing w:before="240" w:line="360" w:lineRule="auto"/>
-        <w:jc w:val="both"/>
-      </w:pPr>
-      <w:r>
-        <w:t xml:space="preserve">A parte de acceder a la información </w:t>
-      </w:r>
-      <w:r>
-        <w:t>en una BBDD de forma local, tenemos la opción de hacerlo de forma remota, las API</w:t>
-      </w:r>
-      <w:r>
-        <w:t xml:space="preserve">. </w:t>
-      </w:r>
-      <w:r>
-        <w:t>Una API, o </w:t>
-      </w:r>
-      <w:r>
-        <w:rPr>
+        <w:t>Not</w:t>
+      </w:r>
+      <w:proofErr w:type="spellEnd"/>
+      <w:r>
+        <w:rPr>
+          <w:b/>
+          <w:bCs/>
           <w:i/>
           <w:iCs/>
         </w:rPr>
-        <w:t>interfaz de programación de aplicaciones</w:t>
-      </w:r>
-      <w:r>
-        <w:t>, es un conjunto de reglas que definen cómo pueden las aplicaciones o los dispositivos conectarse y comunicarse entre sí. Una API REST es una API que cumple los principios de diseño del estilo de arquitectura REST o </w:t>
-      </w:r>
-      <w:r>
-        <w:rPr>
+        <w:t xml:space="preserve"> </w:t>
+      </w:r>
+      <w:proofErr w:type="spellStart"/>
+      <w:r>
+        <w:rPr>
+          <w:b/>
+          <w:bCs/>
           <w:i/>
           <w:iCs/>
         </w:rPr>
-        <w:t>transferencia de estado representacional</w:t>
-      </w:r>
-      <w:r>
-        <w:t>. Por este motivo, las API REST a veces se conocen como API RESTful</w:t>
-      </w:r>
-      <w:r>
-        <w:rPr>
+        <w:t>Only</w:t>
+      </w:r>
+      <w:proofErr w:type="spellEnd"/>
+      <w:r>
+        <w:rPr>
+          <w:b/>
+          <w:bCs/>
           <w:i/>
           <w:iCs/>
         </w:rPr>
+        <w:t xml:space="preserve"> SQL</w:t>
+      </w:r>
+      <w:r>
+        <w:t>, es decir no solo SQ</w:t>
+      </w:r>
+      <w:r>
+        <w:t>L (no relacionales).</w:t>
+      </w:r>
+    </w:p>
+    <w:p>
+      <w:pPr>
+        <w:spacing w:before="240" w:line="360" w:lineRule="auto"/>
+        <w:jc w:val="both"/>
+      </w:pPr>
+      <w:r>
+        <w:t xml:space="preserve">Las BBDD no relacionales se caracterizan en que no </w:t>
+      </w:r>
+      <w:r>
+        <w:t>se utilizan estructuras tan sencillas como las tablas</w:t>
+      </w:r>
+      <w:r>
+        <w:t>, ni se almacena sus datos en forma de registros o campos</w:t>
+      </w:r>
+      <w:r>
+        <w:t xml:space="preserve">. </w:t>
+      </w:r>
+      <w:r>
+        <w:t>Esto nos indica que hay cierta flexibilidad a la hora de almacenar información</w:t>
+      </w:r>
+      <w:r>
+        <w:t xml:space="preserve"> y que </w:t>
+      </w:r>
+      <w:r>
+        <w:t>es muy fácil adaptarse a las necesidades de cualquier proyecto a desarrollar</w:t>
+      </w:r>
+      <w:r>
+        <w:t xml:space="preserve">. </w:t>
+      </w:r>
+    </w:p>
+    <w:p>
+      <w:pPr>
+        <w:spacing w:before="240" w:line="360" w:lineRule="auto"/>
+        <w:jc w:val="both"/>
+      </w:pPr>
+      <w:r>
+        <w:t xml:space="preserve">A parte de acceder a la información </w:t>
+      </w:r>
+      <w:r>
+        <w:t>en una BBDD de forma local, tenemos la opción de hacerlo de forma remota, las API</w:t>
+      </w:r>
+      <w:r>
+        <w:t xml:space="preserve">. </w:t>
+      </w:r>
+      <w:r>
+        <w:t>Una API, o </w:t>
+      </w:r>
+      <w:r>
+        <w:rPr>
+          <w:i/>
+          <w:iCs/>
+        </w:rPr>
+        <w:t>interfaz de programación de aplicaciones</w:t>
+      </w:r>
+      <w:r>
+        <w:t>, es un conjunto de reglas que definen cómo pueden las aplicaciones o los dispositivos conectarse y comunicarse entre sí. Una API REST es una API que cumple los principios de diseño del estilo de arquitectura REST o </w:t>
+      </w:r>
+      <w:r>
+        <w:rPr>
+          <w:i/>
+          <w:iCs/>
+        </w:rPr>
+        <w:t>transferencia de estado representacional</w:t>
+      </w:r>
+      <w:r>
+        <w:t xml:space="preserve">. Por este motivo, las API REST a veces se conocen como API </w:t>
+      </w:r>
+      <w:proofErr w:type="spellStart"/>
+      <w:r>
+        <w:t>RESTful</w:t>
+      </w:r>
+      <w:proofErr w:type="spellEnd"/>
+      <w:r>
+        <w:rPr>
+          <w:i/>
+          <w:iCs/>
+        </w:rPr>
         <w:t>.</w:t>
       </w:r>
       <w:r>
@@ -2341,8 +2435,17 @@
         <w:t xml:space="preserve">Como el proyecto </w:t>
       </w:r>
       <w:r>
-        <w:t xml:space="preserve">necesita de acceso a una API Rest, se ha optado por utilizar </w:t>
-      </w:r>
+        <w:t xml:space="preserve">necesita de acceso a una API </w:t>
+      </w:r>
+      <w:proofErr w:type="spellStart"/>
+      <w:r>
+        <w:t>Rest</w:t>
+      </w:r>
+      <w:proofErr w:type="spellEnd"/>
+      <w:r>
+        <w:t xml:space="preserve">, se ha optado por utilizar </w:t>
+      </w:r>
+      <w:proofErr w:type="spellStart"/>
       <w:r>
         <w:rPr>
           <w:b/>
@@ -2350,12 +2453,42 @@
         </w:rPr>
         <w:t>KtorFit</w:t>
       </w:r>
+      <w:proofErr w:type="spellEnd"/>
       <w:r>
         <w:t xml:space="preserve">: </w:t>
       </w:r>
       <w:r>
-        <w:t>es un cliente HTTP / procesador de símbolos Kotlin para Kotlin multiplataforma (Js, Jvm, Android, iOS, Linux) que utiliza clientes KSP y Ktor inspirados en Retrofit</w:t>
-      </w:r>
+        <w:t>es un cliente HTTP / procesador de símbolos Kotlin para Kotlin multiplataforma (</w:t>
+      </w:r>
+      <w:proofErr w:type="spellStart"/>
+      <w:r>
+        <w:t>Js</w:t>
+      </w:r>
+      <w:proofErr w:type="spellEnd"/>
+      <w:r>
+        <w:t xml:space="preserve">, </w:t>
+      </w:r>
+      <w:proofErr w:type="spellStart"/>
+      <w:r>
+        <w:t>Jvm</w:t>
+      </w:r>
+      <w:proofErr w:type="spellEnd"/>
+      <w:r>
+        <w:t xml:space="preserve">, Android, iOS, Linux) que utiliza clientes KSP y </w:t>
+      </w:r>
+      <w:proofErr w:type="spellStart"/>
+      <w:r>
+        <w:t>Ktor</w:t>
+      </w:r>
+      <w:proofErr w:type="spellEnd"/>
+      <w:r>
+        <w:t xml:space="preserve"> inspirados en </w:t>
+      </w:r>
+      <w:proofErr w:type="spellStart"/>
+      <w:r>
+        <w:t>Retrofit</w:t>
+      </w:r>
+      <w:proofErr w:type="spellEnd"/>
       <w:r>
         <w:rPr>
           <w:rStyle w:val="Refdenotaalpie"/>
@@ -2391,7 +2524,15 @@
         <w:t xml:space="preserve">: </w:t>
       </w:r>
       <w:r>
-        <w:t>cache4k proporciona una caché de clave-valor en memoria simple para Kotlin Multiplatform, con soporte para desalojos basados en el tiempo (expiración) y basados en el tamaño.</w:t>
+        <w:t xml:space="preserve">cache4k proporciona una caché de clave-valor en memoria simple para Kotlin </w:t>
+      </w:r>
+      <w:proofErr w:type="spellStart"/>
+      <w:r>
+        <w:t>Multiplatform</w:t>
+      </w:r>
+      <w:proofErr w:type="spellEnd"/>
+      <w:r>
+        <w:t>, con soporte para desalojos basados en el tiempo (expiración) y basados en el tamaño.</w:t>
       </w:r>
       <w:r>
         <w:rPr>
@@ -2406,10 +2547,26 @@
         <w:jc w:val="both"/>
       </w:pPr>
       <w:r>
-        <w:t xml:space="preserve">Mongo Atlas se utilizará para guardar todo el contenido de la aplicación, KtorFit se usará para </w:t>
-      </w:r>
-      <w:r>
-        <w:t>acceder a la API Rest dada y Cache4K para tener los datos especificados guardados en memoria de forma temporal.</w:t>
+        <w:t xml:space="preserve">Mongo Atlas se utilizará para guardar todo el contenido de la aplicación, </w:t>
+      </w:r>
+      <w:proofErr w:type="spellStart"/>
+      <w:r>
+        <w:t>KtorFit</w:t>
+      </w:r>
+      <w:proofErr w:type="spellEnd"/>
+      <w:r>
+        <w:t xml:space="preserve"> se usará para </w:t>
+      </w:r>
+      <w:r>
+        <w:t xml:space="preserve">acceder a la API </w:t>
+      </w:r>
+      <w:proofErr w:type="spellStart"/>
+      <w:r>
+        <w:t>Rest</w:t>
+      </w:r>
+      <w:proofErr w:type="spellEnd"/>
+      <w:r>
+        <w:t xml:space="preserve"> dada y Cache4K para tener los datos especificados guardados en memoria de forma temporal.</w:t>
       </w:r>
     </w:p>
     <w:p>
@@ -2718,7 +2875,15 @@
         <w:t xml:space="preserve">, pero que no suceda en el otro sentido. </w:t>
       </w:r>
       <w:r>
-        <w:t xml:space="preserve">El motivo de esta elección es que nos parecía mas sencillo consultar el pedido </w:t>
+        <w:t xml:space="preserve">El motivo de esta elección es que nos parecía </w:t>
+      </w:r>
+      <w:proofErr w:type="spellStart"/>
+      <w:r>
+        <w:t>mas</w:t>
+      </w:r>
+      <w:proofErr w:type="spellEnd"/>
+      <w:r>
+        <w:t xml:space="preserve"> sencillo consultar el pedido </w:t>
       </w:r>
       <w:r>
         <w:t xml:space="preserve">de un usuario con la identificación de </w:t>
@@ -3777,7 +3942,15 @@
         <w:t>Máquina</w:t>
       </w:r>
       <w:r>
-        <w:t>, encordadora, personalizadora, turno</w:t>
+        <w:t xml:space="preserve">, </w:t>
+      </w:r>
+      <w:proofErr w:type="spellStart"/>
+      <w:r>
+        <w:t>encordadora</w:t>
+      </w:r>
+      <w:proofErr w:type="spellEnd"/>
+      <w:r>
+        <w:t>, personalizadora, turno</w:t>
       </w:r>
       <w:bookmarkEnd w:id="7"/>
     </w:p>
@@ -3899,50 +4072,25 @@
           <w:i/>
           <w:iCs/>
         </w:rPr>
-        <w:t xml:space="preserve"> Encordadora</w:t>
-      </w:r>
-      <w:r>
-        <w:t xml:space="preserve">. Teníamos la elección de hacer dos máquinas por separado, pero </w:t>
-      </w:r>
-      <w:r>
-        <w:t xml:space="preserve">quisimos ver si podíamos trabajar con herencia en el proyecto. </w:t>
-      </w:r>
-      <w:r>
-        <w:t xml:space="preserve">Teniendo dichas máquinas por separado, estas se relacionan cada una con la clase </w:t>
-      </w:r>
+        <w:t xml:space="preserve"> </w:t>
+      </w:r>
+      <w:proofErr w:type="spellStart"/>
       <w:r>
         <w:rPr>
           <w:i/>
           <w:iCs/>
         </w:rPr>
-        <w:t>Turno</w:t>
-      </w:r>
-      <w:r>
-        <w:t xml:space="preserve">. En ambas relaciones tenemos uno a muchos, es decir, </w:t>
-      </w:r>
-      <w:r>
-        <w:t>las maquinas tienen un turno, y los turnos pueden o no tener máquinas</w:t>
-      </w:r>
-      <w:r>
-        <w:t xml:space="preserve"> asociadas</w:t>
-      </w:r>
-      <w:r>
-        <w:t>.</w:t>
-      </w:r>
-    </w:p>
-    <w:p>
-      <w:pPr>
-        <w:spacing w:before="240" w:line="360" w:lineRule="auto"/>
-        <w:jc w:val="both"/>
-      </w:pPr>
-      <w:r>
-        <w:t xml:space="preserve">En esta ocasión, se ha elegido que los turnos estén en las máquinas, y no viceversa. </w:t>
-      </w:r>
-      <w:r>
-        <w:t>Nos pareció más cómodo consultar en las propias máquinas si están asociadas a un turno</w:t>
-      </w:r>
-      <w:r>
-        <w:t xml:space="preserve">, en vez de hacerlo mediante la clase </w:t>
+        <w:t>Encordadora</w:t>
+      </w:r>
+      <w:proofErr w:type="spellEnd"/>
+      <w:r>
+        <w:t xml:space="preserve">. Teníamos la elección de hacer dos máquinas por separado, pero </w:t>
+      </w:r>
+      <w:r>
+        <w:t xml:space="preserve">quisimos ver si podíamos trabajar con herencia en el proyecto. </w:t>
+      </w:r>
+      <w:r>
+        <w:t xml:space="preserve">Teniendo dichas máquinas por separado, estas se relacionan cada una con la clase </w:t>
       </w:r>
       <w:r>
         <w:rPr>
@@ -3952,6 +4100,15 @@
         <w:t>Turno</w:t>
       </w:r>
       <w:r>
+        <w:t xml:space="preserve">. En ambas relaciones tenemos uno a muchos, es decir, </w:t>
+      </w:r>
+      <w:r>
+        <w:t>las maquinas tienen un turno, y los turnos pueden o no tener máquinas</w:t>
+      </w:r>
+      <w:r>
+        <w:t xml:space="preserve"> asociadas</w:t>
+      </w:r>
+      <w:r>
         <w:t>.</w:t>
       </w:r>
     </w:p>
@@ -3960,6 +4117,47 @@
         <w:spacing w:before="240" w:line="360" w:lineRule="auto"/>
         <w:jc w:val="both"/>
       </w:pPr>
+      <w:r>
+        <w:t>En esta ocasión, se ha elegido que los turnos estén en las máquinas, y no viceversa</w:t>
+      </w:r>
+      <w:r>
+        <w:t xml:space="preserve">, es decir, embebemos </w:t>
+      </w:r>
+      <w:r>
+        <w:rPr>
+          <w:i/>
+          <w:iCs/>
+        </w:rPr>
+        <w:t>Turno</w:t>
+      </w:r>
+      <w:r>
+        <w:t xml:space="preserve"> en las máquinas</w:t>
+      </w:r>
+      <w:r>
+        <w:t xml:space="preserve">. </w:t>
+      </w:r>
+      <w:r>
+        <w:t>Nos pareció más cómodo consultar en las propias máquinas si están asociadas a un turno</w:t>
+      </w:r>
+      <w:r>
+        <w:t xml:space="preserve">, en vez de hacerlo mediante la clase </w:t>
+      </w:r>
+      <w:r>
+        <w:rPr>
+          <w:i/>
+          <w:iCs/>
+        </w:rPr>
+        <w:t>Turno</w:t>
+      </w:r>
+      <w:r>
+        <w:t>.</w:t>
+      </w:r>
+    </w:p>
+    <w:p>
+      <w:pPr>
+        <w:spacing w:before="240" w:line="360" w:lineRule="auto"/>
+        <w:jc w:val="both"/>
+      </w:pPr>
     </w:p>
     <w:p>
       <w:pPr>
@@ -3984,11 +4182,13 @@
         <w:pStyle w:val="Ttulo3"/>
       </w:pPr>
       <w:bookmarkStart w:id="8" w:name="_Toc126166038"/>
+      <w:proofErr w:type="spellStart"/>
       <w:r>
         <w:lastRenderedPageBreak/>
         <w:t>Enums</w:t>
       </w:r>
       <w:bookmarkEnd w:id="8"/>
+      <w:proofErr w:type="spellEnd"/>
     </w:p>
     <w:p>
       <w:pPr>
@@ -4002,7 +4202,15 @@
         <w:t>,</w:t>
       </w:r>
       <w:r>
-        <w:t xml:space="preserve"> dejamos señalados cómo se han configurado los enums en el diagrama. Aunque no hacen parte directa de c</w:t>
+        <w:t xml:space="preserve"> dejamos señalados cómo se han configurado los </w:t>
+      </w:r>
+      <w:proofErr w:type="spellStart"/>
+      <w:r>
+        <w:t>enums</w:t>
+      </w:r>
+      <w:proofErr w:type="spellEnd"/>
+      <w:r>
+        <w:t xml:space="preserve"> en el diagrama. Aunque no hacen parte directa de c</w:t>
       </w:r>
       <w:r>
         <w:t>ómo se relacionan las clases del proyecto, es importante señal que sí hacen parte en la configuración de un diagrama de clase</w:t>
@@ -4208,10 +4416,12 @@
         <w:pStyle w:val="Ttulo3"/>
       </w:pPr>
       <w:bookmarkStart w:id="10" w:name="_Toc126166040"/>
+      <w:proofErr w:type="spellStart"/>
       <w:r>
         <w:t>Gradle</w:t>
       </w:r>
       <w:bookmarkEnd w:id="10"/>
+      <w:proofErr w:type="spellEnd"/>
     </w:p>
     <w:p>
       <w:pPr>
@@ -4222,7 +4432,15 @@
         <w:t xml:space="preserve">Ya que nuestro proyecto necesita de diferentes tecnologías para funcionar, lo primero que debemos hacer es configurar </w:t>
       </w:r>
       <w:r>
-        <w:t>el Gradle, es decir, introducir las dependencias que harán funcionar correctamente la aplicación.</w:t>
+        <w:t xml:space="preserve">el </w:t>
+      </w:r>
+      <w:proofErr w:type="spellStart"/>
+      <w:r>
+        <w:t>Gradle</w:t>
+      </w:r>
+      <w:proofErr w:type="spellEnd"/>
+      <w:r>
+        <w:t>, es decir, introducir las dependencias que harán funcionar correctamente la aplicación.</w:t>
       </w:r>
     </w:p>
     <w:p>
@@ -4308,8 +4526,13 @@
         <w:spacing w:before="240" w:line="360" w:lineRule="auto"/>
         <w:jc w:val="both"/>
       </w:pPr>
-      <w:r>
-        <w:t>KMongo.</w:t>
+      <w:proofErr w:type="spellStart"/>
+      <w:r>
+        <w:t>KMongo</w:t>
+      </w:r>
+      <w:proofErr w:type="spellEnd"/>
+      <w:r>
+        <w:t>.</w:t>
       </w:r>
       <w:r>
         <w:t xml:space="preserve"> </w:t>
@@ -4374,11 +4597,24 @@
         <w:spacing w:before="240" w:line="360" w:lineRule="auto"/>
         <w:jc w:val="both"/>
       </w:pPr>
-      <w:r>
-        <w:t>Coroutines.</w:t>
-      </w:r>
-      <w:r>
-        <w:t xml:space="preserve"> Para usar coroutines en Kotlin</w:t>
+      <w:proofErr w:type="spellStart"/>
+      <w:r>
+        <w:t>Coroutines</w:t>
+      </w:r>
+      <w:proofErr w:type="spellEnd"/>
+      <w:r>
+        <w:t>.</w:t>
+      </w:r>
+      <w:r>
+        <w:t xml:space="preserve"> Para usar </w:t>
+      </w:r>
+      <w:proofErr w:type="spellStart"/>
+      <w:r>
+        <w:t>coroutines</w:t>
+      </w:r>
+      <w:proofErr w:type="spellEnd"/>
+      <w:r>
+        <w:t xml:space="preserve"> en Kotlin</w:t>
       </w:r>
     </w:p>
     <w:p>
@@ -4506,9 +4742,22 @@
         <w:spacing w:before="240" w:line="360" w:lineRule="auto"/>
         <w:jc w:val="both"/>
       </w:pPr>
+      <w:proofErr w:type="spellStart"/>
       <w:r>
         <w:lastRenderedPageBreak/>
-        <w:t>Serializador. Serializador específico para Kotlin.</w:t>
+        <w:t>Serializador</w:t>
+      </w:r>
+      <w:proofErr w:type="spellEnd"/>
+      <w:r>
+        <w:t xml:space="preserve">. </w:t>
+      </w:r>
+      <w:proofErr w:type="spellStart"/>
+      <w:r>
+        <w:t>Serializador</w:t>
+      </w:r>
+      <w:proofErr w:type="spellEnd"/>
+      <w:r>
+        <w:t xml:space="preserve"> específico para Kotlin.</w:t>
       </w:r>
     </w:p>
     <w:p>
@@ -4567,8 +4816,21 @@
         <w:spacing w:before="240" w:line="360" w:lineRule="auto"/>
         <w:jc w:val="both"/>
       </w:pPr>
-      <w:r>
-        <w:t>BCrypt. Encriptador de contraseñas.</w:t>
+      <w:proofErr w:type="spellStart"/>
+      <w:r>
+        <w:t>BCrypt</w:t>
+      </w:r>
+      <w:proofErr w:type="spellEnd"/>
+      <w:r>
+        <w:t xml:space="preserve">. </w:t>
+      </w:r>
+      <w:proofErr w:type="spellStart"/>
+      <w:r>
+        <w:t>Encriptador</w:t>
+      </w:r>
+      <w:proofErr w:type="spellEnd"/>
+      <w:r>
+        <w:t xml:space="preserve"> de contraseñas.</w:t>
       </w:r>
     </w:p>
     <w:p>
@@ -4627,11 +4889,23 @@
         <w:spacing w:before="240" w:line="360" w:lineRule="auto"/>
         <w:jc w:val="both"/>
       </w:pPr>
-      <w:r>
-        <w:t xml:space="preserve">KtorFit. </w:t>
-      </w:r>
-      <w:r>
-        <w:t>Retrofit pero para Kotlin.</w:t>
+      <w:proofErr w:type="spellStart"/>
+      <w:r>
+        <w:t>KtorFit</w:t>
+      </w:r>
+      <w:proofErr w:type="spellEnd"/>
+      <w:r>
+        <w:t xml:space="preserve">. </w:t>
+      </w:r>
+      <w:proofErr w:type="spellStart"/>
+      <w:proofErr w:type="gramStart"/>
+      <w:r>
+        <w:t>Retrofit</w:t>
+      </w:r>
+      <w:proofErr w:type="spellEnd"/>
+      <w:proofErr w:type="gramEnd"/>
+      <w:r>
+        <w:t xml:space="preserve"> pero para Kotlin.</w:t>
       </w:r>
     </w:p>
     <w:p>
@@ -4690,8 +4964,21 @@
         <w:spacing w:before="240" w:line="360" w:lineRule="auto"/>
         <w:jc w:val="both"/>
       </w:pPr>
-      <w:r>
-        <w:t>Serializador en Ktor.</w:t>
+      <w:proofErr w:type="spellStart"/>
+      <w:r>
+        <w:t>Serializador</w:t>
+      </w:r>
+      <w:proofErr w:type="spellEnd"/>
+      <w:r>
+        <w:t xml:space="preserve"> en </w:t>
+      </w:r>
+      <w:proofErr w:type="spellStart"/>
+      <w:r>
+        <w:t>Ktor</w:t>
+      </w:r>
+      <w:proofErr w:type="spellEnd"/>
+      <w:r>
+        <w:t>.</w:t>
       </w:r>
     </w:p>
     <w:p>
@@ -4976,7 +5263,15 @@
         <w:t xml:space="preserve"> y @Contextual. Estas etiquetas nos sirven para que la serialización de los objetos creados </w:t>
       </w:r>
       <w:r>
-        <w:t xml:space="preserve">se haga de forma correcta, y así no tener ningún problema a la hora de utilizar Json </w:t>
+        <w:t xml:space="preserve">se haga de forma correcta, y así no tener ningún problema a la hora de utilizar </w:t>
+      </w:r>
+      <w:proofErr w:type="spellStart"/>
+      <w:r>
+        <w:t>Json</w:t>
+      </w:r>
+      <w:proofErr w:type="spellEnd"/>
+      <w:r>
+        <w:t xml:space="preserve"> </w:t>
       </w:r>
       <w:r>
         <w:t>para el manejo de la información.</w:t>
@@ -4985,7 +5280,15 @@
         <w:t xml:space="preserve"> Las últimas dos etiquetas nos ayudan a no tener problemas en la obtención </w:t>
       </w:r>
       <w:r>
-        <w:t>de UUID y el Id de Kmongo.</w:t>
+        <w:t xml:space="preserve">de UUID y el Id de </w:t>
+      </w:r>
+      <w:proofErr w:type="spellStart"/>
+      <w:r>
+        <w:t>Kmongo</w:t>
+      </w:r>
+      <w:proofErr w:type="spellEnd"/>
+      <w:r>
+        <w:t>.</w:t>
       </w:r>
     </w:p>
     <w:p>
@@ -5095,8 +5398,13 @@
         <w:t>adquirido, multiplicado por la cantidad</w:t>
       </w:r>
       <w:r>
-        <w:t xml:space="preserve"> del mismo</w:t>
-      </w:r>
+        <w:t xml:space="preserve"> </w:t>
+      </w:r>
+      <w:proofErr w:type="gramStart"/>
+      <w:r>
+        <w:t>del mismo</w:t>
+      </w:r>
+      <w:proofErr w:type="gramEnd"/>
       <w:r>
         <w:t xml:space="preserve"> (dicho método se explicará más adelante).</w:t>
       </w:r>
@@ -5161,7 +5469,15 @@
         <w:jc w:val="both"/>
       </w:pPr>
       <w:r>
-        <w:t xml:space="preserve">En el caso de encordar, se “settea” </w:t>
+        <w:t>En el caso de encordar, se “</w:t>
+      </w:r>
+      <w:proofErr w:type="spellStart"/>
+      <w:r>
+        <w:t>settea</w:t>
+      </w:r>
+      <w:proofErr w:type="spellEnd"/>
+      <w:r>
+        <w:t xml:space="preserve">” </w:t>
       </w:r>
       <w:r>
         <w:t xml:space="preserve">el precio </w:t>
@@ -5341,6 +5657,7 @@
       <w:r>
         <w:t xml:space="preserve">Las tres primeras se inicializan a </w:t>
       </w:r>
+      <w:proofErr w:type="spellStart"/>
       <w:r>
         <w:rPr>
           <w:i/>
@@ -5348,6 +5665,7 @@
         </w:rPr>
         <w:t>null</w:t>
       </w:r>
+      <w:proofErr w:type="spellEnd"/>
       <w:r>
         <w:t xml:space="preserve"> </w:t>
       </w:r>
@@ -5463,8 +5781,13 @@
         <w:t>antes explicado). Por otro lado, tendría también una lista de tareas</w:t>
       </w:r>
       <w:r>
-        <w:t>, la cual modificaría el valor del precio. Es por ello que</w:t>
-      </w:r>
+        <w:t xml:space="preserve">, la cual modificaría el valor del precio. Es por ello </w:t>
+      </w:r>
+      <w:proofErr w:type="gramStart"/>
+      <w:r>
+        <w:t>que</w:t>
+      </w:r>
+      <w:proofErr w:type="gramEnd"/>
       <w:r>
         <w:t>,</w:t>
       </w:r>
@@ -5481,6 +5804,7 @@
       <w:r>
         <w:t xml:space="preserve">, lo que hacemos es un </w:t>
       </w:r>
+      <w:proofErr w:type="spellStart"/>
       <w:r>
         <w:rPr>
           <w:i/>
@@ -5488,6 +5812,7 @@
         </w:rPr>
         <w:t>sumOf</w:t>
       </w:r>
+      <w:proofErr w:type="spellEnd"/>
       <w:r>
         <w:t xml:space="preserve"> en la lista</w:t>
       </w:r>
@@ -5593,7 +5918,19 @@
         <w:t xml:space="preserve"> es muy importante en nuestro proyecto, </w:t>
       </w:r>
       <w:r>
-        <w:t>se esperaría suponer que en la misma hubieran más clase externas</w:t>
+        <w:t xml:space="preserve">se esperaría suponer que en la misma </w:t>
+      </w:r>
+      <w:r>
+        <w:t>hubiera</w:t>
+      </w:r>
+      <w:r>
+        <w:t xml:space="preserve"> más clase</w:t>
+      </w:r>
+      <w:r>
+        <w:t>s</w:t>
+      </w:r>
+      <w:r>
+        <w:t xml:space="preserve"> externas</w:t>
       </w:r>
       <w:r>
         <w:t xml:space="preserve">, ya que hace parte no solo de los pedidos, sino también en las raquetas, e incluso </w:t>
@@ -5630,9 +5967,11 @@
       <w:r>
         <w:t>“</w:t>
       </w:r>
+      <w:proofErr w:type="spellStart"/>
       <w:r>
         <w:t>re-encordar</w:t>
       </w:r>
+      <w:proofErr w:type="spellEnd"/>
       <w:r>
         <w:t xml:space="preserve">” una raqueta </w:t>
       </w:r>
@@ -5798,10 +6137,7 @@
       </w:pPr>
       <w:r>
         <w:lastRenderedPageBreak/>
-        <w:t xml:space="preserve">A pesar de que </w:t>
-      </w:r>
-      <w:r>
-        <w:t xml:space="preserve">la clase </w:t>
+        <w:t xml:space="preserve">Como ya se explicó en el diagrama, </w:t>
       </w:r>
       <w:r>
         <w:rPr>
@@ -5811,45 +6147,35 @@
         <w:t>Turno</w:t>
       </w:r>
       <w:r>
-        <w:t xml:space="preserve"> no necesariamente tendría que ser una clase </w:t>
+        <w:t xml:space="preserve"> estará embebida en </w:t>
+      </w:r>
+      <w:r>
+        <w:t>las máquinas. De esta manera</w:t>
+      </w:r>
+      <w:r>
+        <w:t xml:space="preserve"> nos era </w:t>
+      </w:r>
+      <w:r>
+        <w:t xml:space="preserve">más cómodo </w:t>
+      </w:r>
+      <w:r>
+        <w:t xml:space="preserve">consultar los turnos de los trabajadores en la colección </w:t>
       </w:r>
       <w:r>
         <w:rPr>
           <w:i/>
           <w:iCs/>
         </w:rPr>
-        <w:t>per se</w:t>
-      </w:r>
-      <w:r>
-        <w:t>,</w:t>
-      </w:r>
-      <w:r>
-        <w:t xml:space="preserve"> </w:t>
-      </w:r>
-      <w:r>
-        <w:t>nosotros consideramos que sería importante que lo fuera</w:t>
-      </w:r>
-      <w:r>
-        <w:t xml:space="preserve"> ya que era más cómodo </w:t>
-      </w:r>
-      <w:r>
-        <w:t xml:space="preserve">consultar los turnos de los trabajadores en la colección </w:t>
+        <w:t>Turno</w:t>
+      </w:r>
+      <w:r>
+        <w:t xml:space="preserve"> que desde </w:t>
       </w:r>
       <w:r>
         <w:rPr>
           <w:i/>
           <w:iCs/>
         </w:rPr>
-        <w:t>Turno</w:t>
-      </w:r>
-      <w:r>
-        <w:t xml:space="preserve"> que desde </w:t>
-      </w:r>
-      <w:r>
-        <w:rPr>
-          <w:i/>
-          <w:iCs/>
-        </w:rPr>
         <w:t>Usuario</w:t>
       </w:r>
       <w:r>
@@ -5873,6 +6199,9 @@
         <w:jc w:val="both"/>
       </w:pPr>
       <w:r>
+        <w:rPr>
+          <w:noProof/>
+        </w:rPr>
         <w:drawing>
           <wp:inline distT="0" distB="0" distL="0" distR="0" wp14:anchorId="4FE152C9" wp14:editId="53E1B7A6">
             <wp:extent cx="5400040" cy="2300605"/>
@@ -5934,6 +6263,7 @@
       <w:r>
         <w:t xml:space="preserve">las variables que salen en la imagen. Éstas, al final, serán heredadas en las clases </w:t>
       </w:r>
+      <w:proofErr w:type="spellStart"/>
       <w:r>
         <w:rPr>
           <w:i/>
@@ -5941,6 +6271,7 @@
         </w:rPr>
         <w:t>Encordadora</w:t>
       </w:r>
+      <w:proofErr w:type="spellEnd"/>
       <w:r>
         <w:t xml:space="preserve"> y </w:t>
       </w:r>
@@ -5959,9 +6290,11 @@
       <w:pPr>
         <w:pStyle w:val="Ttulo4"/>
       </w:pPr>
+      <w:proofErr w:type="spellStart"/>
       <w:r>
         <w:t>Encordadora</w:t>
       </w:r>
+      <w:proofErr w:type="spellEnd"/>
       <w:r>
         <w:t xml:space="preserve"> y Personalizadora</w:t>
       </w:r>
@@ -5972,6 +6305,9 @@
         <w:jc w:val="center"/>
       </w:pPr>
       <w:r>
+        <w:rPr>
+          <w:noProof/>
+        </w:rPr>
         <w:drawing>
           <wp:inline distT="0" distB="0" distL="0" distR="0" wp14:anchorId="04133C95" wp14:editId="099483B4">
             <wp:extent cx="4299179" cy="3398293"/>
@@ -6034,6 +6370,7 @@
       <w:r>
         <w:t xml:space="preserve">la clase </w:t>
       </w:r>
+      <w:proofErr w:type="spellStart"/>
       <w:r>
         <w:rPr>
           <w:i/>
@@ -6041,11 +6378,20 @@
         </w:rPr>
         <w:t>Encordadora</w:t>
       </w:r>
+      <w:proofErr w:type="spellEnd"/>
       <w:r>
         <w:t>. Esta clase, además de tener las de la herencia, tiene otras tres</w:t>
       </w:r>
       <w:r>
-        <w:t xml:space="preserve"> que definirían el tipo de encordadora tiene la tienda (proyecto).</w:t>
+        <w:t xml:space="preserve"> que definirían el tipo de </w:t>
+      </w:r>
+      <w:proofErr w:type="spellStart"/>
+      <w:r>
+        <w:t>encordadora</w:t>
+      </w:r>
+      <w:proofErr w:type="spellEnd"/>
+      <w:r>
+        <w:t xml:space="preserve"> tiene la tienda (proyecto).</w:t>
       </w:r>
       <w:r>
         <w:t xml:space="preserve"> Lo mismo sucede con la clase </w:t>
@@ -6067,6 +6413,9 @@
         <w:jc w:val="center"/>
       </w:pPr>
       <w:r>
+        <w:rPr>
+          <w:noProof/>
+        </w:rPr>
         <w:drawing>
           <wp:inline distT="0" distB="0" distL="0" distR="0" wp14:anchorId="107DD596" wp14:editId="2A51E4C0">
             <wp:extent cx="4205861" cy="3336399"/>
@@ -6122,6 +6471,9 @@
         <w:jc w:val="both"/>
       </w:pPr>
       <w:r>
+        <w:rPr>
+          <w:noProof/>
+        </w:rPr>
         <w:drawing>
           <wp:inline distT="0" distB="0" distL="0" distR="0" wp14:anchorId="18134830" wp14:editId="1FCF7E6C">
             <wp:extent cx="5400040" cy="2211705"/>
@@ -6178,8 +6530,140 @@
         <w:t>. Esta clase se ocupa de devolver un código y un mensaje según la ejecución de una función.</w:t>
       </w:r>
     </w:p>
+    <w:p>
+      <w:pPr>
+        <w:spacing w:before="240" w:line="360" w:lineRule="auto"/>
+        <w:jc w:val="both"/>
+      </w:pPr>
+    </w:p>
+    <w:p>
+      <w:pPr>
+        <w:spacing w:before="240" w:line="360" w:lineRule="auto"/>
+        <w:jc w:val="both"/>
+      </w:pPr>
+    </w:p>
+    <w:p>
+      <w:pPr>
+        <w:pStyle w:val="Ttulo3"/>
+      </w:pPr>
+      <w:r>
+        <w:lastRenderedPageBreak/>
+        <w:t>DTO</w:t>
+      </w:r>
+    </w:p>
+    <w:p>
+      <w:pPr>
+        <w:spacing w:before="240" w:line="360" w:lineRule="auto"/>
+        <w:jc w:val="both"/>
+      </w:pPr>
+      <w:r>
+        <w:t>En este proyecto también hemos contado con DTO</w:t>
+      </w:r>
+      <w:r>
+        <w:t>(</w:t>
+      </w:r>
+      <w:r>
+        <w:rPr>
+          <w:i/>
+          <w:iCs/>
+        </w:rPr>
+        <w:t xml:space="preserve">Data Transfer </w:t>
+      </w:r>
+      <w:proofErr w:type="spellStart"/>
+      <w:r>
+        <w:rPr>
+          <w:i/>
+          <w:iCs/>
+        </w:rPr>
+        <w:t>Object</w:t>
+      </w:r>
+      <w:proofErr w:type="spellEnd"/>
+      <w:r>
+        <w:t>)</w:t>
+      </w:r>
+      <w:r>
+        <w:t xml:space="preserve"> a la hora de devolver por la consola cierta información. </w:t>
+      </w:r>
+      <w:r>
+        <w:t xml:space="preserve">Comparten cierta similitud con las clases modelos equivalentes, </w:t>
+      </w:r>
+      <w:r>
+        <w:t>por lo que solo se mostrarán cómo han quedado en las siguientes imágenes</w:t>
+      </w:r>
+      <w:r>
+        <w:t xml:space="preserve">, añadiendo también que cada una de estas nuevas clases cuentan con un </w:t>
+      </w:r>
+      <w:r>
+        <w:t>método que convierte los objetos del modelo a éstos nuevos DTO. El resultado ha sido el siguiente:</w:t>
+      </w:r>
+    </w:p>
+    <w:p>
+      <w:pPr>
+        <w:pStyle w:val="Ttulo4"/>
+      </w:pPr>
+      <w:r>
+        <w:t>Usuario</w:t>
+      </w:r>
+    </w:p>
+    <w:p>
+      <w:pPr>
+        <w:spacing w:before="240" w:line="360" w:lineRule="auto"/>
+        <w:jc w:val="center"/>
+      </w:pPr>
+      <w:r>
+        <w:drawing>
+          <wp:inline distT="0" distB="0" distL="0" distR="0" wp14:anchorId="60EECA22" wp14:editId="3992A2A6">
+            <wp:extent cx="2287969" cy="3474720"/>
+            <wp:effectExtent l="0" t="0" r="0" b="0"/>
+            <wp:docPr id="34" name="Imagen 34" descr="Texto&#10;&#10;Descripción generada automáticamente"/>
+            <wp:cNvGraphicFramePr>
+              <a:graphicFrameLocks xmlns:a="http://schemas.openxmlformats.org/drawingml/2006/main" noChangeAspect="1"/>
+            </wp:cNvGraphicFramePr>
+            <a:graphic xmlns:a="http://schemas.openxmlformats.org/drawingml/2006/main">
+              <a:graphicData uri="http://schemas.openxmlformats.org/drawingml/2006/picture">
+                <pic:pic xmlns:pic="http://schemas.openxmlformats.org/drawingml/2006/picture">
+                  <pic:nvPicPr>
+                    <pic:cNvPr id="34" name="Imagen 34" descr="Texto&#10;&#10;Descripción generada automáticamente"/>
+                    <pic:cNvPicPr/>
+                  </pic:nvPicPr>
+                  <pic:blipFill>
+                    <a:blip r:embed="rId43"/>
+                    <a:stretch>
+                      <a:fillRect/>
+                    </a:stretch>
+                  </pic:blipFill>
+                  <pic:spPr>
+                    <a:xfrm>
+                      <a:off x="0" y="0"/>
+                      <a:ext cx="2293153" cy="3482593"/>
+                    </a:xfrm>
+                    <a:prstGeom prst="rect">
+                      <a:avLst/>
+                    </a:prstGeom>
+                  </pic:spPr>
+                </pic:pic>
+              </a:graphicData>
+            </a:graphic>
+          </wp:inline>
+        </w:drawing>
+      </w:r>
+    </w:p>
+    <w:p>
+      <w:pPr>
+        <w:pStyle w:val="Ttulo4"/>
+      </w:pPr>
+      <w:r>
+        <w:t>Producto</w:t>
+      </w:r>
+    </w:p>
+    <w:p>
+      <w:pPr>
+        <w:spacing w:before="240" w:line="360" w:lineRule="auto"/>
+        <w:jc w:val="both"/>
+      </w:pPr>
+    </w:p>
     <w:sectPr>
-      <w:footerReference w:type="first" r:id="rId43"/>
+      <w:footerReference w:type="first" r:id="rId44"/>
       <w:pgSz w:w="11906" w:h="16838"/>
       <w:pgMar w:top="1417" w:right="1701" w:bottom="1417" w:left="1701" w:header="708" w:footer="708" w:gutter="0"/>
       <w:pgNumType w:start="1"/>

</xml_diff>

<commit_message>
Más documentación arreglos varios
</commit_message>
<xml_diff>
--- a/documentation/MongoDBReactivo.docx
+++ b/documentation/MongoDBReactivo.docx
@@ -4839,14 +4839,11 @@
         <w:jc w:val="center"/>
       </w:pPr>
       <w:r>
-        <w:rPr>
-          <w:noProof/>
-        </w:rPr>
         <w:drawing>
-          <wp:inline distT="0" distB="0" distL="0" distR="0" wp14:anchorId="41198272" wp14:editId="428ACBC9">
-            <wp:extent cx="4089636" cy="1159139"/>
-            <wp:effectExtent l="0" t="0" r="6350" b="3175"/>
-            <wp:docPr id="20" name="Imagen 20" descr="Texto&#10;&#10;Descripción generada automáticamente"/>
+          <wp:inline distT="0" distB="0" distL="0" distR="0" wp14:anchorId="42C92458" wp14:editId="39840AB4">
+            <wp:extent cx="4210638" cy="647790"/>
+            <wp:effectExtent l="0" t="0" r="0" b="0"/>
+            <wp:docPr id="48" name="Imagen 48" descr="Logotipo&#10;&#10;Descripción generada automáticamente"/>
             <wp:cNvGraphicFramePr>
               <a:graphicFrameLocks xmlns:a="http://schemas.openxmlformats.org/drawingml/2006/main" noChangeAspect="1"/>
             </wp:cNvGraphicFramePr>
@@ -4854,7 +4851,7 @@
               <a:graphicData uri="http://schemas.openxmlformats.org/drawingml/2006/picture">
                 <pic:pic xmlns:pic="http://schemas.openxmlformats.org/drawingml/2006/picture">
                   <pic:nvPicPr>
-                    <pic:cNvPr id="20" name="Imagen 20" descr="Texto&#10;&#10;Descripción generada automáticamente"/>
+                    <pic:cNvPr id="48" name="Imagen 48" descr="Logotipo&#10;&#10;Descripción generada automáticamente"/>
                     <pic:cNvPicPr/>
                   </pic:nvPicPr>
                   <pic:blipFill>
@@ -4866,7 +4863,7 @@
                   <pic:spPr>
                     <a:xfrm>
                       <a:off x="0" y="0"/>
-                      <a:ext cx="4117070" cy="1166915"/>
+                      <a:ext cx="4210638" cy="647790"/>
                     </a:xfrm>
                     <a:prstGeom prst="rect">
                       <a:avLst/>
@@ -5152,9 +5149,65 @@
     </w:p>
     <w:p>
       <w:pPr>
+        <w:pStyle w:val="Prrafodelista"/>
+        <w:numPr>
+          <w:ilvl w:val="0"/>
+          <w:numId w:val="8"/>
+        </w:numPr>
+        <w:spacing w:before="240" w:line="360" w:lineRule="auto"/>
+        <w:jc w:val="both"/>
+      </w:pPr>
+      <w:proofErr w:type="spellStart"/>
+      <w:r>
+        <w:t>Koin</w:t>
+      </w:r>
+      <w:proofErr w:type="spellEnd"/>
+      <w:r>
+        <w:t>, inyección de dependencias.</w:t>
+      </w:r>
+    </w:p>
+    <w:p>
+      <w:pPr>
         <w:spacing w:before="240" w:line="360" w:lineRule="auto"/>
         <w:jc w:val="center"/>
       </w:pPr>
+      <w:r>
+        <w:drawing>
+          <wp:inline distT="0" distB="0" distL="0" distR="0" wp14:anchorId="601C5091" wp14:editId="0C9F873E">
+            <wp:extent cx="3972479" cy="990738"/>
+            <wp:effectExtent l="0" t="0" r="9525" b="0"/>
+            <wp:docPr id="49" name="Imagen 49" descr="Texto&#10;&#10;Descripción generada automáticamente"/>
+            <wp:cNvGraphicFramePr>
+              <a:graphicFrameLocks xmlns:a="http://schemas.openxmlformats.org/drawingml/2006/main" noChangeAspect="1"/>
+            </wp:cNvGraphicFramePr>
+            <a:graphic xmlns:a="http://schemas.openxmlformats.org/drawingml/2006/main">
+              <a:graphicData uri="http://schemas.openxmlformats.org/drawingml/2006/picture">
+                <pic:pic xmlns:pic="http://schemas.openxmlformats.org/drawingml/2006/picture">
+                  <pic:nvPicPr>
+                    <pic:cNvPr id="49" name="Imagen 49" descr="Texto&#10;&#10;Descripción generada automáticamente"/>
+                    <pic:cNvPicPr/>
+                  </pic:nvPicPr>
+                  <pic:blipFill>
+                    <a:blip r:embed="rId30"/>
+                    <a:stretch>
+                      <a:fillRect/>
+                    </a:stretch>
+                  </pic:blipFill>
+                  <pic:spPr>
+                    <a:xfrm>
+                      <a:off x="0" y="0"/>
+                      <a:ext cx="3972479" cy="990738"/>
+                    </a:xfrm>
+                    <a:prstGeom prst="rect">
+                      <a:avLst/>
+                    </a:prstGeom>
+                  </pic:spPr>
+                </pic:pic>
+              </a:graphicData>
+            </a:graphic>
+          </wp:inline>
+        </w:drawing>
+      </w:r>
     </w:p>
     <w:p>
       <w:pPr>
@@ -5224,7 +5277,7 @@
                     <pic:cNvPicPr/>
                   </pic:nvPicPr>
                   <pic:blipFill>
-                    <a:blip r:embed="rId30"/>
+                    <a:blip r:embed="rId31"/>
                     <a:stretch>
                       <a:fillRect/>
                     </a:stretch>
@@ -5349,7 +5402,7 @@
                     <pic:cNvPicPr/>
                   </pic:nvPicPr>
                   <pic:blipFill>
-                    <a:blip r:embed="rId31"/>
+                    <a:blip r:embed="rId32"/>
                     <a:stretch>
                       <a:fillRect/>
                     </a:stretch>
@@ -5398,13 +5451,8 @@
         <w:t>adquirido, multiplicado por la cantidad</w:t>
       </w:r>
       <w:r>
-        <w:t xml:space="preserve"> </w:t>
-      </w:r>
-      <w:proofErr w:type="gramStart"/>
-      <w:r>
-        <w:t>del mismo</w:t>
-      </w:r>
-      <w:proofErr w:type="gramEnd"/>
+        <w:t xml:space="preserve"> del mismo</w:t>
+      </w:r>
       <w:r>
         <w:t xml:space="preserve"> (dicho método se explicará más adelante).</w:t>
       </w:r>
@@ -5442,7 +5490,7 @@
                     <pic:cNvPicPr/>
                   </pic:nvPicPr>
                   <pic:blipFill>
-                    <a:blip r:embed="rId32"/>
+                    <a:blip r:embed="rId33"/>
                     <a:stretch>
                       <a:fillRect/>
                     </a:stretch>
@@ -5532,7 +5580,7 @@
                     <pic:cNvPicPr/>
                   </pic:nvPicPr>
                   <pic:blipFill>
-                    <a:blip r:embed="rId33"/>
+                    <a:blip r:embed="rId34"/>
                     <a:stretch>
                       <a:fillRect/>
                     </a:stretch>
@@ -5598,7 +5646,7 @@
                     <pic:cNvPicPr/>
                   </pic:nvPicPr>
                   <pic:blipFill>
-                    <a:blip r:embed="rId34"/>
+                    <a:blip r:embed="rId35"/>
                     <a:stretch>
                       <a:fillRect/>
                     </a:stretch>
@@ -5719,7 +5767,7 @@
                     <pic:cNvPicPr/>
                   </pic:nvPicPr>
                   <pic:blipFill>
-                    <a:blip r:embed="rId35"/>
+                    <a:blip r:embed="rId36"/>
                     <a:stretch>
                       <a:fillRect/>
                     </a:stretch>
@@ -5781,13 +5829,8 @@
         <w:t>antes explicado). Por otro lado, tendría también una lista de tareas</w:t>
       </w:r>
       <w:r>
-        <w:t xml:space="preserve">, la cual modificaría el valor del precio. Es por ello </w:t>
-      </w:r>
-      <w:proofErr w:type="gramStart"/>
-      <w:r>
-        <w:t>que</w:t>
-      </w:r>
-      <w:proofErr w:type="gramEnd"/>
+        <w:t>, la cual modificaría el valor del precio. Es por ello que</w:t>
+      </w:r>
       <w:r>
         <w:t>,</w:t>
       </w:r>
@@ -5878,7 +5921,7 @@
                     <pic:cNvPicPr/>
                   </pic:nvPicPr>
                   <pic:blipFill>
-                    <a:blip r:embed="rId36"/>
+                    <a:blip r:embed="rId37"/>
                     <a:stretch>
                       <a:fillRect/>
                     </a:stretch>
@@ -6020,7 +6063,7 @@
                     <pic:cNvPicPr/>
                   </pic:nvPicPr>
                   <pic:blipFill>
-                    <a:blip r:embed="rId37"/>
+                    <a:blip r:embed="rId38"/>
                     <a:stretch>
                       <a:fillRect/>
                     </a:stretch>
@@ -6109,7 +6152,7 @@
                     <pic:cNvPicPr/>
                   </pic:nvPicPr>
                   <pic:blipFill>
-                    <a:blip r:embed="rId38"/>
+                    <a:blip r:embed="rId39"/>
                     <a:stretch>
                       <a:fillRect/>
                     </a:stretch>
@@ -6218,7 +6261,7 @@
                     <pic:cNvPicPr/>
                   </pic:nvPicPr>
                   <pic:blipFill>
-                    <a:blip r:embed="rId39"/>
+                    <a:blip r:embed="rId40"/>
                     <a:stretch>
                       <a:fillRect/>
                     </a:stretch>
@@ -6324,7 +6367,7 @@
                     <pic:cNvPicPr/>
                   </pic:nvPicPr>
                   <pic:blipFill>
-                    <a:blip r:embed="rId40"/>
+                    <a:blip r:embed="rId41"/>
                     <a:stretch>
                       <a:fillRect/>
                     </a:stretch>
@@ -6432,7 +6475,7 @@
                     <pic:cNvPicPr/>
                   </pic:nvPicPr>
                   <pic:blipFill>
-                    <a:blip r:embed="rId41"/>
+                    <a:blip r:embed="rId42"/>
                     <a:stretch>
                       <a:fillRect/>
                     </a:stretch>
@@ -6490,7 +6533,7 @@
                     <pic:cNvPicPr/>
                   </pic:nvPicPr>
                   <pic:blipFill>
-                    <a:blip r:embed="rId42"/>
+                    <a:blip r:embed="rId43"/>
                     <a:stretch>
                       <a:fillRect/>
                     </a:stretch>
@@ -6588,10 +6631,16 @@
         <w:t xml:space="preserve">Comparten cierta similitud con las clases modelos equivalentes, </w:t>
       </w:r>
       <w:r>
-        <w:t>por lo que solo se mostrarán cómo han quedado en las siguientes imágenes</w:t>
-      </w:r>
-      <w:r>
-        <w:t xml:space="preserve">, añadiendo también que cada una de estas nuevas clases cuentan con un </w:t>
+        <w:t>por lo que solo se mostrarán</w:t>
+      </w:r>
+      <w:r>
+        <w:t xml:space="preserve"> un par de ejemplos para no ser repetitivos</w:t>
+      </w:r>
+      <w:r>
+        <w:t>. Hay que añadir</w:t>
+      </w:r>
+      <w:r>
+        <w:t xml:space="preserve"> que cada una de estas nuevas clases cuentan con un </w:t>
       </w:r>
       <w:r>
         <w:t>método que convierte los objetos del modelo a éstos nuevos DTO. El resultado ha sido el siguiente:</w:t>
@@ -6611,6 +6660,9 @@
         <w:jc w:val="center"/>
       </w:pPr>
       <w:r>
+        <w:rPr>
+          <w:noProof/>
+        </w:rPr>
         <w:drawing>
           <wp:inline distT="0" distB="0" distL="0" distR="0" wp14:anchorId="60EECA22" wp14:editId="3992A2A6">
             <wp:extent cx="2287969" cy="3474720"/>
@@ -6627,7 +6679,7 @@
                     <pic:cNvPicPr/>
                   </pic:nvPicPr>
                   <pic:blipFill>
-                    <a:blip r:embed="rId43"/>
+                    <a:blip r:embed="rId44"/>
                     <a:stretch>
                       <a:fillRect/>
                     </a:stretch>
@@ -6659,11 +6711,1360 @@
     <w:p>
       <w:pPr>
         <w:spacing w:before="240" w:line="360" w:lineRule="auto"/>
-        <w:jc w:val="both"/>
-      </w:pPr>
-    </w:p>
+        <w:jc w:val="center"/>
+      </w:pPr>
+      <w:r>
+        <w:drawing>
+          <wp:inline distT="0" distB="0" distL="0" distR="0" wp14:anchorId="403FCF5B" wp14:editId="0CE733D3">
+            <wp:extent cx="2180590" cy="2702036"/>
+            <wp:effectExtent l="0" t="0" r="0" b="3175"/>
+            <wp:docPr id="35" name="Imagen 35" descr="Texto&#10;&#10;Descripción generada automáticamente"/>
+            <wp:cNvGraphicFramePr>
+              <a:graphicFrameLocks xmlns:a="http://schemas.openxmlformats.org/drawingml/2006/main" noChangeAspect="1"/>
+            </wp:cNvGraphicFramePr>
+            <a:graphic xmlns:a="http://schemas.openxmlformats.org/drawingml/2006/main">
+              <a:graphicData uri="http://schemas.openxmlformats.org/drawingml/2006/picture">
+                <pic:pic xmlns:pic="http://schemas.openxmlformats.org/drawingml/2006/picture">
+                  <pic:nvPicPr>
+                    <pic:cNvPr id="35" name="Imagen 35" descr="Texto&#10;&#10;Descripción generada automáticamente"/>
+                    <pic:cNvPicPr/>
+                  </pic:nvPicPr>
+                  <pic:blipFill>
+                    <a:blip r:embed="rId45"/>
+                    <a:stretch>
+                      <a:fillRect/>
+                    </a:stretch>
+                  </pic:blipFill>
+                  <pic:spPr>
+                    <a:xfrm>
+                      <a:off x="0" y="0"/>
+                      <a:ext cx="2189050" cy="2712519"/>
+                    </a:xfrm>
+                    <a:prstGeom prst="rect">
+                      <a:avLst/>
+                    </a:prstGeom>
+                  </pic:spPr>
+                </pic:pic>
+              </a:graphicData>
+            </a:graphic>
+          </wp:inline>
+        </w:drawing>
+      </w:r>
+    </w:p>
+    <w:p>
+      <w:pPr>
+        <w:pStyle w:val="Ttulo3"/>
+      </w:pPr>
+      <w:proofErr w:type="spellStart"/>
+      <w:r>
+        <w:lastRenderedPageBreak/>
+        <w:t>Database</w:t>
+      </w:r>
+      <w:proofErr w:type="spellEnd"/>
+    </w:p>
+    <w:p>
+      <w:pPr>
+        <w:spacing w:before="240" w:line="360" w:lineRule="auto"/>
+        <w:jc w:val="both"/>
+      </w:pPr>
+      <w:r>
+        <w:t xml:space="preserve">Como nuestra aplicación tiene que </w:t>
+      </w:r>
+      <w:r>
+        <w:t>guardar la información en MongoDB, elegimos que ésta fuera mediante Mongo Atlas</w:t>
+      </w:r>
+      <w:r>
+        <w:t xml:space="preserve">. Para ello, se tuvo que configurar </w:t>
+      </w:r>
+      <w:r>
+        <w:t xml:space="preserve">mediante un archivo </w:t>
+      </w:r>
+      <w:proofErr w:type="spellStart"/>
+      <w:r>
+        <w:rPr>
+          <w:i/>
+          <w:iCs/>
+        </w:rPr>
+        <w:t>Properties</w:t>
+      </w:r>
+      <w:proofErr w:type="spellEnd"/>
+      <w:r>
+        <w:t xml:space="preserve"> las diferentes variables que componían nuestra conexión a Mongo Atlas.</w:t>
+      </w:r>
+      <w:r>
+        <w:t xml:space="preserve"> La lectura de las variables se ha hecho mediante un método al que se le indica </w:t>
+      </w:r>
+      <w:r>
+        <w:t>dónde están dichas propiedades (la carpeta) y el nombre. El método es el siguiente:</w:t>
+      </w:r>
+    </w:p>
+    <w:p>
+      <w:pPr>
+        <w:spacing w:before="240" w:line="360" w:lineRule="auto"/>
+        <w:jc w:val="center"/>
+      </w:pPr>
+      <w:r>
+        <w:drawing>
+          <wp:inline distT="0" distB="0" distL="0" distR="0" wp14:anchorId="264BAF2D" wp14:editId="7F8E920D">
+            <wp:extent cx="4280815" cy="1100910"/>
+            <wp:effectExtent l="0" t="0" r="5715" b="4445"/>
+            <wp:docPr id="50" name="Imagen 50" descr="Texto&#10;&#10;Descripción generada automáticamente"/>
+            <wp:cNvGraphicFramePr>
+              <a:graphicFrameLocks xmlns:a="http://schemas.openxmlformats.org/drawingml/2006/main" noChangeAspect="1"/>
+            </wp:cNvGraphicFramePr>
+            <a:graphic xmlns:a="http://schemas.openxmlformats.org/drawingml/2006/main">
+              <a:graphicData uri="http://schemas.openxmlformats.org/drawingml/2006/picture">
+                <pic:pic xmlns:pic="http://schemas.openxmlformats.org/drawingml/2006/picture">
+                  <pic:nvPicPr>
+                    <pic:cNvPr id="50" name="Imagen 50" descr="Texto&#10;&#10;Descripción generada automáticamente"/>
+                    <pic:cNvPicPr/>
+                  </pic:nvPicPr>
+                  <pic:blipFill>
+                    <a:blip r:embed="rId46"/>
+                    <a:stretch>
+                      <a:fillRect/>
+                    </a:stretch>
+                  </pic:blipFill>
+                  <pic:spPr>
+                    <a:xfrm>
+                      <a:off x="0" y="0"/>
+                      <a:ext cx="4299639" cy="1105751"/>
+                    </a:xfrm>
+                    <a:prstGeom prst="rect">
+                      <a:avLst/>
+                    </a:prstGeom>
+                  </pic:spPr>
+                </pic:pic>
+              </a:graphicData>
+            </a:graphic>
+          </wp:inline>
+        </w:drawing>
+      </w:r>
+    </w:p>
+    <w:p>
+      <w:pPr>
+        <w:spacing w:before="240" w:line="360" w:lineRule="auto"/>
+        <w:jc w:val="both"/>
+      </w:pPr>
+      <w:r>
+        <w:t xml:space="preserve">Archivo </w:t>
+      </w:r>
+      <w:proofErr w:type="spellStart"/>
+      <w:r>
+        <w:rPr>
+          <w:i/>
+          <w:iCs/>
+        </w:rPr>
+        <w:t>Properties</w:t>
+      </w:r>
+      <w:proofErr w:type="spellEnd"/>
+      <w:r>
+        <w:t>:</w:t>
+      </w:r>
+    </w:p>
+    <w:p>
+      <w:pPr>
+        <w:spacing w:before="240" w:line="360" w:lineRule="auto"/>
+        <w:jc w:val="center"/>
+      </w:pPr>
+      <w:r>
+        <w:drawing>
+          <wp:inline distT="0" distB="0" distL="0" distR="0" wp14:anchorId="0F99F392" wp14:editId="2704A336">
+            <wp:extent cx="2793903" cy="1019298"/>
+            <wp:effectExtent l="0" t="0" r="6985" b="0"/>
+            <wp:docPr id="51" name="Imagen 51" descr="Texto&#10;&#10;Descripción generada automáticamente"/>
+            <wp:cNvGraphicFramePr>
+              <a:graphicFrameLocks xmlns:a="http://schemas.openxmlformats.org/drawingml/2006/main" noChangeAspect="1"/>
+            </wp:cNvGraphicFramePr>
+            <a:graphic xmlns:a="http://schemas.openxmlformats.org/drawingml/2006/main">
+              <a:graphicData uri="http://schemas.openxmlformats.org/drawingml/2006/picture">
+                <pic:pic xmlns:pic="http://schemas.openxmlformats.org/drawingml/2006/picture">
+                  <pic:nvPicPr>
+                    <pic:cNvPr id="51" name="Imagen 51" descr="Texto&#10;&#10;Descripción generada automáticamente"/>
+                    <pic:cNvPicPr/>
+                  </pic:nvPicPr>
+                  <pic:blipFill>
+                    <a:blip r:embed="rId47"/>
+                    <a:stretch>
+                      <a:fillRect/>
+                    </a:stretch>
+                  </pic:blipFill>
+                  <pic:spPr>
+                    <a:xfrm>
+                      <a:off x="0" y="0"/>
+                      <a:ext cx="2813719" cy="1026527"/>
+                    </a:xfrm>
+                    <a:prstGeom prst="rect">
+                      <a:avLst/>
+                    </a:prstGeom>
+                  </pic:spPr>
+                </pic:pic>
+              </a:graphicData>
+            </a:graphic>
+          </wp:inline>
+        </w:drawing>
+      </w:r>
+    </w:p>
+    <w:p>
+      <w:pPr>
+        <w:spacing w:before="240" w:line="360" w:lineRule="auto"/>
+        <w:jc w:val="both"/>
+      </w:pPr>
+      <w:r>
+        <w:t>Teniendo las propiedades</w:t>
+      </w:r>
+      <w:r>
+        <w:t>, ya podemos configurar la clase que maneja MongoDB:</w:t>
+      </w:r>
+    </w:p>
+    <w:p>
+      <w:pPr>
+        <w:spacing w:before="240" w:line="360" w:lineRule="auto"/>
+        <w:jc w:val="center"/>
+      </w:pPr>
+      <w:r>
+        <w:drawing>
+          <wp:inline distT="0" distB="0" distL="0" distR="0" wp14:anchorId="175AFABE" wp14:editId="31A9D104">
+            <wp:extent cx="3910960" cy="3664915"/>
+            <wp:effectExtent l="0" t="0" r="0" b="0"/>
+            <wp:docPr id="52" name="Imagen 52" descr="Texto&#10;&#10;Descripción generada automáticamente"/>
+            <wp:cNvGraphicFramePr>
+              <a:graphicFrameLocks xmlns:a="http://schemas.openxmlformats.org/drawingml/2006/main" noChangeAspect="1"/>
+            </wp:cNvGraphicFramePr>
+            <a:graphic xmlns:a="http://schemas.openxmlformats.org/drawingml/2006/main">
+              <a:graphicData uri="http://schemas.openxmlformats.org/drawingml/2006/picture">
+                <pic:pic xmlns:pic="http://schemas.openxmlformats.org/drawingml/2006/picture">
+                  <pic:nvPicPr>
+                    <pic:cNvPr id="52" name="Imagen 52" descr="Texto&#10;&#10;Descripción generada automáticamente"/>
+                    <pic:cNvPicPr/>
+                  </pic:nvPicPr>
+                  <pic:blipFill>
+                    <a:blip r:embed="rId48"/>
+                    <a:stretch>
+                      <a:fillRect/>
+                    </a:stretch>
+                  </pic:blipFill>
+                  <pic:spPr>
+                    <a:xfrm>
+                      <a:off x="0" y="0"/>
+                      <a:ext cx="3926706" cy="3679670"/>
+                    </a:xfrm>
+                    <a:prstGeom prst="rect">
+                      <a:avLst/>
+                    </a:prstGeom>
+                  </pic:spPr>
+                </pic:pic>
+              </a:graphicData>
+            </a:graphic>
+          </wp:inline>
+        </w:drawing>
+      </w:r>
+    </w:p>
+    <w:p>
+      <w:pPr>
+        <w:pStyle w:val="Ttulo3"/>
+      </w:pPr>
+      <w:r>
+        <w:lastRenderedPageBreak/>
+        <w:t>Servicios</w:t>
+      </w:r>
+    </w:p>
+    <w:p>
+      <w:pPr>
+        <w:spacing w:before="240" w:line="360" w:lineRule="auto"/>
+        <w:jc w:val="both"/>
+      </w:pPr>
+      <w:r>
+        <w:t xml:space="preserve">En la sección de </w:t>
+      </w:r>
+      <w:r>
+        <w:rPr>
+          <w:i/>
+          <w:iCs/>
+        </w:rPr>
+        <w:t>Servicios</w:t>
+      </w:r>
+      <w:r>
+        <w:t xml:space="preserve"> tenemos </w:t>
+      </w:r>
+      <w:r>
+        <w:t xml:space="preserve">dos clases muy importantes: la configuración de la caché y </w:t>
+      </w:r>
+      <w:r>
+        <w:t>el método que comprueba los cambios en tiempo real de los</w:t>
+      </w:r>
+      <w:r>
+        <w:rPr>
+          <w:i/>
+          <w:iCs/>
+        </w:rPr>
+        <w:t xml:space="preserve"> Productos</w:t>
+      </w:r>
+      <w:r>
+        <w:t>.</w:t>
+      </w:r>
+    </w:p>
+    <w:p>
+      <w:pPr>
+        <w:pStyle w:val="Ttulo4"/>
+      </w:pPr>
+      <w:r>
+        <w:t>Cache</w:t>
+      </w:r>
+    </w:p>
+    <w:p>
+      <w:pPr>
+        <w:spacing w:before="240" w:line="360" w:lineRule="auto"/>
+        <w:jc w:val="both"/>
+      </w:pPr>
+      <w:r>
+        <w:t xml:space="preserve">Para poder cachear información con </w:t>
+      </w:r>
+      <w:r>
+        <w:rPr>
+          <w:i/>
+          <w:iCs/>
+        </w:rPr>
+        <w:t>Cache4K</w:t>
+      </w:r>
+      <w:r>
+        <w:t>, hay que configurar algunos parámetros</w:t>
+      </w:r>
+      <w:r>
+        <w:t>. Este proyecto pedía que se hiciera cada sesenta segundos, por ejemplo.</w:t>
+      </w:r>
+    </w:p>
+    <w:p>
+      <w:pPr>
+        <w:spacing w:before="240" w:line="360" w:lineRule="auto"/>
+        <w:jc w:val="center"/>
+      </w:pPr>
+      <w:r>
+        <w:drawing>
+          <wp:inline distT="0" distB="0" distL="0" distR="0" wp14:anchorId="450623EE" wp14:editId="179D3F33">
+            <wp:extent cx="3238952" cy="2581635"/>
+            <wp:effectExtent l="0" t="0" r="0" b="9525"/>
+            <wp:docPr id="46" name="Imagen 46" descr="Texto&#10;&#10;Descripción generada automáticamente"/>
+            <wp:cNvGraphicFramePr>
+              <a:graphicFrameLocks xmlns:a="http://schemas.openxmlformats.org/drawingml/2006/main" noChangeAspect="1"/>
+            </wp:cNvGraphicFramePr>
+            <a:graphic xmlns:a="http://schemas.openxmlformats.org/drawingml/2006/main">
+              <a:graphicData uri="http://schemas.openxmlformats.org/drawingml/2006/picture">
+                <pic:pic xmlns:pic="http://schemas.openxmlformats.org/drawingml/2006/picture">
+                  <pic:nvPicPr>
+                    <pic:cNvPr id="46" name="Imagen 46" descr="Texto&#10;&#10;Descripción generada automáticamente"/>
+                    <pic:cNvPicPr/>
+                  </pic:nvPicPr>
+                  <pic:blipFill>
+                    <a:blip r:embed="rId49"/>
+                    <a:stretch>
+                      <a:fillRect/>
+                    </a:stretch>
+                  </pic:blipFill>
+                  <pic:spPr>
+                    <a:xfrm>
+                      <a:off x="0" y="0"/>
+                      <a:ext cx="3238952" cy="2581635"/>
+                    </a:xfrm>
+                    <a:prstGeom prst="rect">
+                      <a:avLst/>
+                    </a:prstGeom>
+                  </pic:spPr>
+                </pic:pic>
+              </a:graphicData>
+            </a:graphic>
+          </wp:inline>
+        </w:drawing>
+      </w:r>
+    </w:p>
+    <w:p>
+      <w:pPr>
+        <w:pStyle w:val="Ttulo4"/>
+      </w:pPr>
+      <w:proofErr w:type="spellStart"/>
+      <w:r>
+        <w:t>ProductoService</w:t>
+      </w:r>
+      <w:proofErr w:type="spellEnd"/>
+    </w:p>
+    <w:p>
+      <w:pPr>
+        <w:spacing w:before="240" w:line="360" w:lineRule="auto"/>
+        <w:jc w:val="both"/>
+      </w:pPr>
+      <w:r>
+        <w:t xml:space="preserve">La clase </w:t>
+      </w:r>
+      <w:proofErr w:type="spellStart"/>
+      <w:r>
+        <w:rPr>
+          <w:i/>
+          <w:iCs/>
+        </w:rPr>
+        <w:t>ProductoService</w:t>
+      </w:r>
+      <w:proofErr w:type="spellEnd"/>
+      <w:r>
+        <w:t xml:space="preserve"> contiene una función que “observa” los cambios producidos en la colección de datos </w:t>
+      </w:r>
+      <w:r>
+        <w:t xml:space="preserve">de </w:t>
+      </w:r>
+      <w:r>
+        <w:rPr>
+          <w:i/>
+          <w:iCs/>
+        </w:rPr>
+        <w:t>Producto</w:t>
+      </w:r>
+      <w:r>
+        <w:t>.</w:t>
+      </w:r>
+    </w:p>
+    <w:p>
+      <w:pPr>
+        <w:spacing w:before="240" w:line="360" w:lineRule="auto"/>
+        <w:jc w:val="center"/>
+      </w:pPr>
+      <w:r>
+        <w:drawing>
+          <wp:inline distT="0" distB="0" distL="0" distR="0" wp14:anchorId="0E32BEAC" wp14:editId="35B55A36">
+            <wp:extent cx="4792879" cy="1904414"/>
+            <wp:effectExtent l="0" t="0" r="8255" b="635"/>
+            <wp:docPr id="47" name="Imagen 47" descr="Texto&#10;&#10;Descripción generada automáticamente"/>
+            <wp:cNvGraphicFramePr>
+              <a:graphicFrameLocks xmlns:a="http://schemas.openxmlformats.org/drawingml/2006/main" noChangeAspect="1"/>
+            </wp:cNvGraphicFramePr>
+            <a:graphic xmlns:a="http://schemas.openxmlformats.org/drawingml/2006/main">
+              <a:graphicData uri="http://schemas.openxmlformats.org/drawingml/2006/picture">
+                <pic:pic xmlns:pic="http://schemas.openxmlformats.org/drawingml/2006/picture">
+                  <pic:nvPicPr>
+                    <pic:cNvPr id="47" name="Imagen 47" descr="Texto&#10;&#10;Descripción generada automáticamente"/>
+                    <pic:cNvPicPr/>
+                  </pic:nvPicPr>
+                  <pic:blipFill>
+                    <a:blip r:embed="rId50"/>
+                    <a:stretch>
+                      <a:fillRect/>
+                    </a:stretch>
+                  </pic:blipFill>
+                  <pic:spPr>
+                    <a:xfrm>
+                      <a:off x="0" y="0"/>
+                      <a:ext cx="4814615" cy="1913051"/>
+                    </a:xfrm>
+                    <a:prstGeom prst="rect">
+                      <a:avLst/>
+                    </a:prstGeom>
+                  </pic:spPr>
+                </pic:pic>
+              </a:graphicData>
+            </a:graphic>
+          </wp:inline>
+        </w:drawing>
+      </w:r>
+    </w:p>
+    <w:p>
+      <w:pPr>
+        <w:pStyle w:val="Ttulo3"/>
+      </w:pPr>
+      <w:proofErr w:type="spellStart"/>
+      <w:r>
+        <w:t>KtorFit</w:t>
+      </w:r>
+      <w:proofErr w:type="spellEnd"/>
+    </w:p>
+    <w:p>
+      <w:pPr>
+        <w:spacing w:before="240" w:line="360" w:lineRule="auto"/>
+        <w:jc w:val="both"/>
+        <w:rPr>
+          <w:i/>
+          <w:iCs/>
+        </w:rPr>
+      </w:pPr>
+      <w:r>
+        <w:t xml:space="preserve">Una de las </w:t>
+      </w:r>
+      <w:r>
+        <w:t xml:space="preserve">indicaciones para la realización de la práctica es acceder </w:t>
+      </w:r>
+      <w:r>
+        <w:t xml:space="preserve">a una API </w:t>
+      </w:r>
+      <w:proofErr w:type="spellStart"/>
+      <w:r>
+        <w:t>Rest</w:t>
+      </w:r>
+      <w:proofErr w:type="spellEnd"/>
+      <w:r>
+        <w:t xml:space="preserve"> externa para obtener la información de los usuarios que pueden interactuar con la aplicación</w:t>
+      </w:r>
+      <w:r>
+        <w:t xml:space="preserve">. El primero paso es conocer la </w:t>
+      </w:r>
+      <w:proofErr w:type="spellStart"/>
+      <w:r>
+        <w:rPr>
+          <w:i/>
+          <w:iCs/>
+        </w:rPr>
+        <w:t>url</w:t>
+      </w:r>
+      <w:proofErr w:type="spellEnd"/>
+      <w:r>
+        <w:t xml:space="preserve"> y la configuración </w:t>
+      </w:r>
+      <w:r>
+        <w:t xml:space="preserve">de los </w:t>
+      </w:r>
+      <w:proofErr w:type="spellStart"/>
+      <w:r>
+        <w:rPr>
+          <w:i/>
+          <w:iCs/>
+        </w:rPr>
+        <w:t>endpoints</w:t>
+      </w:r>
+      <w:proofErr w:type="spellEnd"/>
+      <w:r>
+        <w:rPr>
+          <w:i/>
+          <w:iCs/>
+        </w:rPr>
+        <w:t>.</w:t>
+      </w:r>
+    </w:p>
+    <w:p>
+      <w:pPr>
+        <w:spacing w:before="240" w:line="360" w:lineRule="auto"/>
+        <w:jc w:val="both"/>
+      </w:pPr>
+      <w:r>
+        <w:lastRenderedPageBreak/>
+        <w:t xml:space="preserve">En el primer caso </w:t>
+      </w:r>
+      <w:r>
+        <w:t xml:space="preserve">la </w:t>
+      </w:r>
+      <w:proofErr w:type="spellStart"/>
+      <w:r>
+        <w:t>url</w:t>
+      </w:r>
+      <w:proofErr w:type="spellEnd"/>
+      <w:r>
+        <w:t xml:space="preserve"> es</w:t>
+      </w:r>
+      <w:r>
+        <w:t xml:space="preserve"> </w:t>
+      </w:r>
+      <w:r>
+        <w:t>“</w:t>
+      </w:r>
+      <w:r>
+        <w:t>https://jsonplaceholder.typicode.com/</w:t>
+      </w:r>
+      <w:r>
+        <w:t xml:space="preserve">” y </w:t>
+      </w:r>
+      <w:r>
+        <w:t xml:space="preserve">los </w:t>
+      </w:r>
+      <w:proofErr w:type="spellStart"/>
+      <w:r>
+        <w:t>endpoints</w:t>
+      </w:r>
+      <w:proofErr w:type="spellEnd"/>
+      <w:r>
+        <w:t xml:space="preserve"> los siguientes:</w:t>
+      </w:r>
+    </w:p>
+    <w:p>
+      <w:pPr>
+        <w:spacing w:before="240" w:line="360" w:lineRule="auto"/>
+        <w:jc w:val="center"/>
+      </w:pPr>
+      <w:r>
+        <w:drawing>
+          <wp:inline distT="0" distB="0" distL="0" distR="0" wp14:anchorId="7C327BB2" wp14:editId="26EFEB1A">
+            <wp:extent cx="3431210" cy="2207387"/>
+            <wp:effectExtent l="0" t="0" r="0" b="2540"/>
+            <wp:docPr id="53" name="Imagen 53" descr="Texto&#10;&#10;Descripción generada automáticamente"/>
+            <wp:cNvGraphicFramePr>
+              <a:graphicFrameLocks xmlns:a="http://schemas.openxmlformats.org/drawingml/2006/main" noChangeAspect="1"/>
+            </wp:cNvGraphicFramePr>
+            <a:graphic xmlns:a="http://schemas.openxmlformats.org/drawingml/2006/main">
+              <a:graphicData uri="http://schemas.openxmlformats.org/drawingml/2006/picture">
+                <pic:pic xmlns:pic="http://schemas.openxmlformats.org/drawingml/2006/picture">
+                  <pic:nvPicPr>
+                    <pic:cNvPr id="53" name="Imagen 53" descr="Texto&#10;&#10;Descripción generada automáticamente"/>
+                    <pic:cNvPicPr/>
+                  </pic:nvPicPr>
+                  <pic:blipFill>
+                    <a:blip r:embed="rId51"/>
+                    <a:stretch>
+                      <a:fillRect/>
+                    </a:stretch>
+                  </pic:blipFill>
+                  <pic:spPr>
+                    <a:xfrm>
+                      <a:off x="0" y="0"/>
+                      <a:ext cx="3446223" cy="2217045"/>
+                    </a:xfrm>
+                    <a:prstGeom prst="rect">
+                      <a:avLst/>
+                    </a:prstGeom>
+                  </pic:spPr>
+                </pic:pic>
+              </a:graphicData>
+            </a:graphic>
+          </wp:inline>
+        </w:drawing>
+      </w:r>
+    </w:p>
+    <w:p>
+      <w:pPr>
+        <w:spacing w:before="240" w:line="360" w:lineRule="auto"/>
+        <w:jc w:val="both"/>
+      </w:pPr>
+      <w:r>
+        <w:t xml:space="preserve">Podemos ver </w:t>
+      </w:r>
+      <w:r>
+        <w:t xml:space="preserve">en esta imagen que solo tenemos dos, el de </w:t>
+      </w:r>
+      <w:proofErr w:type="spellStart"/>
+      <w:r>
+        <w:rPr>
+          <w:i/>
+          <w:iCs/>
+        </w:rPr>
+        <w:t>users</w:t>
+      </w:r>
+      <w:proofErr w:type="spellEnd"/>
+      <w:r>
+        <w:t xml:space="preserve"> y el de </w:t>
+      </w:r>
+      <w:r>
+        <w:rPr>
+          <w:i/>
+          <w:iCs/>
+        </w:rPr>
+        <w:t>todos</w:t>
+      </w:r>
+      <w:r>
+        <w:t xml:space="preserve">, el primero para obtener la lista de todos los usuarios y el segundo para </w:t>
+      </w:r>
+      <w:r>
+        <w:t xml:space="preserve">agregar </w:t>
+      </w:r>
+      <w:r>
+        <w:rPr>
+          <w:i/>
+          <w:iCs/>
+        </w:rPr>
+        <w:t>Tareas</w:t>
+      </w:r>
+      <w:r>
+        <w:t xml:space="preserve"> a la API</w:t>
+      </w:r>
+      <w:r>
+        <w:t>, y cada uno con sus respectivos DTO.</w:t>
+      </w:r>
+    </w:p>
+    <w:p>
+      <w:pPr>
+        <w:spacing w:before="240" w:line="360" w:lineRule="auto"/>
+        <w:jc w:val="both"/>
+      </w:pPr>
+      <w:r>
+        <w:t xml:space="preserve">Teniendo el cliente, ya podemos configurar el cliente de </w:t>
+      </w:r>
+      <w:proofErr w:type="spellStart"/>
+      <w:r>
+        <w:t>KtorFit</w:t>
+      </w:r>
+      <w:proofErr w:type="spellEnd"/>
+      <w:r>
+        <w:t>:</w:t>
+      </w:r>
+    </w:p>
+    <w:p>
+      <w:pPr>
+        <w:spacing w:before="240" w:line="360" w:lineRule="auto"/>
+        <w:jc w:val="center"/>
+      </w:pPr>
+      <w:r>
+        <w:drawing>
+          <wp:inline distT="0" distB="0" distL="0" distR="0" wp14:anchorId="64B669AB" wp14:editId="44F1E829">
+            <wp:extent cx="4449064" cy="3489041"/>
+            <wp:effectExtent l="0" t="0" r="8890" b="0"/>
+            <wp:docPr id="54" name="Imagen 54" descr="Texto&#10;&#10;Descripción generada automáticamente"/>
+            <wp:cNvGraphicFramePr>
+              <a:graphicFrameLocks xmlns:a="http://schemas.openxmlformats.org/drawingml/2006/main" noChangeAspect="1"/>
+            </wp:cNvGraphicFramePr>
+            <a:graphic xmlns:a="http://schemas.openxmlformats.org/drawingml/2006/main">
+              <a:graphicData uri="http://schemas.openxmlformats.org/drawingml/2006/picture">
+                <pic:pic xmlns:pic="http://schemas.openxmlformats.org/drawingml/2006/picture">
+                  <pic:nvPicPr>
+                    <pic:cNvPr id="54" name="Imagen 54" descr="Texto&#10;&#10;Descripción generada automáticamente"/>
+                    <pic:cNvPicPr/>
+                  </pic:nvPicPr>
+                  <pic:blipFill>
+                    <a:blip r:embed="rId52"/>
+                    <a:stretch>
+                      <a:fillRect/>
+                    </a:stretch>
+                  </pic:blipFill>
+                  <pic:spPr>
+                    <a:xfrm>
+                      <a:off x="0" y="0"/>
+                      <a:ext cx="4457366" cy="3495552"/>
+                    </a:xfrm>
+                    <a:prstGeom prst="rect">
+                      <a:avLst/>
+                    </a:prstGeom>
+                  </pic:spPr>
+                </pic:pic>
+              </a:graphicData>
+            </a:graphic>
+          </wp:inline>
+        </w:drawing>
+      </w:r>
+    </w:p>
+    <w:p>
+      <w:pPr>
+        <w:pStyle w:val="Ttulo3"/>
+      </w:pPr>
+      <w:r>
+        <w:lastRenderedPageBreak/>
+        <w:t>Repositor</w:t>
+      </w:r>
+      <w:r>
+        <w:t>ios</w:t>
+      </w:r>
+    </w:p>
+    <w:p>
+      <w:pPr>
+        <w:spacing w:before="240" w:line="360" w:lineRule="auto"/>
+        <w:jc w:val="both"/>
+      </w:pPr>
+      <w:r>
+        <w:t xml:space="preserve">La carpeta </w:t>
+      </w:r>
+      <w:proofErr w:type="spellStart"/>
+      <w:r>
+        <w:rPr>
+          <w:i/>
+          <w:iCs/>
+        </w:rPr>
+        <w:t>Repositories</w:t>
+      </w:r>
+      <w:proofErr w:type="spellEnd"/>
+      <w:r>
+        <w:t xml:space="preserve"> alberga </w:t>
+      </w:r>
+      <w:r>
+        <w:t>la configuración de cómo se harán los CRUD (</w:t>
+      </w:r>
+      <w:proofErr w:type="spellStart"/>
+      <w:r>
+        <w:rPr>
+          <w:i/>
+          <w:iCs/>
+        </w:rPr>
+        <w:t>Create</w:t>
+      </w:r>
+      <w:proofErr w:type="spellEnd"/>
+      <w:r>
+        <w:rPr>
+          <w:i/>
+          <w:iCs/>
+        </w:rPr>
+        <w:t xml:space="preserve">, </w:t>
+      </w:r>
+      <w:proofErr w:type="spellStart"/>
+      <w:r>
+        <w:rPr>
+          <w:i/>
+          <w:iCs/>
+        </w:rPr>
+        <w:t>Read</w:t>
+      </w:r>
+      <w:proofErr w:type="spellEnd"/>
+      <w:r>
+        <w:rPr>
+          <w:i/>
+          <w:iCs/>
+        </w:rPr>
+        <w:t xml:space="preserve">, </w:t>
+      </w:r>
+      <w:proofErr w:type="spellStart"/>
+      <w:r>
+        <w:rPr>
+          <w:i/>
+          <w:iCs/>
+        </w:rPr>
+        <w:t>Update</w:t>
+      </w:r>
+      <w:proofErr w:type="spellEnd"/>
+      <w:r>
+        <w:rPr>
+          <w:i/>
+          <w:iCs/>
+        </w:rPr>
+        <w:t xml:space="preserve"> and </w:t>
+      </w:r>
+      <w:proofErr w:type="spellStart"/>
+      <w:r>
+        <w:rPr>
+          <w:i/>
+          <w:iCs/>
+        </w:rPr>
+        <w:t>Delete</w:t>
+      </w:r>
+      <w:proofErr w:type="spellEnd"/>
+      <w:r>
+        <w:t xml:space="preserve">) en nuestro proyecto. Es por ello </w:t>
+      </w:r>
+      <w:r>
+        <w:t>por lo que</w:t>
+      </w:r>
+      <w:r>
+        <w:t xml:space="preserve"> </w:t>
+      </w:r>
+      <w:r>
+        <w:t xml:space="preserve">se compone de tres elementos esenciales: una interfaz general que tiene todos </w:t>
+      </w:r>
+      <w:r>
+        <w:t xml:space="preserve">los métodos que implementarán los demás repositorios, una interfaz específica para cada clase con su clase modelo y el tipo de dato que manejarán, y </w:t>
+      </w:r>
+      <w:r>
+        <w:t>la implementación del repositorio donde se desarrollar</w:t>
+      </w:r>
+      <w:r>
+        <w:t>á</w:t>
+      </w:r>
+      <w:r>
+        <w:t>n la configuración de los CRUD de cada clase.</w:t>
+      </w:r>
+      <w:r>
+        <w:t xml:space="preserve"> </w:t>
+      </w:r>
+      <w:r>
+        <w:t xml:space="preserve">Para esta ocasión, </w:t>
+      </w:r>
+      <w:r>
+        <w:t xml:space="preserve">enseñaremos un ejemplo para una colección, y todos los que necesita </w:t>
+      </w:r>
+      <w:r>
+        <w:rPr>
+          <w:i/>
+          <w:iCs/>
+        </w:rPr>
+        <w:t>Usuario</w:t>
+      </w:r>
+      <w:r>
+        <w:t xml:space="preserve"> para que pueda funcionar con la API </w:t>
+      </w:r>
+      <w:proofErr w:type="spellStart"/>
+      <w:r>
+        <w:t>Rest</w:t>
+      </w:r>
+      <w:proofErr w:type="spellEnd"/>
+      <w:r>
+        <w:t xml:space="preserve">, </w:t>
+      </w:r>
+      <w:r>
+        <w:t>la caché y MongoDB</w:t>
+      </w:r>
+      <w:r>
+        <w:t xml:space="preserve">, y también </w:t>
+      </w:r>
+      <w:r>
+        <w:t xml:space="preserve">de </w:t>
+      </w:r>
+      <w:r>
+        <w:rPr>
+          <w:i/>
+          <w:iCs/>
+        </w:rPr>
+        <w:t>Tarea</w:t>
+      </w:r>
+      <w:r>
+        <w:t>, ya que hay que subir a la API las tareas que tiene un cliente</w:t>
+      </w:r>
+      <w:r>
+        <w:t>.</w:t>
+      </w:r>
+    </w:p>
+    <w:p>
+      <w:pPr>
+        <w:pStyle w:val="Ttulo4"/>
+      </w:pPr>
+      <w:proofErr w:type="spellStart"/>
+      <w:r>
+        <w:t>CrudRepository</w:t>
+      </w:r>
+      <w:proofErr w:type="spellEnd"/>
+    </w:p>
+    <w:p>
+      <w:pPr>
+        <w:spacing w:before="240"/>
+        <w:jc w:val="center"/>
+      </w:pPr>
+      <w:r>
+        <w:drawing>
+          <wp:inline distT="0" distB="0" distL="0" distR="0" wp14:anchorId="31CBEB70" wp14:editId="406A586A">
+            <wp:extent cx="2319935" cy="1755081"/>
+            <wp:effectExtent l="0" t="0" r="4445" b="0"/>
+            <wp:docPr id="43" name="Imagen 43" descr="Pantalla de computadora con letras&#10;&#10;Descripción generada automáticamente con confianza media"/>
+            <wp:cNvGraphicFramePr>
+              <a:graphicFrameLocks xmlns:a="http://schemas.openxmlformats.org/drawingml/2006/main" noChangeAspect="1"/>
+            </wp:cNvGraphicFramePr>
+            <a:graphic xmlns:a="http://schemas.openxmlformats.org/drawingml/2006/main">
+              <a:graphicData uri="http://schemas.openxmlformats.org/drawingml/2006/picture">
+                <pic:pic xmlns:pic="http://schemas.openxmlformats.org/drawingml/2006/picture">
+                  <pic:nvPicPr>
+                    <pic:cNvPr id="43" name="Imagen 43" descr="Pantalla de computadora con letras&#10;&#10;Descripción generada automáticamente con confianza media"/>
+                    <pic:cNvPicPr/>
+                  </pic:nvPicPr>
+                  <pic:blipFill>
+                    <a:blip r:embed="rId53"/>
+                    <a:stretch>
+                      <a:fillRect/>
+                    </a:stretch>
+                  </pic:blipFill>
+                  <pic:spPr>
+                    <a:xfrm>
+                      <a:off x="0" y="0"/>
+                      <a:ext cx="2336901" cy="1767916"/>
+                    </a:xfrm>
+                    <a:prstGeom prst="rect">
+                      <a:avLst/>
+                    </a:prstGeom>
+                  </pic:spPr>
+                </pic:pic>
+              </a:graphicData>
+            </a:graphic>
+          </wp:inline>
+        </w:drawing>
+      </w:r>
+    </w:p>
+    <w:p>
+      <w:pPr>
+        <w:pStyle w:val="Ttulo4"/>
+      </w:pPr>
+      <w:proofErr w:type="spellStart"/>
+      <w:r>
+        <w:t>Usuario</w:t>
+      </w:r>
+      <w:r>
+        <w:t>Repository</w:t>
+      </w:r>
+      <w:proofErr w:type="spellEnd"/>
+    </w:p>
+    <w:p>
+      <w:pPr>
+        <w:spacing w:before="240"/>
+        <w:jc w:val="center"/>
+      </w:pPr>
+      <w:r>
+        <w:drawing>
+          <wp:inline distT="0" distB="0" distL="0" distR="0" wp14:anchorId="60045128" wp14:editId="769EF80C">
+            <wp:extent cx="3735614" cy="502871"/>
+            <wp:effectExtent l="0" t="0" r="0" b="0"/>
+            <wp:docPr id="55" name="Imagen 55" descr="Logotipo&#10;&#10;Descripción generada automáticamente"/>
+            <wp:cNvGraphicFramePr>
+              <a:graphicFrameLocks xmlns:a="http://schemas.openxmlformats.org/drawingml/2006/main" noChangeAspect="1"/>
+            </wp:cNvGraphicFramePr>
+            <a:graphic xmlns:a="http://schemas.openxmlformats.org/drawingml/2006/main">
+              <a:graphicData uri="http://schemas.openxmlformats.org/drawingml/2006/picture">
+                <pic:pic xmlns:pic="http://schemas.openxmlformats.org/drawingml/2006/picture">
+                  <pic:nvPicPr>
+                    <pic:cNvPr id="55" name="Imagen 55" descr="Logotipo&#10;&#10;Descripción generada automáticamente"/>
+                    <pic:cNvPicPr/>
+                  </pic:nvPicPr>
+                  <pic:blipFill>
+                    <a:blip r:embed="rId54"/>
+                    <a:stretch>
+                      <a:fillRect/>
+                    </a:stretch>
+                  </pic:blipFill>
+                  <pic:spPr>
+                    <a:xfrm>
+                      <a:off x="0" y="0"/>
+                      <a:ext cx="3787243" cy="509821"/>
+                    </a:xfrm>
+                    <a:prstGeom prst="rect">
+                      <a:avLst/>
+                    </a:prstGeom>
+                  </pic:spPr>
+                </pic:pic>
+              </a:graphicData>
+            </a:graphic>
+          </wp:inline>
+        </w:drawing>
+      </w:r>
+    </w:p>
+    <w:p>
+      <w:pPr>
+        <w:pStyle w:val="Ttulo4"/>
+      </w:pPr>
+      <w:proofErr w:type="spellStart"/>
+      <w:r>
+        <w:lastRenderedPageBreak/>
+        <w:t>UsuarioMongo</w:t>
+      </w:r>
+      <w:r>
+        <w:t>RepositoryImpl</w:t>
+      </w:r>
+      <w:proofErr w:type="spellEnd"/>
+    </w:p>
+    <w:p>
+      <w:pPr>
+        <w:spacing w:before="240"/>
+        <w:jc w:val="center"/>
+      </w:pPr>
+      <w:r>
+        <w:drawing>
+          <wp:inline distT="0" distB="0" distL="0" distR="0" wp14:anchorId="5C22B2B9" wp14:editId="7119B3F4">
+            <wp:extent cx="4324440" cy="3986784"/>
+            <wp:effectExtent l="0" t="0" r="0" b="0"/>
+            <wp:docPr id="56" name="Imagen 56" descr="Texto&#10;&#10;Descripción generada automáticamente"/>
+            <wp:cNvGraphicFramePr>
+              <a:graphicFrameLocks xmlns:a="http://schemas.openxmlformats.org/drawingml/2006/main" noChangeAspect="1"/>
+            </wp:cNvGraphicFramePr>
+            <a:graphic xmlns:a="http://schemas.openxmlformats.org/drawingml/2006/main">
+              <a:graphicData uri="http://schemas.openxmlformats.org/drawingml/2006/picture">
+                <pic:pic xmlns:pic="http://schemas.openxmlformats.org/drawingml/2006/picture">
+                  <pic:nvPicPr>
+                    <pic:cNvPr id="56" name="Imagen 56" descr="Texto&#10;&#10;Descripción generada automáticamente"/>
+                    <pic:cNvPicPr/>
+                  </pic:nvPicPr>
+                  <pic:blipFill>
+                    <a:blip r:embed="rId55"/>
+                    <a:stretch>
+                      <a:fillRect/>
+                    </a:stretch>
+                  </pic:blipFill>
+                  <pic:spPr>
+                    <a:xfrm>
+                      <a:off x="0" y="0"/>
+                      <a:ext cx="4334946" cy="3996470"/>
+                    </a:xfrm>
+                    <a:prstGeom prst="rect">
+                      <a:avLst/>
+                    </a:prstGeom>
+                  </pic:spPr>
+                </pic:pic>
+              </a:graphicData>
+            </a:graphic>
+          </wp:inline>
+        </w:drawing>
+      </w:r>
+    </w:p>
+    <w:p>
+      <w:pPr>
+        <w:pStyle w:val="Ttulo4"/>
+      </w:pPr>
+      <w:proofErr w:type="spellStart"/>
+      <w:r>
+        <w:t>UsuarioCacheRepositoryImpl</w:t>
+      </w:r>
+      <w:proofErr w:type="spellEnd"/>
+    </w:p>
+    <w:p>
+      <w:pPr>
+        <w:spacing w:before="240" w:line="360" w:lineRule="auto"/>
+        <w:jc w:val="both"/>
+      </w:pPr>
+      <w:r>
+        <w:t xml:space="preserve">Esta clase en particular es bastante extensa, por lo que se mostrará en varias partes. Por lo pronto, </w:t>
+      </w:r>
+      <w:r>
+        <w:t>hemos de explicar</w:t>
+      </w:r>
+      <w:r>
+        <w:t xml:space="preserve"> que </w:t>
+      </w:r>
+      <w:r>
+        <w:t xml:space="preserve">implementa la interfaz de </w:t>
+      </w:r>
+      <w:proofErr w:type="spellStart"/>
+      <w:r>
+        <w:rPr>
+          <w:i/>
+          <w:iCs/>
+        </w:rPr>
+        <w:t>UsuarioRepository</w:t>
+      </w:r>
+      <w:proofErr w:type="spellEnd"/>
+      <w:r>
+        <w:t xml:space="preserve">. </w:t>
+      </w:r>
+      <w:r>
+        <w:t>Dentro de la clase también usamos la caché, un método que</w:t>
+      </w:r>
+      <w:r>
+        <w:t>, según la configuración de ésta, nos indica los usuarios que están en la BBDD.</w:t>
+      </w:r>
+    </w:p>
+    <w:p>
+      <w:pPr>
+        <w:spacing w:before="240" w:line="360" w:lineRule="auto"/>
+        <w:jc w:val="center"/>
+      </w:pPr>
+      <w:r>
+        <w:drawing>
+          <wp:inline distT="0" distB="0" distL="0" distR="0" wp14:anchorId="7B7E6919" wp14:editId="0357DD7C">
+            <wp:extent cx="3923919" cy="2246462"/>
+            <wp:effectExtent l="0" t="0" r="635" b="1905"/>
+            <wp:docPr id="57" name="Imagen 57" descr="Texto&#10;&#10;Descripción generada automáticamente"/>
+            <wp:cNvGraphicFramePr>
+              <a:graphicFrameLocks xmlns:a="http://schemas.openxmlformats.org/drawingml/2006/main" noChangeAspect="1"/>
+            </wp:cNvGraphicFramePr>
+            <a:graphic xmlns:a="http://schemas.openxmlformats.org/drawingml/2006/main">
+              <a:graphicData uri="http://schemas.openxmlformats.org/drawingml/2006/picture">
+                <pic:pic xmlns:pic="http://schemas.openxmlformats.org/drawingml/2006/picture">
+                  <pic:nvPicPr>
+                    <pic:cNvPr id="57" name="Imagen 57" descr="Texto&#10;&#10;Descripción generada automáticamente"/>
+                    <pic:cNvPicPr/>
+                  </pic:nvPicPr>
+                  <pic:blipFill>
+                    <a:blip r:embed="rId56"/>
+                    <a:stretch>
+                      <a:fillRect/>
+                    </a:stretch>
+                  </pic:blipFill>
+                  <pic:spPr>
+                    <a:xfrm>
+                      <a:off x="0" y="0"/>
+                      <a:ext cx="3934513" cy="2252527"/>
+                    </a:xfrm>
+                    <a:prstGeom prst="rect">
+                      <a:avLst/>
+                    </a:prstGeom>
+                  </pic:spPr>
+                </pic:pic>
+              </a:graphicData>
+            </a:graphic>
+          </wp:inline>
+        </w:drawing>
+      </w:r>
+    </w:p>
+    <w:p>
+      <w:pPr>
+        <w:spacing w:before="240" w:line="360" w:lineRule="auto"/>
+        <w:jc w:val="center"/>
+      </w:pPr>
+    </w:p>
+    <w:p>
+      <w:pPr>
+        <w:spacing w:before="240" w:line="360" w:lineRule="auto"/>
+        <w:jc w:val="center"/>
+      </w:pPr>
+      <w:r>
+        <w:lastRenderedPageBreak/>
+        <w:drawing>
+          <wp:inline distT="0" distB="0" distL="0" distR="0" wp14:anchorId="5B54EA40" wp14:editId="6CC6FE7D">
+            <wp:extent cx="3181959" cy="4129777"/>
+            <wp:effectExtent l="0" t="0" r="0" b="4445"/>
+            <wp:docPr id="58" name="Imagen 58" descr="Texto&#10;&#10;Descripción generada automáticamente"/>
+            <wp:cNvGraphicFramePr>
+              <a:graphicFrameLocks xmlns:a="http://schemas.openxmlformats.org/drawingml/2006/main" noChangeAspect="1"/>
+            </wp:cNvGraphicFramePr>
+            <a:graphic xmlns:a="http://schemas.openxmlformats.org/drawingml/2006/main">
+              <a:graphicData uri="http://schemas.openxmlformats.org/drawingml/2006/picture">
+                <pic:pic xmlns:pic="http://schemas.openxmlformats.org/drawingml/2006/picture">
+                  <pic:nvPicPr>
+                    <pic:cNvPr id="58" name="Imagen 58" descr="Texto&#10;&#10;Descripción generada automáticamente"/>
+                    <pic:cNvPicPr/>
+                  </pic:nvPicPr>
+                  <pic:blipFill>
+                    <a:blip r:embed="rId57"/>
+                    <a:stretch>
+                      <a:fillRect/>
+                    </a:stretch>
+                  </pic:blipFill>
+                  <pic:spPr>
+                    <a:xfrm>
+                      <a:off x="0" y="0"/>
+                      <a:ext cx="3186877" cy="4136160"/>
+                    </a:xfrm>
+                    <a:prstGeom prst="rect">
+                      <a:avLst/>
+                    </a:prstGeom>
+                  </pic:spPr>
+                </pic:pic>
+              </a:graphicData>
+            </a:graphic>
+          </wp:inline>
+        </w:drawing>
+      </w:r>
+    </w:p>
+    <w:p>
+      <w:pPr>
+        <w:spacing w:before="240" w:line="360" w:lineRule="auto"/>
+        <w:jc w:val="center"/>
+      </w:pPr>
+      <w:r>
+        <w:drawing>
+          <wp:inline distT="0" distB="0" distL="0" distR="0" wp14:anchorId="46319A1B" wp14:editId="237D1E2D">
+            <wp:extent cx="3491915" cy="4389120"/>
+            <wp:effectExtent l="0" t="0" r="0" b="0"/>
+            <wp:docPr id="59" name="Imagen 59" descr="Texto&#10;&#10;Descripción generada automáticamente"/>
+            <wp:cNvGraphicFramePr>
+              <a:graphicFrameLocks xmlns:a="http://schemas.openxmlformats.org/drawingml/2006/main" noChangeAspect="1"/>
+            </wp:cNvGraphicFramePr>
+            <a:graphic xmlns:a="http://schemas.openxmlformats.org/drawingml/2006/main">
+              <a:graphicData uri="http://schemas.openxmlformats.org/drawingml/2006/picture">
+                <pic:pic xmlns:pic="http://schemas.openxmlformats.org/drawingml/2006/picture">
+                  <pic:nvPicPr>
+                    <pic:cNvPr id="59" name="Imagen 59" descr="Texto&#10;&#10;Descripción generada automáticamente"/>
+                    <pic:cNvPicPr/>
+                  </pic:nvPicPr>
+                  <pic:blipFill>
+                    <a:blip r:embed="rId58"/>
+                    <a:stretch>
+                      <a:fillRect/>
+                    </a:stretch>
+                  </pic:blipFill>
+                  <pic:spPr>
+                    <a:xfrm>
+                      <a:off x="0" y="0"/>
+                      <a:ext cx="3498910" cy="4397912"/>
+                    </a:xfrm>
+                    <a:prstGeom prst="rect">
+                      <a:avLst/>
+                    </a:prstGeom>
+                  </pic:spPr>
+                </pic:pic>
+              </a:graphicData>
+            </a:graphic>
+          </wp:inline>
+        </w:drawing>
+      </w:r>
+    </w:p>
+    <w:p>
+      <w:pPr>
+        <w:pStyle w:val="Ttulo4"/>
+      </w:pPr>
+      <w:proofErr w:type="spellStart"/>
+      <w:r>
+        <w:lastRenderedPageBreak/>
+        <w:t>UsuariosKtorFitRepositoryImpl</w:t>
+      </w:r>
+      <w:proofErr w:type="spellEnd"/>
+    </w:p>
+    <w:p>
+      <w:pPr>
+        <w:spacing w:before="240" w:line="360" w:lineRule="auto"/>
+        <w:jc w:val="center"/>
+      </w:pPr>
+      <w:r>
+        <w:drawing>
+          <wp:inline distT="0" distB="0" distL="0" distR="0" wp14:anchorId="3E7639D4" wp14:editId="7F752BD0">
+            <wp:extent cx="4595368" cy="2069645"/>
+            <wp:effectExtent l="0" t="0" r="0" b="6985"/>
+            <wp:docPr id="60" name="Imagen 60" descr="Texto&#10;&#10;Descripción generada automáticamente"/>
+            <wp:cNvGraphicFramePr>
+              <a:graphicFrameLocks xmlns:a="http://schemas.openxmlformats.org/drawingml/2006/main" noChangeAspect="1"/>
+            </wp:cNvGraphicFramePr>
+            <a:graphic xmlns:a="http://schemas.openxmlformats.org/drawingml/2006/main">
+              <a:graphicData uri="http://schemas.openxmlformats.org/drawingml/2006/picture">
+                <pic:pic xmlns:pic="http://schemas.openxmlformats.org/drawingml/2006/picture">
+                  <pic:nvPicPr>
+                    <pic:cNvPr id="60" name="Imagen 60" descr="Texto&#10;&#10;Descripción generada automáticamente"/>
+                    <pic:cNvPicPr/>
+                  </pic:nvPicPr>
+                  <pic:blipFill>
+                    <a:blip r:embed="rId59"/>
+                    <a:stretch>
+                      <a:fillRect/>
+                    </a:stretch>
+                  </pic:blipFill>
+                  <pic:spPr>
+                    <a:xfrm>
+                      <a:off x="0" y="0"/>
+                      <a:ext cx="4600616" cy="2072008"/>
+                    </a:xfrm>
+                    <a:prstGeom prst="rect">
+                      <a:avLst/>
+                    </a:prstGeom>
+                  </pic:spPr>
+                </pic:pic>
+              </a:graphicData>
+            </a:graphic>
+          </wp:inline>
+        </w:drawing>
+      </w:r>
+    </w:p>
+    <w:p>
+      <w:pPr>
+        <w:pStyle w:val="Ttulo4"/>
+      </w:pPr>
+      <w:proofErr w:type="spellStart"/>
+      <w:r>
+        <w:t>TareasKtorFitRepository</w:t>
+      </w:r>
+      <w:proofErr w:type="spellEnd"/>
+    </w:p>
+    <w:p>
+      <w:pPr>
+        <w:spacing w:before="240" w:line="360" w:lineRule="auto"/>
+        <w:jc w:val="both"/>
+      </w:pPr>
+      <w:r>
+        <w:drawing>
+          <wp:inline distT="0" distB="0" distL="0" distR="0" wp14:anchorId="6CD8A040" wp14:editId="723A1BC2">
+            <wp:extent cx="5400040" cy="5742305"/>
+            <wp:effectExtent l="0" t="0" r="0" b="0"/>
+            <wp:docPr id="70" name="Imagen 70" descr="Texto&#10;&#10;Descripción generada automáticamente"/>
+            <wp:cNvGraphicFramePr>
+              <a:graphicFrameLocks xmlns:a="http://schemas.openxmlformats.org/drawingml/2006/main" noChangeAspect="1"/>
+            </wp:cNvGraphicFramePr>
+            <a:graphic xmlns:a="http://schemas.openxmlformats.org/drawingml/2006/main">
+              <a:graphicData uri="http://schemas.openxmlformats.org/drawingml/2006/picture">
+                <pic:pic xmlns:pic="http://schemas.openxmlformats.org/drawingml/2006/picture">
+                  <pic:nvPicPr>
+                    <pic:cNvPr id="70" name="Imagen 70" descr="Texto&#10;&#10;Descripción generada automáticamente"/>
+                    <pic:cNvPicPr/>
+                  </pic:nvPicPr>
+                  <pic:blipFill>
+                    <a:blip r:embed="rId60"/>
+                    <a:stretch>
+                      <a:fillRect/>
+                    </a:stretch>
+                  </pic:blipFill>
+                  <pic:spPr>
+                    <a:xfrm>
+                      <a:off x="0" y="0"/>
+                      <a:ext cx="5400040" cy="5742305"/>
+                    </a:xfrm>
+                    <a:prstGeom prst="rect">
+                      <a:avLst/>
+                    </a:prstGeom>
+                  </pic:spPr>
+                </pic:pic>
+              </a:graphicData>
+            </a:graphic>
+          </wp:inline>
+        </w:drawing>
+      </w:r>
+    </w:p>
+    <w:p>
+      <w:pPr>
+        <w:pStyle w:val="Ttulo3"/>
+      </w:pPr>
+      <w:r>
+        <w:lastRenderedPageBreak/>
+        <w:t>Controladores</w:t>
+      </w:r>
+    </w:p>
+    <w:p/>
     <w:sectPr>
-      <w:footerReference w:type="first" r:id="rId44"/>
+      <w:footerReference w:type="first" r:id="rId61"/>
       <w:pgSz w:w="11906" w:h="16838"/>
       <w:pgMar w:top="1417" w:right="1701" w:bottom="1417" w:left="1701" w:header="708" w:footer="708" w:gutter="0"/>
       <w:pgNumType w:start="1"/>
@@ -8277,7 +9678,6 @@
   <w:style w:type="character" w:default="1" w:styleId="Fuentedeprrafopredeter">
     <w:name w:val="Default Paragraph Font"/>
     <w:uiPriority w:val="1"/>
-    <w:semiHidden/>
     <w:unhideWhenUsed/>
   </w:style>
   <w:style w:type="table" w:default="1" w:styleId="Tablanormal">
@@ -8567,6 +9967,48 @@
       <w:color w:val="2E74B5" w:themeColor="accent1" w:themeShade="BF"/>
     </w:rPr>
   </w:style>
+  <w:style w:type="paragraph" w:styleId="HTMLconformatoprevio">
+    <w:name w:val="HTML Preformatted"/>
+    <w:basedOn w:val="Normal"/>
+    <w:link w:val="HTMLconformatoprevioCar"/>
+    <w:uiPriority w:val="99"/>
+    <w:semiHidden/>
+    <w:unhideWhenUsed/>
+    <w:rsid w:val="00BC72DD"/>
+    <w:pPr>
+      <w:spacing w:after="0" w:line="240" w:lineRule="auto"/>
+    </w:pPr>
+    <w:rPr>
+      <w:rFonts w:ascii="Consolas" w:hAnsi="Consolas"/>
+      <w:sz w:val="20"/>
+      <w:szCs w:val="20"/>
+    </w:rPr>
+  </w:style>
+  <w:style w:type="character" w:customStyle="1" w:styleId="HTMLconformatoprevioCar">
+    <w:name w:val="HTML con formato previo Car"/>
+    <w:basedOn w:val="Fuentedeprrafopredeter"/>
+    <w:link w:val="HTMLconformatoprevio"/>
+    <w:uiPriority w:val="99"/>
+    <w:semiHidden/>
+    <w:rsid w:val="00BC72DD"/>
+    <w:rPr>
+      <w:rFonts w:ascii="Consolas" w:hAnsi="Consolas"/>
+      <w:sz w:val="20"/>
+      <w:szCs w:val="20"/>
+    </w:rPr>
+  </w:style>
+  <w:style w:type="character" w:styleId="Mencinsinresolver">
+    <w:name w:val="Unresolved Mention"/>
+    <w:basedOn w:val="Fuentedeprrafopredeter"/>
+    <w:uiPriority w:val="99"/>
+    <w:semiHidden/>
+    <w:unhideWhenUsed/>
+    <w:rsid w:val="00BC72DD"/>
+    <w:rPr>
+      <w:color w:val="605E5C"/>
+      <w:shd w:val="clear" w:color="auto" w:fill="E1DFDD"/>
+    </w:rPr>
+  </w:style>
 </w:styles>
 </file>
 

</xml_diff>